<commit_message>
Exemples de script bash OK
</commit_message>
<xml_diff>
--- a/03TDAdminLinux.docx
+++ b/03TDAdminLinux.docx
@@ -29,50 +29,149 @@
         <w:pStyle w:val="Sous-titre"/>
       </w:pPr>
       <w:r>
-        <w:t>Visualiser la liste des sources de paquets de Mint</w:t>
-      </w:r>
-    </w:p>
-    <w:p>
-      <w:pPr>
-        <w:pStyle w:val="PrformatHTML"/>
-        <w:pBdr>
-          <w:top w:val="dashed" w:sz="6" w:space="12" w:color="CC2244"/>
-          <w:left w:val="dashed" w:sz="6" w:space="12" w:color="CC2244"/>
-          <w:bottom w:val="dashed" w:sz="6" w:space="12" w:color="CC2244"/>
-          <w:right w:val="dashed" w:sz="6" w:space="12" w:color="CC2244"/>
-        </w:pBdr>
-      </w:pPr>
-      <w:r>
-        <w:t>cat /etc/apt/sources.list</w:t>
-      </w:r>
-    </w:p>
-    <w:p>
-      <w:pPr>
-        <w:pStyle w:val="PrformatHTML"/>
-        <w:pBdr>
-          <w:top w:val="dashed" w:sz="6" w:space="12" w:color="CC2244"/>
-          <w:left w:val="dashed" w:sz="6" w:space="12" w:color="CC2244"/>
-          <w:bottom w:val="dashed" w:sz="6" w:space="12" w:color="CC2244"/>
-          <w:right w:val="dashed" w:sz="6" w:space="12" w:color="CC2244"/>
-        </w:pBdr>
-      </w:pPr>
-      <w:r>
-        <w:t>cat /etc/apt/sources.list.d/getdeb.list</w:t>
-      </w:r>
-    </w:p>
-    <w:p>
-      <w:pPr>
-        <w:pStyle w:val="PrformatHTML"/>
-        <w:pBdr>
-          <w:top w:val="dashed" w:sz="6" w:space="12" w:color="CC2244"/>
-          <w:left w:val="dashed" w:sz="6" w:space="12" w:color="CC2244"/>
-          <w:bottom w:val="dashed" w:sz="6" w:space="12" w:color="CC2244"/>
-          <w:right w:val="dashed" w:sz="6" w:space="12" w:color="CC2244"/>
-        </w:pBdr>
-      </w:pPr>
-      <w:r>
-        <w:t>cat /etc/apt/sources.list.d/official-package-repositories.list</w:t>
-      </w:r>
+        <w:t xml:space="preserve">Visualiser la liste des sources de paquets de </w:t>
+      </w:r>
+      <w:proofErr w:type="spellStart"/>
+      <w:r>
+        <w:t>Mint</w:t>
+      </w:r>
+      <w:proofErr w:type="spellEnd"/>
+    </w:p>
+    <w:p>
+      <w:pPr>
+        <w:pStyle w:val="PrformatHTML"/>
+        <w:pBdr>
+          <w:top w:val="dashed" w:sz="6" w:space="12" w:color="CC2244"/>
+          <w:left w:val="dashed" w:sz="6" w:space="12" w:color="CC2244"/>
+          <w:bottom w:val="dashed" w:sz="6" w:space="12" w:color="CC2244"/>
+          <w:right w:val="dashed" w:sz="6" w:space="12" w:color="CC2244"/>
+        </w:pBdr>
+      </w:pPr>
+      <w:proofErr w:type="gramStart"/>
+      <w:r>
+        <w:t>cat</w:t>
+      </w:r>
+      <w:proofErr w:type="gramEnd"/>
+      <w:r>
+        <w:t xml:space="preserve"> /</w:t>
+      </w:r>
+      <w:proofErr w:type="spellStart"/>
+      <w:r>
+        <w:t>etc</w:t>
+      </w:r>
+      <w:proofErr w:type="spellEnd"/>
+      <w:r>
+        <w:t>/</w:t>
+      </w:r>
+      <w:proofErr w:type="spellStart"/>
+      <w:r>
+        <w:t>apt</w:t>
+      </w:r>
+      <w:proofErr w:type="spellEnd"/>
+      <w:r>
+        <w:t>/</w:t>
+      </w:r>
+      <w:proofErr w:type="spellStart"/>
+      <w:r>
+        <w:t>sources.list</w:t>
+      </w:r>
+      <w:proofErr w:type="spellEnd"/>
+    </w:p>
+    <w:p>
+      <w:pPr>
+        <w:pStyle w:val="PrformatHTML"/>
+        <w:pBdr>
+          <w:top w:val="dashed" w:sz="6" w:space="12" w:color="CC2244"/>
+          <w:left w:val="dashed" w:sz="6" w:space="12" w:color="CC2244"/>
+          <w:bottom w:val="dashed" w:sz="6" w:space="12" w:color="CC2244"/>
+          <w:right w:val="dashed" w:sz="6" w:space="12" w:color="CC2244"/>
+        </w:pBdr>
+      </w:pPr>
+      <w:proofErr w:type="gramStart"/>
+      <w:r>
+        <w:t>cat</w:t>
+      </w:r>
+      <w:proofErr w:type="gramEnd"/>
+      <w:r>
+        <w:t xml:space="preserve"> /</w:t>
+      </w:r>
+      <w:proofErr w:type="spellStart"/>
+      <w:r>
+        <w:t>etc</w:t>
+      </w:r>
+      <w:proofErr w:type="spellEnd"/>
+      <w:r>
+        <w:t>/</w:t>
+      </w:r>
+      <w:proofErr w:type="spellStart"/>
+      <w:r>
+        <w:t>apt</w:t>
+      </w:r>
+      <w:proofErr w:type="spellEnd"/>
+      <w:r>
+        <w:t>/</w:t>
+      </w:r>
+      <w:proofErr w:type="spellStart"/>
+      <w:r>
+        <w:t>sources.list.d</w:t>
+      </w:r>
+      <w:proofErr w:type="spellEnd"/>
+      <w:r>
+        <w:t>/</w:t>
+      </w:r>
+      <w:proofErr w:type="spellStart"/>
+      <w:r>
+        <w:t>getdeb.list</w:t>
+      </w:r>
+      <w:proofErr w:type="spellEnd"/>
+    </w:p>
+    <w:p>
+      <w:pPr>
+        <w:pStyle w:val="PrformatHTML"/>
+        <w:pBdr>
+          <w:top w:val="dashed" w:sz="6" w:space="12" w:color="CC2244"/>
+          <w:left w:val="dashed" w:sz="6" w:space="12" w:color="CC2244"/>
+          <w:bottom w:val="dashed" w:sz="6" w:space="12" w:color="CC2244"/>
+          <w:right w:val="dashed" w:sz="6" w:space="12" w:color="CC2244"/>
+        </w:pBdr>
+      </w:pPr>
+      <w:proofErr w:type="gramStart"/>
+      <w:r>
+        <w:t>cat</w:t>
+      </w:r>
+      <w:proofErr w:type="gramEnd"/>
+      <w:r>
+        <w:t xml:space="preserve"> /</w:t>
+      </w:r>
+      <w:proofErr w:type="spellStart"/>
+      <w:r>
+        <w:t>etc</w:t>
+      </w:r>
+      <w:proofErr w:type="spellEnd"/>
+      <w:r>
+        <w:t>/</w:t>
+      </w:r>
+      <w:proofErr w:type="spellStart"/>
+      <w:r>
+        <w:t>apt</w:t>
+      </w:r>
+      <w:proofErr w:type="spellEnd"/>
+      <w:r>
+        <w:t>/</w:t>
+      </w:r>
+      <w:proofErr w:type="spellStart"/>
+      <w:r>
+        <w:t>sources.list.d</w:t>
+      </w:r>
+      <w:proofErr w:type="spellEnd"/>
+      <w:r>
+        <w:t>/official-package-</w:t>
+      </w:r>
+      <w:proofErr w:type="spellStart"/>
+      <w:r>
+        <w:t>repositories.list</w:t>
+      </w:r>
+      <w:proofErr w:type="spellEnd"/>
     </w:p>
     <w:p/>
     <w:p>
@@ -80,22 +179,79 @@
         <w:pStyle w:val="Sous-titre"/>
       </w:pPr>
       <w:r>
-        <w:t>Faire un snapshot puis mettre à jour le système en ajoutant la partie unstable</w:t>
-      </w:r>
-    </w:p>
-    <w:p>
-      <w:pPr>
-        <w:pStyle w:val="PrformatHTML"/>
-        <w:pBdr>
-          <w:top w:val="dashed" w:sz="6" w:space="12" w:color="CC2244"/>
-          <w:left w:val="dashed" w:sz="6" w:space="12" w:color="CC2244"/>
-          <w:bottom w:val="dashed" w:sz="6" w:space="12" w:color="CC2244"/>
-          <w:right w:val="dashed" w:sz="6" w:space="12" w:color="CC2244"/>
-        </w:pBdr>
-      </w:pPr>
-      <w:r>
-        <w:t>sudo vim /etc/apt/sources.list.d/test.list</w:t>
-      </w:r>
+        <w:t xml:space="preserve">Faire un </w:t>
+      </w:r>
+      <w:proofErr w:type="spellStart"/>
+      <w:r>
+        <w:t>snapshot</w:t>
+      </w:r>
+      <w:proofErr w:type="spellEnd"/>
+      <w:r>
+        <w:t xml:space="preserve"> puis mettre à jour le système en ajoutant la partie </w:t>
+      </w:r>
+      <w:proofErr w:type="spellStart"/>
+      <w:r>
+        <w:t>unstable</w:t>
+      </w:r>
+      <w:proofErr w:type="spellEnd"/>
+    </w:p>
+    <w:p>
+      <w:pPr>
+        <w:pStyle w:val="PrformatHTML"/>
+        <w:pBdr>
+          <w:top w:val="dashed" w:sz="6" w:space="12" w:color="CC2244"/>
+          <w:left w:val="dashed" w:sz="6" w:space="12" w:color="CC2244"/>
+          <w:bottom w:val="dashed" w:sz="6" w:space="12" w:color="CC2244"/>
+          <w:right w:val="dashed" w:sz="6" w:space="12" w:color="CC2244"/>
+        </w:pBdr>
+      </w:pPr>
+      <w:proofErr w:type="spellStart"/>
+      <w:proofErr w:type="gramStart"/>
+      <w:r>
+        <w:t>sudo</w:t>
+      </w:r>
+      <w:proofErr w:type="spellEnd"/>
+      <w:proofErr w:type="gramEnd"/>
+      <w:r>
+        <w:t xml:space="preserve"> </w:t>
+      </w:r>
+      <w:proofErr w:type="spellStart"/>
+      <w:r>
+        <w:t>vim</w:t>
+      </w:r>
+      <w:proofErr w:type="spellEnd"/>
+      <w:r>
+        <w:t xml:space="preserve"> /</w:t>
+      </w:r>
+      <w:proofErr w:type="spellStart"/>
+      <w:r>
+        <w:t>etc</w:t>
+      </w:r>
+      <w:proofErr w:type="spellEnd"/>
+      <w:r>
+        <w:t>/</w:t>
+      </w:r>
+      <w:proofErr w:type="spellStart"/>
+      <w:r>
+        <w:t>apt</w:t>
+      </w:r>
+      <w:proofErr w:type="spellEnd"/>
+      <w:r>
+        <w:t>/</w:t>
+      </w:r>
+      <w:proofErr w:type="spellStart"/>
+      <w:r>
+        <w:t>sources.list.d</w:t>
+      </w:r>
+      <w:proofErr w:type="spellEnd"/>
+      <w:r>
+        <w:t>/</w:t>
+      </w:r>
+      <w:proofErr w:type="spellStart"/>
+      <w:r>
+        <w:t>test.list</w:t>
+      </w:r>
+      <w:proofErr w:type="spellEnd"/>
     </w:p>
     <w:p>
       <w:pPr>
@@ -122,18 +278,27 @@
           <w:lang w:val="en-US"/>
         </w:rPr>
       </w:pPr>
+      <w:proofErr w:type="gramStart"/>
       <w:r>
         <w:rPr>
           <w:color w:val="1F497D" w:themeColor="text2"/>
           <w:lang w:val="en-US"/>
         </w:rPr>
-        <w:t xml:space="preserve">deb http://http.us.debian.org/debian/ </w:t>
-      </w:r>
+        <w:t>deb</w:t>
+      </w:r>
+      <w:proofErr w:type="gramEnd"/>
       <w:r>
         <w:rPr>
           <w:color w:val="1F497D" w:themeColor="text2"/>
           <w:lang w:val="en-US"/>
         </w:rPr>
+        <w:t xml:space="preserve"> http://http.us.debian.org/debian/ </w:t>
+      </w:r>
+      <w:r>
+        <w:rPr>
+          <w:color w:val="1F497D" w:themeColor="text2"/>
+          <w:lang w:val="en-US"/>
+        </w:rPr>
         <w:t>unstable</w:t>
       </w:r>
       <w:r>
@@ -141,61 +306,97 @@
           <w:color w:val="1F497D" w:themeColor="text2"/>
           <w:lang w:val="en-US"/>
         </w:rPr>
-        <w:t xml:space="preserve"> non-free contrib main</w:t>
-      </w:r>
-    </w:p>
-    <w:p>
-      <w:pPr>
-        <w:pStyle w:val="PrformatHTML"/>
-        <w:pBdr>
-          <w:top w:val="dashed" w:sz="6" w:space="12" w:color="CC2244"/>
-          <w:left w:val="dashed" w:sz="6" w:space="12" w:color="CC2244"/>
-          <w:bottom w:val="dashed" w:sz="6" w:space="12" w:color="CC2244"/>
-          <w:right w:val="dashed" w:sz="6" w:space="12" w:color="CC2244"/>
-        </w:pBdr>
-        <w:rPr>
-          <w:lang w:val="en-US"/>
-        </w:rPr>
-      </w:pPr>
-    </w:p>
-    <w:p>
-      <w:pPr>
-        <w:pStyle w:val="PrformatHTML"/>
-        <w:pBdr>
-          <w:top w:val="dashed" w:sz="6" w:space="12" w:color="CC2244"/>
-          <w:left w:val="dashed" w:sz="6" w:space="12" w:color="CC2244"/>
-          <w:bottom w:val="dashed" w:sz="6" w:space="12" w:color="CC2244"/>
-          <w:right w:val="dashed" w:sz="6" w:space="12" w:color="CC2244"/>
-        </w:pBdr>
-        <w:rPr>
-          <w:lang w:val="en-US"/>
-        </w:rPr>
-      </w:pPr>
-      <w:r>
-        <w:rPr>
-          <w:lang w:val="en-US"/>
-        </w:rPr>
-        <w:t>sudo apt-get update</w:t>
-      </w:r>
-    </w:p>
-    <w:p>
-      <w:pPr>
-        <w:pStyle w:val="PrformatHTML"/>
-        <w:pBdr>
-          <w:top w:val="dashed" w:sz="6" w:space="12" w:color="CC2244"/>
-          <w:left w:val="dashed" w:sz="6" w:space="12" w:color="CC2244"/>
-          <w:bottom w:val="dashed" w:sz="6" w:space="12" w:color="CC2244"/>
-          <w:right w:val="dashed" w:sz="6" w:space="12" w:color="CC2244"/>
-        </w:pBdr>
-        <w:rPr>
-          <w:lang w:val="en-US"/>
-        </w:rPr>
-      </w:pPr>
-      <w:r>
-        <w:rPr>
-          <w:lang w:val="en-US"/>
-        </w:rPr>
-        <w:t>sudo apt-get install</w:t>
+        <w:t xml:space="preserve"> non-free </w:t>
+      </w:r>
+      <w:proofErr w:type="spellStart"/>
+      <w:r>
+        <w:rPr>
+          <w:color w:val="1F497D" w:themeColor="text2"/>
+          <w:lang w:val="en-US"/>
+        </w:rPr>
+        <w:t>contrib</w:t>
+      </w:r>
+      <w:proofErr w:type="spellEnd"/>
+      <w:r>
+        <w:rPr>
+          <w:color w:val="1F497D" w:themeColor="text2"/>
+          <w:lang w:val="en-US"/>
+        </w:rPr>
+        <w:t xml:space="preserve"> main</w:t>
+      </w:r>
+    </w:p>
+    <w:p>
+      <w:pPr>
+        <w:pStyle w:val="PrformatHTML"/>
+        <w:pBdr>
+          <w:top w:val="dashed" w:sz="6" w:space="12" w:color="CC2244"/>
+          <w:left w:val="dashed" w:sz="6" w:space="12" w:color="CC2244"/>
+          <w:bottom w:val="dashed" w:sz="6" w:space="12" w:color="CC2244"/>
+          <w:right w:val="dashed" w:sz="6" w:space="12" w:color="CC2244"/>
+        </w:pBdr>
+        <w:rPr>
+          <w:lang w:val="en-US"/>
+        </w:rPr>
+      </w:pPr>
+    </w:p>
+    <w:p>
+      <w:pPr>
+        <w:pStyle w:val="PrformatHTML"/>
+        <w:pBdr>
+          <w:top w:val="dashed" w:sz="6" w:space="12" w:color="CC2244"/>
+          <w:left w:val="dashed" w:sz="6" w:space="12" w:color="CC2244"/>
+          <w:bottom w:val="dashed" w:sz="6" w:space="12" w:color="CC2244"/>
+          <w:right w:val="dashed" w:sz="6" w:space="12" w:color="CC2244"/>
+        </w:pBdr>
+        <w:rPr>
+          <w:lang w:val="en-US"/>
+        </w:rPr>
+      </w:pPr>
+      <w:proofErr w:type="spellStart"/>
+      <w:proofErr w:type="gramStart"/>
+      <w:r>
+        <w:rPr>
+          <w:lang w:val="en-US"/>
+        </w:rPr>
+        <w:t>sudo</w:t>
+      </w:r>
+      <w:proofErr w:type="spellEnd"/>
+      <w:proofErr w:type="gramEnd"/>
+      <w:r>
+        <w:rPr>
+          <w:lang w:val="en-US"/>
+        </w:rPr>
+        <w:t xml:space="preserve"> apt-get update</w:t>
+      </w:r>
+    </w:p>
+    <w:p>
+      <w:pPr>
+        <w:pStyle w:val="PrformatHTML"/>
+        <w:pBdr>
+          <w:top w:val="dashed" w:sz="6" w:space="12" w:color="CC2244"/>
+          <w:left w:val="dashed" w:sz="6" w:space="12" w:color="CC2244"/>
+          <w:bottom w:val="dashed" w:sz="6" w:space="12" w:color="CC2244"/>
+          <w:right w:val="dashed" w:sz="6" w:space="12" w:color="CC2244"/>
+        </w:pBdr>
+        <w:rPr>
+          <w:lang w:val="en-US"/>
+        </w:rPr>
+      </w:pPr>
+      <w:proofErr w:type="spellStart"/>
+      <w:proofErr w:type="gramStart"/>
+      <w:r>
+        <w:rPr>
+          <w:lang w:val="en-US"/>
+        </w:rPr>
+        <w:t>sudo</w:t>
+      </w:r>
+      <w:proofErr w:type="spellEnd"/>
+      <w:proofErr w:type="gramEnd"/>
+      <w:r>
+        <w:rPr>
+          <w:lang w:val="en-US"/>
+        </w:rPr>
+        <w:t xml:space="preserve"> apt-get install</w:t>
       </w:r>
     </w:p>
     <w:p>
@@ -237,8 +438,23 @@
           <w:right w:val="dashed" w:sz="6" w:space="12" w:color="CC2244"/>
         </w:pBdr>
       </w:pPr>
-      <w:r>
-        <w:t>sudo unattended-upgrade -v</w:t>
+      <w:proofErr w:type="spellStart"/>
+      <w:proofErr w:type="gramStart"/>
+      <w:r>
+        <w:t>sudo</w:t>
+      </w:r>
+      <w:proofErr w:type="spellEnd"/>
+      <w:proofErr w:type="gramEnd"/>
+      <w:r>
+        <w:t xml:space="preserve"> </w:t>
+      </w:r>
+      <w:proofErr w:type="spellStart"/>
+      <w:r>
+        <w:t>unattended</w:t>
+      </w:r>
+      <w:proofErr w:type="spellEnd"/>
+      <w:r>
+        <w:t>-upgrade -v</w:t>
       </w:r>
     </w:p>
     <w:p/>
@@ -255,34 +471,54 @@
         </w:rPr>
         <w:t xml:space="preserve">Tester </w:t>
       </w:r>
+      <w:proofErr w:type="spellStart"/>
       <w:r>
         <w:t>l’installation</w:t>
       </w:r>
-      <w:r>
-        <w:rPr>
-          <w:lang w:val="en-US"/>
-        </w:rPr>
-        <w:t xml:space="preserve"> d’emacs</w:t>
-      </w:r>
-    </w:p>
-    <w:p>
-      <w:pPr>
-        <w:pStyle w:val="PrformatHTML"/>
-        <w:pBdr>
-          <w:top w:val="dashed" w:sz="6" w:space="12" w:color="CC2244"/>
-          <w:left w:val="dashed" w:sz="6" w:space="12" w:color="CC2244"/>
-          <w:bottom w:val="dashed" w:sz="6" w:space="12" w:color="CC2244"/>
-          <w:right w:val="dashed" w:sz="6" w:space="12" w:color="CC2244"/>
-        </w:pBdr>
-        <w:rPr>
-          <w:lang w:val="en-US"/>
-        </w:rPr>
-      </w:pPr>
-      <w:r>
-        <w:rPr>
-          <w:lang w:val="en-US"/>
-        </w:rPr>
-        <w:t xml:space="preserve">sudo apt-get </w:t>
+      <w:proofErr w:type="spellEnd"/>
+      <w:r>
+        <w:rPr>
+          <w:lang w:val="en-US"/>
+        </w:rPr>
+        <w:t xml:space="preserve"> </w:t>
+      </w:r>
+      <w:proofErr w:type="spellStart"/>
+      <w:r>
+        <w:rPr>
+          <w:lang w:val="en-US"/>
+        </w:rPr>
+        <w:t>d’emacs</w:t>
+      </w:r>
+      <w:proofErr w:type="spellEnd"/>
+    </w:p>
+    <w:p>
+      <w:pPr>
+        <w:pStyle w:val="PrformatHTML"/>
+        <w:pBdr>
+          <w:top w:val="dashed" w:sz="6" w:space="12" w:color="CC2244"/>
+          <w:left w:val="dashed" w:sz="6" w:space="12" w:color="CC2244"/>
+          <w:bottom w:val="dashed" w:sz="6" w:space="12" w:color="CC2244"/>
+          <w:right w:val="dashed" w:sz="6" w:space="12" w:color="CC2244"/>
+        </w:pBdr>
+        <w:rPr>
+          <w:lang w:val="en-US"/>
+        </w:rPr>
+      </w:pPr>
+      <w:proofErr w:type="spellStart"/>
+      <w:proofErr w:type="gramStart"/>
+      <w:r>
+        <w:rPr>
+          <w:lang w:val="en-US"/>
+        </w:rPr>
+        <w:t>sudo</w:t>
+      </w:r>
+      <w:proofErr w:type="spellEnd"/>
+      <w:proofErr w:type="gramEnd"/>
+      <w:r>
+        <w:rPr>
+          <w:lang w:val="en-US"/>
+        </w:rPr>
+        <w:t xml:space="preserve"> apt-get </w:t>
       </w:r>
       <w:r>
         <w:rPr>
@@ -294,7 +530,21 @@
         <w:rPr>
           <w:lang w:val="en-US"/>
         </w:rPr>
-        <w:t xml:space="preserve"> emacs </w:t>
+        <w:t xml:space="preserve"> </w:t>
+      </w:r>
+      <w:proofErr w:type="spellStart"/>
+      <w:r>
+        <w:rPr>
+          <w:lang w:val="en-US"/>
+        </w:rPr>
+        <w:t>emacs</w:t>
+      </w:r>
+      <w:proofErr w:type="spellEnd"/>
+      <w:r>
+        <w:rPr>
+          <w:lang w:val="en-US"/>
+        </w:rPr>
+        <w:t xml:space="preserve"> </w:t>
       </w:r>
       <w:r>
         <w:rPr>
@@ -321,28 +571,79 @@
         <w:pStyle w:val="Sous-titre"/>
       </w:pPr>
       <w:r>
-        <w:t>Installer emacs</w:t>
-      </w:r>
-    </w:p>
-    <w:p>
-      <w:pPr>
-        <w:pStyle w:val="PrformatHTML"/>
-        <w:pBdr>
-          <w:top w:val="dashed" w:sz="6" w:space="12" w:color="CC2244"/>
-          <w:left w:val="dashed" w:sz="6" w:space="12" w:color="CC2244"/>
-          <w:bottom w:val="dashed" w:sz="6" w:space="12" w:color="CC2244"/>
-          <w:right w:val="dashed" w:sz="6" w:space="12" w:color="CC2244"/>
-        </w:pBdr>
-        <w:rPr>
-          <w:lang w:val="en-US"/>
-        </w:rPr>
-      </w:pPr>
-      <w:r>
-        <w:rPr>
-          <w:lang w:val="en-US"/>
-        </w:rPr>
-        <w:t>sudo apt-get install emacs</w:t>
-      </w:r>
+        <w:t xml:space="preserve">Installer </w:t>
+      </w:r>
+      <w:proofErr w:type="spellStart"/>
+      <w:r>
+        <w:t>emacs</w:t>
+      </w:r>
+      <w:proofErr w:type="spellEnd"/>
+    </w:p>
+    <w:p>
+      <w:pPr>
+        <w:pStyle w:val="PrformatHTML"/>
+        <w:pBdr>
+          <w:top w:val="dashed" w:sz="6" w:space="12" w:color="CC2244"/>
+          <w:left w:val="dashed" w:sz="6" w:space="12" w:color="CC2244"/>
+          <w:bottom w:val="dashed" w:sz="6" w:space="12" w:color="CC2244"/>
+          <w:right w:val="dashed" w:sz="6" w:space="12" w:color="CC2244"/>
+        </w:pBdr>
+        <w:rPr>
+          <w:lang w:val="en-US"/>
+        </w:rPr>
+      </w:pPr>
+      <w:proofErr w:type="spellStart"/>
+      <w:proofErr w:type="gramStart"/>
+      <w:r>
+        <w:rPr>
+          <w:lang w:val="en-US"/>
+        </w:rPr>
+        <w:t>sudo</w:t>
+      </w:r>
+      <w:proofErr w:type="spellEnd"/>
+      <w:proofErr w:type="gramEnd"/>
+      <w:r>
+        <w:rPr>
+          <w:lang w:val="en-US"/>
+        </w:rPr>
+        <w:t xml:space="preserve"> </w:t>
+      </w:r>
+      <w:proofErr w:type="spellStart"/>
+      <w:r>
+        <w:rPr>
+          <w:lang w:val="en-US"/>
+        </w:rPr>
+        <w:t>apt-get</w:t>
+      </w:r>
+      <w:proofErr w:type="spellEnd"/>
+      <w:r>
+        <w:rPr>
+          <w:lang w:val="en-US"/>
+        </w:rPr>
+        <w:t xml:space="preserve"> </w:t>
+      </w:r>
+      <w:proofErr w:type="spellStart"/>
+      <w:r>
+        <w:rPr>
+          <w:lang w:val="en-US"/>
+        </w:rPr>
+        <w:t>install</w:t>
+      </w:r>
+      <w:proofErr w:type="spellEnd"/>
+      <w:r>
+        <w:rPr>
+          <w:lang w:val="en-US"/>
+        </w:rPr>
+        <w:t xml:space="preserve"> </w:t>
+      </w:r>
+      <w:proofErr w:type="spellStart"/>
+      <w:r>
+        <w:rPr>
+          <w:lang w:val="en-US"/>
+        </w:rPr>
+        <w:t>emacs</w:t>
+      </w:r>
+      <w:proofErr w:type="spellEnd"/>
     </w:p>
     <w:p/>
     <w:p>
@@ -350,27 +651,56 @@
         <w:pStyle w:val="Sous-titre"/>
       </w:pPr>
       <w:r>
-        <w:t>Tester la suppression d’emacs</w:t>
-      </w:r>
-    </w:p>
-    <w:p>
-      <w:pPr>
-        <w:pStyle w:val="PrformatHTML"/>
-        <w:pBdr>
-          <w:top w:val="dashed" w:sz="6" w:space="12" w:color="CC2244"/>
-          <w:left w:val="dashed" w:sz="6" w:space="12" w:color="CC2244"/>
-          <w:bottom w:val="dashed" w:sz="6" w:space="12" w:color="CC2244"/>
-          <w:right w:val="dashed" w:sz="6" w:space="12" w:color="CC2244"/>
-        </w:pBdr>
-        <w:rPr>
-          <w:lang w:val="en-US"/>
-        </w:rPr>
-      </w:pPr>
-      <w:r>
-        <w:rPr>
-          <w:lang w:val="en-US"/>
-        </w:rPr>
-        <w:t xml:space="preserve">sudo apt-get remove emacs </w:t>
+        <w:t xml:space="preserve">Tester la suppression </w:t>
+      </w:r>
+      <w:proofErr w:type="spellStart"/>
+      <w:r>
+        <w:t>d’emacs</w:t>
+      </w:r>
+      <w:proofErr w:type="spellEnd"/>
+    </w:p>
+    <w:p>
+      <w:pPr>
+        <w:pStyle w:val="PrformatHTML"/>
+        <w:pBdr>
+          <w:top w:val="dashed" w:sz="6" w:space="12" w:color="CC2244"/>
+          <w:left w:val="dashed" w:sz="6" w:space="12" w:color="CC2244"/>
+          <w:bottom w:val="dashed" w:sz="6" w:space="12" w:color="CC2244"/>
+          <w:right w:val="dashed" w:sz="6" w:space="12" w:color="CC2244"/>
+        </w:pBdr>
+        <w:rPr>
+          <w:lang w:val="en-US"/>
+        </w:rPr>
+      </w:pPr>
+      <w:proofErr w:type="spellStart"/>
+      <w:proofErr w:type="gramStart"/>
+      <w:r>
+        <w:rPr>
+          <w:lang w:val="en-US"/>
+        </w:rPr>
+        <w:t>sudo</w:t>
+      </w:r>
+      <w:proofErr w:type="spellEnd"/>
+      <w:proofErr w:type="gramEnd"/>
+      <w:r>
+        <w:rPr>
+          <w:lang w:val="en-US"/>
+        </w:rPr>
+        <w:t xml:space="preserve"> apt-get remove </w:t>
+      </w:r>
+      <w:proofErr w:type="spellStart"/>
+      <w:r>
+        <w:rPr>
+          <w:lang w:val="en-US"/>
+        </w:rPr>
+        <w:t>emacs</w:t>
+      </w:r>
+      <w:proofErr w:type="spellEnd"/>
+      <w:r>
+        <w:rPr>
+          <w:lang w:val="en-US"/>
+        </w:rPr>
+        <w:t xml:space="preserve"> </w:t>
       </w:r>
       <w:r>
         <w:rPr>
@@ -398,27 +728,59 @@
       </w:pPr>
       <w:r>
         <w:lastRenderedPageBreak/>
-        <w:t>Supprimer emacs et l’ensemble de ses fichiers de configuration</w:t>
-      </w:r>
-    </w:p>
-    <w:p>
-      <w:pPr>
-        <w:pStyle w:val="PrformatHTML"/>
-        <w:pBdr>
-          <w:top w:val="dashed" w:sz="6" w:space="12" w:color="CC2244"/>
-          <w:left w:val="dashed" w:sz="6" w:space="12" w:color="CC2244"/>
-          <w:bottom w:val="dashed" w:sz="6" w:space="12" w:color="CC2244"/>
-          <w:right w:val="dashed" w:sz="6" w:space="12" w:color="CC2244"/>
-        </w:pBdr>
-        <w:rPr>
-          <w:lang w:val="en-US"/>
-        </w:rPr>
-      </w:pPr>
-      <w:r>
-        <w:rPr>
-          <w:lang w:val="en-US"/>
-        </w:rPr>
-        <w:t xml:space="preserve">sudo apt-get remove emacs </w:t>
+        <w:t xml:space="preserve">Supprimer </w:t>
+      </w:r>
+      <w:proofErr w:type="spellStart"/>
+      <w:r>
+        <w:t>emacs</w:t>
+      </w:r>
+      <w:proofErr w:type="spellEnd"/>
+      <w:r>
+        <w:t xml:space="preserve"> et l’ensemble de ses fichiers de configuration</w:t>
+      </w:r>
+    </w:p>
+    <w:p>
+      <w:pPr>
+        <w:pStyle w:val="PrformatHTML"/>
+        <w:pBdr>
+          <w:top w:val="dashed" w:sz="6" w:space="12" w:color="CC2244"/>
+          <w:left w:val="dashed" w:sz="6" w:space="12" w:color="CC2244"/>
+          <w:bottom w:val="dashed" w:sz="6" w:space="12" w:color="CC2244"/>
+          <w:right w:val="dashed" w:sz="6" w:space="12" w:color="CC2244"/>
+        </w:pBdr>
+        <w:rPr>
+          <w:lang w:val="en-US"/>
+        </w:rPr>
+      </w:pPr>
+      <w:proofErr w:type="spellStart"/>
+      <w:proofErr w:type="gramStart"/>
+      <w:r>
+        <w:rPr>
+          <w:lang w:val="en-US"/>
+        </w:rPr>
+        <w:t>sudo</w:t>
+      </w:r>
+      <w:proofErr w:type="spellEnd"/>
+      <w:proofErr w:type="gramEnd"/>
+      <w:r>
+        <w:rPr>
+          <w:lang w:val="en-US"/>
+        </w:rPr>
+        <w:t xml:space="preserve"> apt-get remove </w:t>
+      </w:r>
+      <w:proofErr w:type="spellStart"/>
+      <w:r>
+        <w:rPr>
+          <w:lang w:val="en-US"/>
+        </w:rPr>
+        <w:t>emacs</w:t>
+      </w:r>
+      <w:proofErr w:type="spellEnd"/>
+      <w:r>
+        <w:rPr>
+          <w:lang w:val="en-US"/>
+        </w:rPr>
+        <w:t xml:space="preserve"> </w:t>
       </w:r>
       <w:r>
         <w:rPr>
@@ -445,34 +807,57 @@
         <w:pStyle w:val="Sous-titre"/>
       </w:pPr>
       <w:r>
-        <w:t>Mettre à jour rsyslog</w:t>
-      </w:r>
-    </w:p>
-    <w:p>
-      <w:pPr>
-        <w:pStyle w:val="PrformatHTML"/>
-        <w:pBdr>
-          <w:top w:val="dashed" w:sz="6" w:space="12" w:color="CC2244"/>
-          <w:left w:val="dashed" w:sz="6" w:space="12" w:color="CC2244"/>
-          <w:bottom w:val="dashed" w:sz="6" w:space="12" w:color="CC2244"/>
-          <w:right w:val="dashed" w:sz="6" w:space="12" w:color="CC2244"/>
-        </w:pBdr>
-        <w:rPr>
-          <w:lang w:val="en-US"/>
-        </w:rPr>
-      </w:pPr>
-      <w:r>
-        <w:rPr>
-          <w:lang w:val="en-US"/>
-        </w:rPr>
-        <w:t xml:space="preserve">sudo </w:t>
-      </w:r>
-      <w:r>
-        <w:rPr>
-          <w:lang w:val="en-US"/>
-        </w:rPr>
-        <w:t>apt-get install rsyslog</w:t>
-      </w:r>
+        <w:t xml:space="preserve">Mettre à jour </w:t>
+      </w:r>
+      <w:proofErr w:type="spellStart"/>
+      <w:r>
+        <w:t>rsyslog</w:t>
+      </w:r>
+      <w:proofErr w:type="spellEnd"/>
+    </w:p>
+    <w:p>
+      <w:pPr>
+        <w:pStyle w:val="PrformatHTML"/>
+        <w:pBdr>
+          <w:top w:val="dashed" w:sz="6" w:space="12" w:color="CC2244"/>
+          <w:left w:val="dashed" w:sz="6" w:space="12" w:color="CC2244"/>
+          <w:bottom w:val="dashed" w:sz="6" w:space="12" w:color="CC2244"/>
+          <w:right w:val="dashed" w:sz="6" w:space="12" w:color="CC2244"/>
+        </w:pBdr>
+        <w:rPr>
+          <w:lang w:val="en-US"/>
+        </w:rPr>
+      </w:pPr>
+      <w:proofErr w:type="spellStart"/>
+      <w:proofErr w:type="gramStart"/>
+      <w:r>
+        <w:rPr>
+          <w:lang w:val="en-US"/>
+        </w:rPr>
+        <w:t>sudo</w:t>
+      </w:r>
+      <w:proofErr w:type="spellEnd"/>
+      <w:proofErr w:type="gramEnd"/>
+      <w:r>
+        <w:rPr>
+          <w:lang w:val="en-US"/>
+        </w:rPr>
+        <w:t xml:space="preserve"> </w:t>
+      </w:r>
+      <w:r>
+        <w:rPr>
+          <w:lang w:val="en-US"/>
+        </w:rPr>
+        <w:t xml:space="preserve">apt-get install </w:t>
+      </w:r>
+      <w:proofErr w:type="spellStart"/>
+      <w:r>
+        <w:rPr>
+          <w:lang w:val="en-US"/>
+        </w:rPr>
+        <w:t>rsyslog</w:t>
+      </w:r>
+      <w:proofErr w:type="spellEnd"/>
     </w:p>
     <w:p>
       <w:pPr>
@@ -502,11 +887,35 @@
           <w:lang w:val="en-US"/>
         </w:rPr>
       </w:pPr>
-      <w:r>
-        <w:rPr>
-          <w:lang w:val="en-US"/>
-        </w:rPr>
-        <w:t>sudo apt-get dist-upgrade</w:t>
+      <w:proofErr w:type="spellStart"/>
+      <w:proofErr w:type="gramStart"/>
+      <w:r>
+        <w:rPr>
+          <w:lang w:val="en-US"/>
+        </w:rPr>
+        <w:t>sudo</w:t>
+      </w:r>
+      <w:proofErr w:type="spellEnd"/>
+      <w:proofErr w:type="gramEnd"/>
+      <w:r>
+        <w:rPr>
+          <w:lang w:val="en-US"/>
+        </w:rPr>
+        <w:t xml:space="preserve"> apt-get </w:t>
+      </w:r>
+      <w:proofErr w:type="spellStart"/>
+      <w:r>
+        <w:rPr>
+          <w:lang w:val="en-US"/>
+        </w:rPr>
+        <w:t>dist</w:t>
+      </w:r>
+      <w:proofErr w:type="spellEnd"/>
+      <w:r>
+        <w:rPr>
+          <w:lang w:val="en-US"/>
+        </w:rPr>
+        <w:t>-upgrade</w:t>
       </w:r>
     </w:p>
     <w:p>
@@ -534,9 +943,13 @@
           <w:right w:val="dashed" w:sz="6" w:space="12" w:color="CC2244"/>
         </w:pBdr>
       </w:pPr>
+      <w:proofErr w:type="spellStart"/>
+      <w:proofErr w:type="gramStart"/>
       <w:r>
         <w:t>dpkg</w:t>
       </w:r>
+      <w:proofErr w:type="spellEnd"/>
+      <w:proofErr w:type="gramEnd"/>
       <w:r>
         <w:t xml:space="preserve"> </w:t>
       </w:r>
@@ -557,8 +970,31 @@
           <w:right w:val="dashed" w:sz="6" w:space="12" w:color="CC2244"/>
         </w:pBdr>
       </w:pPr>
-      <w:r>
-        <w:t>dpkg –l | awk '{print $2}'</w:t>
+      <w:proofErr w:type="spellStart"/>
+      <w:proofErr w:type="gramStart"/>
+      <w:r>
+        <w:t>dpkg</w:t>
+      </w:r>
+      <w:proofErr w:type="spellEnd"/>
+      <w:proofErr w:type="gramEnd"/>
+      <w:r>
+        <w:t xml:space="preserve"> –l | </w:t>
+      </w:r>
+      <w:proofErr w:type="spellStart"/>
+      <w:r>
+        <w:t>awk</w:t>
+      </w:r>
+      <w:proofErr w:type="spellEnd"/>
+      <w:r>
+        <w:t xml:space="preserve"> '{</w:t>
+      </w:r>
+      <w:proofErr w:type="spellStart"/>
+      <w:r>
+        <w:t>print</w:t>
+      </w:r>
+      <w:proofErr w:type="spellEnd"/>
+      <w:r>
+        <w:t xml:space="preserve"> $2}'</w:t>
       </w:r>
     </w:p>
     <w:p/>
@@ -569,32 +1005,43 @@
       <w:r>
         <w:t xml:space="preserve">Afficher la liste des paquets associés à </w:t>
       </w:r>
+      <w:proofErr w:type="spellStart"/>
       <w:r>
         <w:t>r</w:t>
       </w:r>
       <w:r>
         <w:t>syslog</w:t>
       </w:r>
-    </w:p>
-    <w:p>
-      <w:pPr>
-        <w:pStyle w:val="PrformatHTML"/>
-        <w:pBdr>
-          <w:top w:val="dashed" w:sz="6" w:space="12" w:color="CC2244"/>
-          <w:left w:val="dashed" w:sz="6" w:space="12" w:color="CC2244"/>
-          <w:bottom w:val="dashed" w:sz="6" w:space="12" w:color="CC2244"/>
-          <w:right w:val="dashed" w:sz="6" w:space="12" w:color="CC2244"/>
-        </w:pBdr>
-      </w:pPr>
-      <w:r>
-        <w:t xml:space="preserve">dpkg  -l </w:t>
+      <w:proofErr w:type="spellEnd"/>
+    </w:p>
+    <w:p>
+      <w:pPr>
+        <w:pStyle w:val="PrformatHTML"/>
+        <w:pBdr>
+          <w:top w:val="dashed" w:sz="6" w:space="12" w:color="CC2244"/>
+          <w:left w:val="dashed" w:sz="6" w:space="12" w:color="CC2244"/>
+          <w:bottom w:val="dashed" w:sz="6" w:space="12" w:color="CC2244"/>
+          <w:right w:val="dashed" w:sz="6" w:space="12" w:color="CC2244"/>
+        </w:pBdr>
+      </w:pPr>
+      <w:proofErr w:type="spellStart"/>
+      <w:proofErr w:type="gramStart"/>
+      <w:r>
+        <w:t>dpkg</w:t>
+      </w:r>
+      <w:proofErr w:type="spellEnd"/>
+      <w:proofErr w:type="gramEnd"/>
+      <w:r>
+        <w:t xml:space="preserve">  -l </w:t>
       </w:r>
       <w:r>
         <w:t>*</w:t>
       </w:r>
+      <w:proofErr w:type="spellStart"/>
       <w:r>
         <w:t>syslog</w:t>
       </w:r>
+      <w:proofErr w:type="spellEnd"/>
       <w:r>
         <w:t>*</w:t>
       </w:r>
@@ -605,25 +1052,42 @@
         <w:pStyle w:val="Sous-titre"/>
       </w:pPr>
       <w:r>
-        <w:t>Afficher la liste des fichiers installés sur le système correspondant à rsyslog</w:t>
-      </w:r>
-    </w:p>
-    <w:p>
-      <w:pPr>
-        <w:pStyle w:val="PrformatHTML"/>
-        <w:pBdr>
-          <w:top w:val="dashed" w:sz="6" w:space="12" w:color="CC2244"/>
-          <w:left w:val="dashed" w:sz="6" w:space="12" w:color="CC2244"/>
-          <w:bottom w:val="dashed" w:sz="6" w:space="12" w:color="CC2244"/>
-          <w:right w:val="dashed" w:sz="6" w:space="12" w:color="CC2244"/>
-        </w:pBdr>
-      </w:pPr>
+        <w:t xml:space="preserve">Afficher la liste des fichiers installés sur le système correspondant à </w:t>
+      </w:r>
+      <w:proofErr w:type="spellStart"/>
+      <w:r>
+        <w:t>rsyslog</w:t>
+      </w:r>
+      <w:proofErr w:type="spellEnd"/>
+    </w:p>
+    <w:p>
+      <w:pPr>
+        <w:pStyle w:val="PrformatHTML"/>
+        <w:pBdr>
+          <w:top w:val="dashed" w:sz="6" w:space="12" w:color="CC2244"/>
+          <w:left w:val="dashed" w:sz="6" w:space="12" w:color="CC2244"/>
+          <w:bottom w:val="dashed" w:sz="6" w:space="12" w:color="CC2244"/>
+          <w:right w:val="dashed" w:sz="6" w:space="12" w:color="CC2244"/>
+        </w:pBdr>
+      </w:pPr>
+      <w:proofErr w:type="spellStart"/>
+      <w:proofErr w:type="gramStart"/>
       <w:r>
         <w:t>d</w:t>
       </w:r>
       <w:r>
-        <w:t>pkg –L rsyslog</w:t>
-      </w:r>
+        <w:t>pkg</w:t>
+      </w:r>
+      <w:proofErr w:type="spellEnd"/>
+      <w:proofErr w:type="gramEnd"/>
+      <w:r>
+        <w:t xml:space="preserve"> –L </w:t>
+      </w:r>
+      <w:proofErr w:type="spellStart"/>
+      <w:r>
+        <w:t>rsyslog</w:t>
+      </w:r>
+      <w:proofErr w:type="spellEnd"/>
     </w:p>
     <w:p/>
     <w:p>
@@ -664,21 +1128,73 @@
         <w:t xml:space="preserve"> fichi</w:t>
       </w:r>
       <w:r>
-        <w:t>er /usr/share/lintian</w:t>
-      </w:r>
-    </w:p>
-    <w:p>
-      <w:pPr>
-        <w:pStyle w:val="PrformatHTML"/>
-        <w:pBdr>
-          <w:top w:val="dashed" w:sz="6" w:space="12" w:color="CC2244"/>
-          <w:left w:val="dashed" w:sz="6" w:space="12" w:color="CC2244"/>
-          <w:bottom w:val="dashed" w:sz="6" w:space="12" w:color="CC2244"/>
-          <w:right w:val="dashed" w:sz="6" w:space="12" w:color="CC2244"/>
-        </w:pBdr>
-      </w:pPr>
-      <w:r>
-        <w:t xml:space="preserve">dpkg  -S /usr/share/lintian </w:t>
+        <w:t>er /</w:t>
+      </w:r>
+      <w:proofErr w:type="spellStart"/>
+      <w:r>
+        <w:t>usr</w:t>
+      </w:r>
+      <w:proofErr w:type="spellEnd"/>
+      <w:r>
+        <w:t>/</w:t>
+      </w:r>
+      <w:proofErr w:type="spellStart"/>
+      <w:r>
+        <w:t>share</w:t>
+      </w:r>
+      <w:proofErr w:type="spellEnd"/>
+      <w:r>
+        <w:t>/</w:t>
+      </w:r>
+      <w:proofErr w:type="spellStart"/>
+      <w:r>
+        <w:t>lintian</w:t>
+      </w:r>
+      <w:proofErr w:type="spellEnd"/>
+    </w:p>
+    <w:p>
+      <w:pPr>
+        <w:pStyle w:val="PrformatHTML"/>
+        <w:pBdr>
+          <w:top w:val="dashed" w:sz="6" w:space="12" w:color="CC2244"/>
+          <w:left w:val="dashed" w:sz="6" w:space="12" w:color="CC2244"/>
+          <w:bottom w:val="dashed" w:sz="6" w:space="12" w:color="CC2244"/>
+          <w:right w:val="dashed" w:sz="6" w:space="12" w:color="CC2244"/>
+        </w:pBdr>
+      </w:pPr>
+      <w:proofErr w:type="spellStart"/>
+      <w:proofErr w:type="gramStart"/>
+      <w:r>
+        <w:t>dpkg</w:t>
+      </w:r>
+      <w:proofErr w:type="spellEnd"/>
+      <w:proofErr w:type="gramEnd"/>
+      <w:r>
+        <w:t xml:space="preserve">  -S /</w:t>
+      </w:r>
+      <w:proofErr w:type="spellStart"/>
+      <w:r>
+        <w:t>usr</w:t>
+      </w:r>
+      <w:proofErr w:type="spellEnd"/>
+      <w:r>
+        <w:t>/</w:t>
+      </w:r>
+      <w:proofErr w:type="spellStart"/>
+      <w:r>
+        <w:t>share</w:t>
+      </w:r>
+      <w:proofErr w:type="spellEnd"/>
+      <w:r>
+        <w:t>/</w:t>
+      </w:r>
+      <w:proofErr w:type="spellStart"/>
+      <w:r>
+        <w:t>lintian</w:t>
+      </w:r>
+      <w:proofErr w:type="spellEnd"/>
+      <w:r>
+        <w:t xml:space="preserve"> </w:t>
       </w:r>
     </w:p>
     <w:p/>
@@ -687,22 +1203,39 @@
         <w:pStyle w:val="Sous-titre"/>
       </w:pPr>
       <w:r>
-        <w:t>Afficher les informations complètes du paquet rsyslog</w:t>
-      </w:r>
-    </w:p>
-    <w:p>
-      <w:pPr>
-        <w:pStyle w:val="PrformatHTML"/>
-        <w:pBdr>
-          <w:top w:val="dashed" w:sz="6" w:space="12" w:color="CC2244"/>
-          <w:left w:val="dashed" w:sz="6" w:space="12" w:color="CC2244"/>
-          <w:bottom w:val="dashed" w:sz="6" w:space="12" w:color="CC2244"/>
-          <w:right w:val="dashed" w:sz="6" w:space="12" w:color="CC2244"/>
-        </w:pBdr>
-      </w:pPr>
-      <w:r>
-        <w:t>dpkg  -s rsyslog</w:t>
-      </w:r>
+        <w:t xml:space="preserve">Afficher les informations complètes du paquet </w:t>
+      </w:r>
+      <w:proofErr w:type="spellStart"/>
+      <w:r>
+        <w:t>rsyslog</w:t>
+      </w:r>
+      <w:proofErr w:type="spellEnd"/>
+    </w:p>
+    <w:p>
+      <w:pPr>
+        <w:pStyle w:val="PrformatHTML"/>
+        <w:pBdr>
+          <w:top w:val="dashed" w:sz="6" w:space="12" w:color="CC2244"/>
+          <w:left w:val="dashed" w:sz="6" w:space="12" w:color="CC2244"/>
+          <w:bottom w:val="dashed" w:sz="6" w:space="12" w:color="CC2244"/>
+          <w:right w:val="dashed" w:sz="6" w:space="12" w:color="CC2244"/>
+        </w:pBdr>
+      </w:pPr>
+      <w:proofErr w:type="spellStart"/>
+      <w:proofErr w:type="gramStart"/>
+      <w:r>
+        <w:t>dpkg</w:t>
+      </w:r>
+      <w:proofErr w:type="spellEnd"/>
+      <w:proofErr w:type="gramEnd"/>
+      <w:r>
+        <w:t xml:space="preserve">  -s </w:t>
+      </w:r>
+      <w:proofErr w:type="spellStart"/>
+      <w:r>
+        <w:t>rsyslog</w:t>
+      </w:r>
+      <w:proofErr w:type="spellEnd"/>
     </w:p>
     <w:p/>
     <w:p>
@@ -723,8 +1256,18 @@
           <w:right w:val="dashed" w:sz="6" w:space="12" w:color="CC2244"/>
         </w:pBdr>
       </w:pPr>
-      <w:r>
-        <w:t>apt-get check</w:t>
+      <w:proofErr w:type="spellStart"/>
+      <w:proofErr w:type="gramStart"/>
+      <w:r>
+        <w:t>apt-</w:t>
+      </w:r>
+      <w:proofErr w:type="gramEnd"/>
+      <w:r>
+        <w:t>get</w:t>
+      </w:r>
+      <w:proofErr w:type="spellEnd"/>
+      <w:r>
+        <w:t xml:space="preserve"> check</w:t>
       </w:r>
     </w:p>
     <w:p/>
@@ -746,8 +1289,15 @@
           <w:right w:val="dashed" w:sz="6" w:space="12" w:color="CC2244"/>
         </w:pBdr>
       </w:pPr>
-      <w:r>
-        <w:t xml:space="preserve">dpkg --audit  </w:t>
+      <w:proofErr w:type="spellStart"/>
+      <w:proofErr w:type="gramStart"/>
+      <w:r>
+        <w:t>dpkg</w:t>
+      </w:r>
+      <w:proofErr w:type="spellEnd"/>
+      <w:proofErr w:type="gramEnd"/>
+      <w:r>
+        <w:t xml:space="preserve"> --audit  </w:t>
       </w:r>
     </w:p>
     <w:p/>
@@ -769,65 +1319,136 @@
           <w:right w:val="dashed" w:sz="6" w:space="12" w:color="CC2244"/>
         </w:pBdr>
       </w:pPr>
-      <w:r>
-        <w:t>apt-cache stats</w:t>
-      </w:r>
-    </w:p>
-    <w:p>
-      <w:pPr>
-        <w:pStyle w:val="PrformatHTML"/>
-        <w:pBdr>
-          <w:top w:val="dashed" w:sz="6" w:space="12" w:color="CC2244"/>
-          <w:left w:val="dashed" w:sz="6" w:space="12" w:color="CC2244"/>
-          <w:bottom w:val="dashed" w:sz="6" w:space="12" w:color="CC2244"/>
-          <w:right w:val="dashed" w:sz="6" w:space="12" w:color="CC2244"/>
-        </w:pBdr>
-      </w:pPr>
-      <w:r>
-        <w:t>apt-cache showpkg rsyslog</w:t>
-      </w:r>
-    </w:p>
-    <w:p>
-      <w:pPr>
-        <w:pStyle w:val="PrformatHTML"/>
-        <w:pBdr>
-          <w:top w:val="dashed" w:sz="6" w:space="12" w:color="CC2244"/>
-          <w:left w:val="dashed" w:sz="6" w:space="12" w:color="CC2244"/>
-          <w:bottom w:val="dashed" w:sz="6" w:space="12" w:color="CC2244"/>
-          <w:right w:val="dashed" w:sz="6" w:space="12" w:color="CC2244"/>
-        </w:pBdr>
-      </w:pPr>
-      <w:r>
-        <w:t>apt-cache depends rsyslog</w:t>
-      </w:r>
-    </w:p>
-    <w:p>
-      <w:pPr>
-        <w:pStyle w:val="PrformatHTML"/>
-        <w:pBdr>
-          <w:top w:val="dashed" w:sz="6" w:space="12" w:color="CC2244"/>
-          <w:left w:val="dashed" w:sz="6" w:space="12" w:color="CC2244"/>
-          <w:bottom w:val="dashed" w:sz="6" w:space="12" w:color="CC2244"/>
-          <w:right w:val="dashed" w:sz="6" w:space="12" w:color="CC2244"/>
-        </w:pBdr>
-      </w:pPr>
-      <w:r>
-        <w:t>apt-cache search apache2</w:t>
-      </w:r>
-    </w:p>
-    <w:p>
-      <w:pPr>
-        <w:pStyle w:val="PrformatHTML"/>
-        <w:pBdr>
-          <w:top w:val="dashed" w:sz="6" w:space="12" w:color="CC2244"/>
-          <w:left w:val="dashed" w:sz="6" w:space="12" w:color="CC2244"/>
-          <w:bottom w:val="dashed" w:sz="6" w:space="12" w:color="CC2244"/>
-          <w:right w:val="dashed" w:sz="6" w:space="12" w:color="CC2244"/>
-        </w:pBdr>
-      </w:pPr>
-      <w:r>
-        <w:t>sudo apt-get autoclean</w:t>
-      </w:r>
+      <w:proofErr w:type="spellStart"/>
+      <w:r>
+        <w:t>apt</w:t>
+      </w:r>
+      <w:proofErr w:type="spellEnd"/>
+      <w:r>
+        <w:t xml:space="preserve">-cache </w:t>
+      </w:r>
+      <w:proofErr w:type="spellStart"/>
+      <w:r>
+        <w:t>stats</w:t>
+      </w:r>
+      <w:proofErr w:type="spellEnd"/>
+    </w:p>
+    <w:p>
+      <w:pPr>
+        <w:pStyle w:val="PrformatHTML"/>
+        <w:pBdr>
+          <w:top w:val="dashed" w:sz="6" w:space="12" w:color="CC2244"/>
+          <w:left w:val="dashed" w:sz="6" w:space="12" w:color="CC2244"/>
+          <w:bottom w:val="dashed" w:sz="6" w:space="12" w:color="CC2244"/>
+          <w:right w:val="dashed" w:sz="6" w:space="12" w:color="CC2244"/>
+        </w:pBdr>
+      </w:pPr>
+      <w:proofErr w:type="gramStart"/>
+      <w:r>
+        <w:t>apt-cache</w:t>
+      </w:r>
+      <w:proofErr w:type="gramEnd"/>
+      <w:r>
+        <w:t xml:space="preserve"> </w:t>
+      </w:r>
+      <w:proofErr w:type="spellStart"/>
+      <w:r>
+        <w:t>showpkg</w:t>
+      </w:r>
+      <w:proofErr w:type="spellEnd"/>
+      <w:r>
+        <w:t xml:space="preserve"> </w:t>
+      </w:r>
+      <w:proofErr w:type="spellStart"/>
+      <w:r>
+        <w:t>rsyslog</w:t>
+      </w:r>
+      <w:proofErr w:type="spellEnd"/>
+    </w:p>
+    <w:p>
+      <w:pPr>
+        <w:pStyle w:val="PrformatHTML"/>
+        <w:pBdr>
+          <w:top w:val="dashed" w:sz="6" w:space="12" w:color="CC2244"/>
+          <w:left w:val="dashed" w:sz="6" w:space="12" w:color="CC2244"/>
+          <w:bottom w:val="dashed" w:sz="6" w:space="12" w:color="CC2244"/>
+          <w:right w:val="dashed" w:sz="6" w:space="12" w:color="CC2244"/>
+        </w:pBdr>
+      </w:pPr>
+      <w:proofErr w:type="spellStart"/>
+      <w:r>
+        <w:t>apt</w:t>
+      </w:r>
+      <w:proofErr w:type="spellEnd"/>
+      <w:r>
+        <w:t xml:space="preserve">-cache </w:t>
+      </w:r>
+      <w:proofErr w:type="spellStart"/>
+      <w:r>
+        <w:t>depends</w:t>
+      </w:r>
+      <w:proofErr w:type="spellEnd"/>
+      <w:r>
+        <w:t xml:space="preserve"> </w:t>
+      </w:r>
+      <w:proofErr w:type="spellStart"/>
+      <w:r>
+        <w:t>rsyslog</w:t>
+      </w:r>
+      <w:proofErr w:type="spellEnd"/>
+    </w:p>
+    <w:p>
+      <w:pPr>
+        <w:pStyle w:val="PrformatHTML"/>
+        <w:pBdr>
+          <w:top w:val="dashed" w:sz="6" w:space="12" w:color="CC2244"/>
+          <w:left w:val="dashed" w:sz="6" w:space="12" w:color="CC2244"/>
+          <w:bottom w:val="dashed" w:sz="6" w:space="12" w:color="CC2244"/>
+          <w:right w:val="dashed" w:sz="6" w:space="12" w:color="CC2244"/>
+        </w:pBdr>
+      </w:pPr>
+      <w:proofErr w:type="spellStart"/>
+      <w:r>
+        <w:t>apt</w:t>
+      </w:r>
+      <w:proofErr w:type="spellEnd"/>
+      <w:r>
+        <w:t xml:space="preserve">-cache </w:t>
+      </w:r>
+      <w:proofErr w:type="spellStart"/>
+      <w:r>
+        <w:t>search</w:t>
+      </w:r>
+      <w:proofErr w:type="spellEnd"/>
+      <w:r>
+        <w:t xml:space="preserve"> apache2</w:t>
+      </w:r>
+    </w:p>
+    <w:p>
+      <w:pPr>
+        <w:pStyle w:val="PrformatHTML"/>
+        <w:pBdr>
+          <w:top w:val="dashed" w:sz="6" w:space="12" w:color="CC2244"/>
+          <w:left w:val="dashed" w:sz="6" w:space="12" w:color="CC2244"/>
+          <w:bottom w:val="dashed" w:sz="6" w:space="12" w:color="CC2244"/>
+          <w:right w:val="dashed" w:sz="6" w:space="12" w:color="CC2244"/>
+        </w:pBdr>
+      </w:pPr>
+      <w:proofErr w:type="spellStart"/>
+      <w:proofErr w:type="gramStart"/>
+      <w:r>
+        <w:t>sudo</w:t>
+      </w:r>
+      <w:proofErr w:type="spellEnd"/>
+      <w:proofErr w:type="gramEnd"/>
+      <w:r>
+        <w:t xml:space="preserve"> apt-get </w:t>
+      </w:r>
+      <w:proofErr w:type="spellStart"/>
+      <w:r>
+        <w:t>autoclean</w:t>
+      </w:r>
+      <w:proofErr w:type="spellEnd"/>
     </w:p>
     <w:p>
       <w:pPr>
@@ -866,13 +1487,34 @@
     </w:p>
     <w:p>
       <w:r>
-        <w:t>Changer le runlevel pour le runlevel 1</w:t>
-      </w:r>
-    </w:p>
-    <w:p>
-      <w:r>
-        <w:t>Forcer le boot en mode texte en changeant le runlevel</w:t>
-      </w:r>
+        <w:t xml:space="preserve">Changer le </w:t>
+      </w:r>
+      <w:proofErr w:type="spellStart"/>
+      <w:r>
+        <w:t>runlevel</w:t>
+      </w:r>
+      <w:proofErr w:type="spellEnd"/>
+      <w:r>
+        <w:t xml:space="preserve"> pour le </w:t>
+      </w:r>
+      <w:proofErr w:type="spellStart"/>
+      <w:r>
+        <w:t>runlevel</w:t>
+      </w:r>
+      <w:proofErr w:type="spellEnd"/>
+      <w:r>
+        <w:t xml:space="preserve"> 1</w:t>
+      </w:r>
+    </w:p>
+    <w:p>
+      <w:r>
+        <w:t xml:space="preserve">Forcer le boot en mode texte en changeant le </w:t>
+      </w:r>
+      <w:proofErr w:type="spellStart"/>
+      <w:r>
+        <w:t>runlevel</w:t>
+      </w:r>
+      <w:proofErr w:type="spellEnd"/>
     </w:p>
     <w:p>
       <w:r>
@@ -881,20 +1523,41 @@
     </w:p>
     <w:p>
       <w:r>
-        <w:t>Supprimer rsync de la liste des services de démarrage</w:t>
-      </w:r>
-    </w:p>
-    <w:p>
-      <w:r>
-        <w:t>Faire en sorte que l’environnement graphique ne se charge que pour le runlevel 5</w:t>
+        <w:t xml:space="preserve">Supprimer </w:t>
+      </w:r>
+      <w:proofErr w:type="spellStart"/>
+      <w:r>
+        <w:t>rsync</w:t>
+      </w:r>
+      <w:proofErr w:type="spellEnd"/>
+      <w:r>
+        <w:t xml:space="preserve"> de la liste des services de démarrage</w:t>
+      </w:r>
+    </w:p>
+    <w:p>
+      <w:r>
+        <w:t xml:space="preserve">Faire en sorte que l’environnement graphique ne se charge que pour le </w:t>
+      </w:r>
+      <w:proofErr w:type="spellStart"/>
+      <w:r>
+        <w:t>runlevel</w:t>
+      </w:r>
+      <w:proofErr w:type="spellEnd"/>
+      <w:r>
+        <w:t xml:space="preserve"> 5</w:t>
       </w:r>
     </w:p>
     <w:p>
       <w:pPr>
         <w:pStyle w:val="Titre1"/>
       </w:pPr>
-      <w:r>
-        <w:t>Crontab + tar</w:t>
+      <w:proofErr w:type="spellStart"/>
+      <w:r>
+        <w:t>Crontab</w:t>
+      </w:r>
+      <w:proofErr w:type="spellEnd"/>
+      <w:r>
+        <w:t xml:space="preserve"> + tar</w:t>
       </w:r>
     </w:p>
     <w:p>
@@ -902,24 +1565,44 @@
         <w:pStyle w:val="Sous-titre"/>
       </w:pPr>
       <w:r>
-        <w:t>Créer un sous répertoire backup dans le home de mint</w:t>
-      </w:r>
-    </w:p>
-    <w:p>
-      <w:pPr>
-        <w:pStyle w:val="PrformatHTML"/>
-        <w:pBdr>
-          <w:top w:val="dashed" w:sz="6" w:space="12" w:color="CC2244"/>
-          <w:left w:val="dashed" w:sz="6" w:space="12" w:color="CC2244"/>
-          <w:bottom w:val="dashed" w:sz="6" w:space="12" w:color="CC2244"/>
-          <w:right w:val="dashed" w:sz="6" w:space="12" w:color="CC2244"/>
-        </w:pBdr>
-      </w:pPr>
-      <w:r>
-        <w:t xml:space="preserve">mkdir </w:t>
-      </w:r>
-      <w:r>
-        <w:t>/home/mint/backup</w:t>
+        <w:t xml:space="preserve">Créer un sous répertoire backup dans le home de </w:t>
+      </w:r>
+      <w:proofErr w:type="spellStart"/>
+      <w:r>
+        <w:t>mint</w:t>
+      </w:r>
+      <w:proofErr w:type="spellEnd"/>
+    </w:p>
+    <w:p>
+      <w:pPr>
+        <w:pStyle w:val="PrformatHTML"/>
+        <w:pBdr>
+          <w:top w:val="dashed" w:sz="6" w:space="12" w:color="CC2244"/>
+          <w:left w:val="dashed" w:sz="6" w:space="12" w:color="CC2244"/>
+          <w:bottom w:val="dashed" w:sz="6" w:space="12" w:color="CC2244"/>
+          <w:right w:val="dashed" w:sz="6" w:space="12" w:color="CC2244"/>
+        </w:pBdr>
+      </w:pPr>
+      <w:proofErr w:type="spellStart"/>
+      <w:proofErr w:type="gramStart"/>
+      <w:r>
+        <w:t>mkdir</w:t>
+      </w:r>
+      <w:proofErr w:type="spellEnd"/>
+      <w:proofErr w:type="gramEnd"/>
+      <w:r>
+        <w:t xml:space="preserve"> </w:t>
+      </w:r>
+      <w:r>
+        <w:t>/home/</w:t>
+      </w:r>
+      <w:proofErr w:type="spellStart"/>
+      <w:r>
+        <w:t>mint</w:t>
+      </w:r>
+      <w:proofErr w:type="spellEnd"/>
+      <w:r>
+        <w:t>/backup</w:t>
       </w:r>
     </w:p>
     <w:p>
@@ -940,7 +1623,23 @@
       </w:pPr>
       <w:r>
         <w:lastRenderedPageBreak/>
-        <w:t>Ecrire un script bash pour réaliser un tar de l’ensemble des fichiers de mint (sauf les fichiers présents dans backup)</w:t>
+        <w:t xml:space="preserve">Ecrire un script </w:t>
+      </w:r>
+      <w:proofErr w:type="spellStart"/>
+      <w:r>
+        <w:t>bash</w:t>
+      </w:r>
+      <w:proofErr w:type="spellEnd"/>
+      <w:r>
+        <w:t xml:space="preserve"> pour réaliser un tar de l’ensemble des fichiers de </w:t>
+      </w:r>
+      <w:proofErr w:type="spellStart"/>
+      <w:r>
+        <w:t>mint</w:t>
+      </w:r>
+      <w:proofErr w:type="spellEnd"/>
+      <w:r>
+        <w:t xml:space="preserve"> (sauf les fichiers présents dans backup)</w:t>
       </w:r>
     </w:p>
     <w:p/>
@@ -954,8 +1653,13 @@
           <w:right w:val="dashed" w:sz="6" w:space="12" w:color="CC2244"/>
         </w:pBdr>
       </w:pPr>
-      <w:r>
-        <w:t>#!/b</w:t>
+      <w:proofErr w:type="gramStart"/>
+      <w:r>
+        <w:t>#!/</w:t>
+      </w:r>
+      <w:proofErr w:type="gramEnd"/>
+      <w:r>
+        <w:t>b</w:t>
       </w:r>
       <w:r>
         <w:t>in/sh</w:t>
@@ -985,8 +1689,21 @@
           <w:right w:val="dashed" w:sz="6" w:space="12" w:color="CC2244"/>
         </w:pBdr>
       </w:pPr>
-      <w:r>
-        <w:t>tar cvf /home/mint/backup.tar /home/m</w:t>
+      <w:proofErr w:type="gramStart"/>
+      <w:r>
+        <w:t>tar</w:t>
+      </w:r>
+      <w:proofErr w:type="gramEnd"/>
+      <w:r>
+        <w:t xml:space="preserve"> </w:t>
+      </w:r>
+      <w:proofErr w:type="spellStart"/>
+      <w:r>
+        <w:t>cvf</w:t>
+      </w:r>
+      <w:proofErr w:type="spellEnd"/>
+      <w:r>
+        <w:t xml:space="preserve"> /home/mint/backup.tar /home/m</w:t>
       </w:r>
       <w:r>
         <w:t xml:space="preserve">int 1&gt;/home/mint/backup.out.log </w:t>
@@ -1007,12 +1724,25 @@
         <w:pStyle w:val="Sous-titre"/>
       </w:pPr>
       <w:r>
-        <w:t>Programmer une tâche dans crontab pour exécuter ce script toutes les 5 minutes</w:t>
-      </w:r>
-    </w:p>
-    <w:p>
-      <w:r>
-        <w:t>Cron est un utilitaire permettant d’exécuter périodiquement des programmes.</w:t>
+        <w:t xml:space="preserve">Programmer une tâche dans </w:t>
+      </w:r>
+      <w:proofErr w:type="spellStart"/>
+      <w:r>
+        <w:t>crontab</w:t>
+      </w:r>
+      <w:proofErr w:type="spellEnd"/>
+      <w:r>
+        <w:t xml:space="preserve"> pour exécuter ce script toutes les 5 minutes</w:t>
+      </w:r>
+    </w:p>
+    <w:p>
+      <w:proofErr w:type="spellStart"/>
+      <w:r>
+        <w:t>Cron</w:t>
+      </w:r>
+      <w:proofErr w:type="spellEnd"/>
+      <w:r>
+        <w:t xml:space="preserve"> est un utilitaire permettant d’exécuter périodiquement des programmes.</w:t>
       </w:r>
     </w:p>
     <w:p>
@@ -1030,14 +1760,50 @@
           <w:right w:val="dashed" w:sz="6" w:space="12" w:color="CC2244"/>
         </w:pBdr>
       </w:pPr>
-      <w:r>
-        <w:t>ps lax | grep cron</w:t>
-      </w:r>
+      <w:proofErr w:type="spellStart"/>
+      <w:proofErr w:type="gramStart"/>
+      <w:r>
+        <w:t>ps</w:t>
+      </w:r>
+      <w:proofErr w:type="spellEnd"/>
+      <w:proofErr w:type="gramEnd"/>
+      <w:r>
+        <w:t xml:space="preserve"> </w:t>
+      </w:r>
+      <w:proofErr w:type="spellStart"/>
+      <w:r>
+        <w:t>lax</w:t>
+      </w:r>
+      <w:proofErr w:type="spellEnd"/>
+      <w:r>
+        <w:t xml:space="preserve"> | </w:t>
+      </w:r>
+      <w:proofErr w:type="spellStart"/>
+      <w:r>
+        <w:t>grep</w:t>
+      </w:r>
+      <w:proofErr w:type="spellEnd"/>
+      <w:r>
+        <w:t xml:space="preserve"> </w:t>
+      </w:r>
+      <w:proofErr w:type="spellStart"/>
+      <w:r>
+        <w:t>cron</w:t>
+      </w:r>
+      <w:proofErr w:type="spellEnd"/>
     </w:p>
     <w:p/>
     <w:p>
       <w:r>
-        <w:t>La configuration de crontab est répartie de la manière suivante :</w:t>
+        <w:t xml:space="preserve">La configuration de </w:t>
+      </w:r>
+      <w:proofErr w:type="spellStart"/>
+      <w:r>
+        <w:t>crontab</w:t>
+      </w:r>
+      <w:proofErr w:type="spellEnd"/>
+      <w:r>
+        <w:t xml:space="preserve"> est répartie de la manière suivante :</w:t>
       </w:r>
     </w:p>
     <w:p>
@@ -1049,22 +1815,64 @@
         </w:numPr>
       </w:pPr>
       <w:r>
-        <w:t>Un fichier /etc/crontab où l’utilisateur root peut indiquer des tâches à exécuter</w:t>
-      </w:r>
-    </w:p>
-    <w:p>
-      <w:pPr>
-        <w:pStyle w:val="PrformatHTML"/>
-        <w:pBdr>
-          <w:top w:val="dashed" w:sz="6" w:space="12" w:color="CC2244"/>
-          <w:left w:val="dashed" w:sz="6" w:space="12" w:color="CC2244"/>
-          <w:bottom w:val="dashed" w:sz="6" w:space="12" w:color="CC2244"/>
-          <w:right w:val="dashed" w:sz="6" w:space="12" w:color="CC2244"/>
-        </w:pBdr>
-      </w:pPr>
-      <w:r>
-        <w:t>vim /etc/crontab</w:t>
-      </w:r>
+        <w:t>Un fichier /</w:t>
+      </w:r>
+      <w:proofErr w:type="spellStart"/>
+      <w:r>
+        <w:t>etc</w:t>
+      </w:r>
+      <w:proofErr w:type="spellEnd"/>
+      <w:r>
+        <w:t>/</w:t>
+      </w:r>
+      <w:proofErr w:type="spellStart"/>
+      <w:r>
+        <w:t>crontab</w:t>
+      </w:r>
+      <w:proofErr w:type="spellEnd"/>
+      <w:r>
+        <w:t xml:space="preserve"> où l’utilisateur </w:t>
+      </w:r>
+      <w:proofErr w:type="spellStart"/>
+      <w:r>
+        <w:t>root</w:t>
+      </w:r>
+      <w:proofErr w:type="spellEnd"/>
+      <w:r>
+        <w:t xml:space="preserve"> peut indiquer des tâches à exécuter</w:t>
+      </w:r>
+    </w:p>
+    <w:p>
+      <w:pPr>
+        <w:pStyle w:val="PrformatHTML"/>
+        <w:pBdr>
+          <w:top w:val="dashed" w:sz="6" w:space="12" w:color="CC2244"/>
+          <w:left w:val="dashed" w:sz="6" w:space="12" w:color="CC2244"/>
+          <w:bottom w:val="dashed" w:sz="6" w:space="12" w:color="CC2244"/>
+          <w:right w:val="dashed" w:sz="6" w:space="12" w:color="CC2244"/>
+        </w:pBdr>
+      </w:pPr>
+      <w:proofErr w:type="spellStart"/>
+      <w:r>
+        <w:t>vim</w:t>
+      </w:r>
+      <w:proofErr w:type="spellEnd"/>
+      <w:r>
+        <w:t xml:space="preserve"> /</w:t>
+      </w:r>
+      <w:proofErr w:type="spellStart"/>
+      <w:r>
+        <w:t>etc</w:t>
+      </w:r>
+      <w:proofErr w:type="spellEnd"/>
+      <w:r>
+        <w:t>/</w:t>
+      </w:r>
+      <w:proofErr w:type="spellStart"/>
+      <w:r>
+        <w:t>crontab</w:t>
+      </w:r>
+      <w:proofErr w:type="spellEnd"/>
     </w:p>
     <w:p>
       <w:pPr>
@@ -1075,7 +1883,31 @@
         </w:numPr>
       </w:pPr>
       <w:r>
-        <w:t>un répertoire /etc/crontab.d où l’on peut déposer des fichiers crontab supplémentaires</w:t>
+        <w:t>un répertoire /</w:t>
+      </w:r>
+      <w:proofErr w:type="spellStart"/>
+      <w:r>
+        <w:t>etc</w:t>
+      </w:r>
+      <w:proofErr w:type="spellEnd"/>
+      <w:r>
+        <w:t>/</w:t>
+      </w:r>
+      <w:proofErr w:type="spellStart"/>
+      <w:r>
+        <w:t>crontab.d</w:t>
+      </w:r>
+      <w:proofErr w:type="spellEnd"/>
+      <w:r>
+        <w:t xml:space="preserve"> où l’on peut déposer des fichiers </w:t>
+      </w:r>
+      <w:proofErr w:type="spellStart"/>
+      <w:r>
+        <w:t>crontab</w:t>
+      </w:r>
+      <w:proofErr w:type="spellEnd"/>
+      <w:r>
+        <w:t xml:space="preserve"> supplémentaires</w:t>
       </w:r>
     </w:p>
     <w:p>
@@ -1087,7 +1919,55 @@
         </w:numPr>
       </w:pPr>
       <w:r>
-        <w:t>des répertoires /etc/cron.hourly , cron.daily, cron.weekly, cron.weekly où il est possible de déposer à exécuter périodiquement</w:t>
+        <w:t>des répertoires /</w:t>
+      </w:r>
+      <w:proofErr w:type="spellStart"/>
+      <w:r>
+        <w:t>etc</w:t>
+      </w:r>
+      <w:proofErr w:type="spellEnd"/>
+      <w:r>
+        <w:t>/</w:t>
+      </w:r>
+      <w:proofErr w:type="spellStart"/>
+      <w:proofErr w:type="gramStart"/>
+      <w:r>
+        <w:t>cron.hourly</w:t>
+      </w:r>
+      <w:proofErr w:type="spellEnd"/>
+      <w:r>
+        <w:t xml:space="preserve"> ,</w:t>
+      </w:r>
+      <w:proofErr w:type="gramEnd"/>
+      <w:r>
+        <w:t xml:space="preserve"> </w:t>
+      </w:r>
+      <w:proofErr w:type="spellStart"/>
+      <w:r>
+        <w:t>cron.daily</w:t>
+      </w:r>
+      <w:proofErr w:type="spellEnd"/>
+      <w:r>
+        <w:t xml:space="preserve">, </w:t>
+      </w:r>
+      <w:proofErr w:type="spellStart"/>
+      <w:r>
+        <w:t>cron.weekly</w:t>
+      </w:r>
+      <w:proofErr w:type="spellEnd"/>
+      <w:r>
+        <w:t xml:space="preserve">, </w:t>
+      </w:r>
+      <w:proofErr w:type="spellStart"/>
+      <w:r>
+        <w:t>cron.</w:t>
+      </w:r>
+      <w:r>
+        <w:t>monthly</w:t>
+      </w:r>
+      <w:proofErr w:type="spellEnd"/>
+      <w:r>
+        <w:t xml:space="preserve"> où il est possible de déposer à exécuter périodiquement</w:t>
       </w:r>
     </w:p>
     <w:p>
@@ -1099,7 +1979,23 @@
         </w:numPr>
       </w:pPr>
       <w:r>
-        <w:t>des crontab par utilisateur que l’on configure par la commande suivante : crontab –e</w:t>
+        <w:t xml:space="preserve">des </w:t>
+      </w:r>
+      <w:proofErr w:type="spellStart"/>
+      <w:r>
+        <w:t>crontab</w:t>
+      </w:r>
+      <w:proofErr w:type="spellEnd"/>
+      <w:r>
+        <w:t xml:space="preserve"> par utilisateur que l’on configure par la commande suivante : </w:t>
+      </w:r>
+      <w:proofErr w:type="spellStart"/>
+      <w:r>
+        <w:t>crontab</w:t>
+      </w:r>
+      <w:proofErr w:type="spellEnd"/>
+      <w:r>
+        <w:t xml:space="preserve"> –e</w:t>
       </w:r>
     </w:p>
     <w:p>
@@ -1111,21 +2007,76 @@
         </w:numPr>
       </w:pPr>
       <w:r>
-        <w:t>un fichier /etc/cron.d/cron.allow et /etc/cron.d/cron.deny permettant de contrôler la liste des utilisateurs autorisées à planifier des tâches</w:t>
-      </w:r>
-    </w:p>
-    <w:p>
-      <w:pPr>
-        <w:pStyle w:val="PrformatHTML"/>
-        <w:pBdr>
-          <w:top w:val="dashed" w:sz="6" w:space="12" w:color="CC2244"/>
-          <w:left w:val="dashed" w:sz="6" w:space="12" w:color="CC2244"/>
-          <w:bottom w:val="dashed" w:sz="6" w:space="12" w:color="CC2244"/>
-          <w:right w:val="dashed" w:sz="6" w:space="12" w:color="CC2244"/>
-        </w:pBdr>
-      </w:pPr>
-      <w:r>
-        <w:t>crontab –e</w:t>
+        <w:t>un fichier /</w:t>
+      </w:r>
+      <w:proofErr w:type="spellStart"/>
+      <w:r>
+        <w:t>etc</w:t>
+      </w:r>
+      <w:proofErr w:type="spellEnd"/>
+      <w:r>
+        <w:t>/</w:t>
+      </w:r>
+      <w:proofErr w:type="spellStart"/>
+      <w:r>
+        <w:t>cron.d</w:t>
+      </w:r>
+      <w:proofErr w:type="spellEnd"/>
+      <w:r>
+        <w:t>/</w:t>
+      </w:r>
+      <w:proofErr w:type="spellStart"/>
+      <w:r>
+        <w:t>cron.allow</w:t>
+      </w:r>
+      <w:proofErr w:type="spellEnd"/>
+      <w:r>
+        <w:t xml:space="preserve"> et /</w:t>
+      </w:r>
+      <w:proofErr w:type="spellStart"/>
+      <w:r>
+        <w:t>etc</w:t>
+      </w:r>
+      <w:proofErr w:type="spellEnd"/>
+      <w:r>
+        <w:t>/</w:t>
+      </w:r>
+      <w:proofErr w:type="spellStart"/>
+      <w:r>
+        <w:t>cron.d</w:t>
+      </w:r>
+      <w:proofErr w:type="spellEnd"/>
+      <w:r>
+        <w:t>/</w:t>
+      </w:r>
+      <w:proofErr w:type="spellStart"/>
+      <w:r>
+        <w:t>cron.deny</w:t>
+      </w:r>
+      <w:proofErr w:type="spellEnd"/>
+      <w:r>
+        <w:t xml:space="preserve"> permettant de contrôler la liste des utilisateurs autorisées à planifier des tâches</w:t>
+      </w:r>
+    </w:p>
+    <w:p>
+      <w:pPr>
+        <w:pStyle w:val="PrformatHTML"/>
+        <w:pBdr>
+          <w:top w:val="dashed" w:sz="6" w:space="12" w:color="CC2244"/>
+          <w:left w:val="dashed" w:sz="6" w:space="12" w:color="CC2244"/>
+          <w:bottom w:val="dashed" w:sz="6" w:space="12" w:color="CC2244"/>
+          <w:right w:val="dashed" w:sz="6" w:space="12" w:color="CC2244"/>
+        </w:pBdr>
+      </w:pPr>
+      <w:proofErr w:type="spellStart"/>
+      <w:proofErr w:type="gramStart"/>
+      <w:r>
+        <w:t>crontab</w:t>
+      </w:r>
+      <w:proofErr w:type="spellEnd"/>
+      <w:proofErr w:type="gramEnd"/>
+      <w:r>
+        <w:t xml:space="preserve"> –e</w:t>
       </w:r>
     </w:p>
     <w:p>
@@ -1151,121 +2102,781 @@
     </w:p>
     <w:p>
       <w:pPr>
-        <w:rPr>
-          <w:lang w:val="en-US"/>
-        </w:rPr>
-      </w:pPr>
-    </w:p>
-    <w:p>
-      <w:pPr>
-        <w:rPr>
-          <w:lang w:val="en-US"/>
-        </w:rPr>
-      </w:pPr>
-    </w:p>
-    <w:p>
-      <w:pPr>
-        <w:rPr>
-          <w:lang w:val="en-US"/>
-        </w:rPr>
-      </w:pPr>
-    </w:p>
-    <w:p>
-      <w:pPr>
         <w:pStyle w:val="Sous-titre"/>
       </w:pPr>
       <w:r>
-        <w:t>Supprimer la tâche dans crontab</w:t>
-      </w:r>
-    </w:p>
-    <w:p>
+        <w:t xml:space="preserve">Supprimer la tâche dans </w:t>
+      </w:r>
+      <w:proofErr w:type="spellStart"/>
+      <w:r>
+        <w:t>crontab</w:t>
+      </w:r>
+      <w:proofErr w:type="spellEnd"/>
+    </w:p>
+    <w:p>
+      <w:r>
+        <w:t>Supprimer ou commenter la ligne correspondante</w:t>
+      </w:r>
+    </w:p>
+    <w:p>
+      <w:pPr>
+        <w:pStyle w:val="Titre1"/>
+      </w:pPr>
+      <w:proofErr w:type="spellStart"/>
       <w:r>
         <w:lastRenderedPageBreak/>
-        <w:t>Supprimer ou commenter la ligne correspondante</w:t>
+        <w:t>Bash</w:t>
+      </w:r>
+      <w:proofErr w:type="spellEnd"/>
+    </w:p>
+    <w:p>
+      <w:pPr>
+        <w:pStyle w:val="Sous-titre"/>
+      </w:pPr>
+      <w:r>
+        <w:t>Ecrire un script qui affiche le 3</w:t>
+      </w:r>
+      <w:r>
+        <w:t>ème</w:t>
+      </w:r>
+      <w:r>
+        <w:t xml:space="preserve"> argument qui lui est passé</w:t>
+      </w:r>
+    </w:p>
+    <w:p>
+      <w:pPr>
+        <w:pStyle w:val="PrformatHTML"/>
+        <w:pBdr>
+          <w:top w:val="dashed" w:sz="6" w:space="12" w:color="CC2244"/>
+          <w:left w:val="dashed" w:sz="6" w:space="12" w:color="CC2244"/>
+          <w:bottom w:val="dashed" w:sz="6" w:space="12" w:color="CC2244"/>
+          <w:right w:val="dashed" w:sz="6" w:space="12" w:color="CC2244"/>
+        </w:pBdr>
+      </w:pPr>
+      <w:proofErr w:type="gramStart"/>
+      <w:r>
+        <w:t>#!/</w:t>
+      </w:r>
+      <w:proofErr w:type="gramEnd"/>
+      <w:r>
+        <w:t>bin/sh</w:t>
+      </w:r>
+    </w:p>
+    <w:p>
+      <w:pPr>
+        <w:pStyle w:val="PrformatHTML"/>
+        <w:pBdr>
+          <w:top w:val="dashed" w:sz="6" w:space="12" w:color="CC2244"/>
+          <w:left w:val="dashed" w:sz="6" w:space="12" w:color="CC2244"/>
+          <w:bottom w:val="dashed" w:sz="6" w:space="12" w:color="CC2244"/>
+          <w:right w:val="dashed" w:sz="6" w:space="12" w:color="CC2244"/>
+        </w:pBdr>
+      </w:pPr>
+      <w:proofErr w:type="spellStart"/>
+      <w:proofErr w:type="gramStart"/>
+      <w:r>
+        <w:t>echo</w:t>
+      </w:r>
+      <w:proofErr w:type="spellEnd"/>
+      <w:proofErr w:type="gramEnd"/>
+      <w:r>
+        <w:t xml:space="preserve"> $3</w:t>
+      </w:r>
+    </w:p>
+    <w:p/>
+    <w:p>
+      <w:r>
+        <w:t>Ecrire un script qui prend pour argument une liste d’entiers et renvoie leur somme</w:t>
+      </w:r>
+    </w:p>
+    <w:p>
+      <w:pPr>
+        <w:pStyle w:val="PrformatHTML"/>
+        <w:pBdr>
+          <w:top w:val="dashed" w:sz="6" w:space="12" w:color="CC2244"/>
+          <w:left w:val="dashed" w:sz="6" w:space="12" w:color="CC2244"/>
+          <w:bottom w:val="dashed" w:sz="6" w:space="12" w:color="CC2244"/>
+          <w:right w:val="dashed" w:sz="6" w:space="12" w:color="CC2244"/>
+        </w:pBdr>
+      </w:pPr>
+      <w:r>
+        <w:t># !/bin/sh</w:t>
+      </w:r>
+    </w:p>
+    <w:p>
+      <w:pPr>
+        <w:pStyle w:val="PrformatHTML"/>
+        <w:pBdr>
+          <w:top w:val="dashed" w:sz="6" w:space="12" w:color="CC2244"/>
+          <w:left w:val="dashed" w:sz="6" w:space="12" w:color="CC2244"/>
+          <w:bottom w:val="dashed" w:sz="6" w:space="12" w:color="CC2244"/>
+          <w:right w:val="dashed" w:sz="6" w:space="12" w:color="CC2244"/>
+        </w:pBdr>
+      </w:pPr>
+      <w:proofErr w:type="spellStart"/>
+      <w:proofErr w:type="gramStart"/>
+      <w:r>
+        <w:t>echo</w:t>
+      </w:r>
+      <w:proofErr w:type="spellEnd"/>
+      <w:proofErr w:type="gramEnd"/>
+      <w:r>
+        <w:t xml:space="preserve"> "\$0 = $0"</w:t>
+      </w:r>
+    </w:p>
+    <w:p>
+      <w:pPr>
+        <w:pStyle w:val="PrformatHTML"/>
+        <w:pBdr>
+          <w:top w:val="dashed" w:sz="6" w:space="12" w:color="CC2244"/>
+          <w:left w:val="dashed" w:sz="6" w:space="12" w:color="CC2244"/>
+          <w:bottom w:val="dashed" w:sz="6" w:space="12" w:color="CC2244"/>
+          <w:right w:val="dashed" w:sz="6" w:space="12" w:color="CC2244"/>
+        </w:pBdr>
+      </w:pPr>
+      <w:proofErr w:type="gramStart"/>
+      <w:r>
+        <w:t>echo</w:t>
+      </w:r>
+      <w:proofErr w:type="gramEnd"/>
+      <w:r>
+        <w:t xml:space="preserve"> "\$1 = $1"</w:t>
+      </w:r>
+    </w:p>
+    <w:p>
+      <w:pPr>
+        <w:pStyle w:val="PrformatHTML"/>
+        <w:pBdr>
+          <w:top w:val="dashed" w:sz="6" w:space="12" w:color="CC2244"/>
+          <w:left w:val="dashed" w:sz="6" w:space="12" w:color="CC2244"/>
+          <w:bottom w:val="dashed" w:sz="6" w:space="12" w:color="CC2244"/>
+          <w:right w:val="dashed" w:sz="6" w:space="12" w:color="CC2244"/>
+        </w:pBdr>
+      </w:pPr>
+      <w:proofErr w:type="gramStart"/>
+      <w:r>
+        <w:t>echo</w:t>
+      </w:r>
+      <w:proofErr w:type="gramEnd"/>
+      <w:r>
+        <w:t xml:space="preserve"> "\$@ = $@"</w:t>
+      </w:r>
+    </w:p>
+    <w:p>
+      <w:pPr>
+        <w:pStyle w:val="PrformatHTML"/>
+        <w:pBdr>
+          <w:top w:val="dashed" w:sz="6" w:space="12" w:color="CC2244"/>
+          <w:left w:val="dashed" w:sz="6" w:space="12" w:color="CC2244"/>
+          <w:bottom w:val="dashed" w:sz="6" w:space="12" w:color="CC2244"/>
+          <w:right w:val="dashed" w:sz="6" w:space="12" w:color="CC2244"/>
+        </w:pBdr>
+      </w:pPr>
+      <w:proofErr w:type="gramStart"/>
+      <w:r>
+        <w:t>echo</w:t>
+      </w:r>
+      <w:proofErr w:type="gramEnd"/>
+      <w:r>
+        <w:t xml:space="preserve"> "\$@ = $@"</w:t>
+      </w:r>
+    </w:p>
+    <w:p>
+      <w:pPr>
+        <w:pStyle w:val="PrformatHTML"/>
+        <w:pBdr>
+          <w:top w:val="dashed" w:sz="6" w:space="12" w:color="CC2244"/>
+          <w:left w:val="dashed" w:sz="6" w:space="12" w:color="CC2244"/>
+          <w:bottom w:val="dashed" w:sz="6" w:space="12" w:color="CC2244"/>
+          <w:right w:val="dashed" w:sz="6" w:space="12" w:color="CC2244"/>
+        </w:pBdr>
+      </w:pPr>
+      <w:proofErr w:type="gramStart"/>
+      <w:r>
+        <w:t>echo</w:t>
+      </w:r>
+      <w:proofErr w:type="gramEnd"/>
+      <w:r>
+        <w:t xml:space="preserve"> "\$USER = $USER"</w:t>
+      </w:r>
+    </w:p>
+    <w:p>
+      <w:pPr>
+        <w:rPr>
+          <w:lang w:val="en-US"/>
+        </w:rPr>
+      </w:pPr>
+    </w:p>
+    <w:p>
+      <w:pPr>
+        <w:pStyle w:val="PrformatHTML"/>
+        <w:pBdr>
+          <w:top w:val="dashed" w:sz="6" w:space="12" w:color="CC2244"/>
+          <w:left w:val="dashed" w:sz="6" w:space="12" w:color="CC2244"/>
+          <w:bottom w:val="dashed" w:sz="6" w:space="12" w:color="CC2244"/>
+          <w:right w:val="dashed" w:sz="6" w:space="12" w:color="CC2244"/>
+        </w:pBdr>
+      </w:pPr>
+      <w:proofErr w:type="gramStart"/>
+      <w:r>
+        <w:t>#!/</w:t>
+      </w:r>
+      <w:proofErr w:type="gramEnd"/>
+      <w:r>
+        <w:t>bin/sh</w:t>
+      </w:r>
+    </w:p>
+    <w:p>
+      <w:pPr>
+        <w:pStyle w:val="PrformatHTML"/>
+        <w:pBdr>
+          <w:top w:val="dashed" w:sz="6" w:space="12" w:color="CC2244"/>
+          <w:left w:val="dashed" w:sz="6" w:space="12" w:color="CC2244"/>
+          <w:bottom w:val="dashed" w:sz="6" w:space="12" w:color="CC2244"/>
+          <w:right w:val="dashed" w:sz="6" w:space="12" w:color="CC2244"/>
+        </w:pBdr>
+        <w:rPr>
+          <w:lang w:val="en-US"/>
+        </w:rPr>
+      </w:pPr>
+      <w:r>
+        <w:rPr>
+          <w:lang w:val="en-US"/>
+        </w:rPr>
+        <w:t xml:space="preserve"># </w:t>
+      </w:r>
+      <w:proofErr w:type="spellStart"/>
+      <w:proofErr w:type="gramStart"/>
+      <w:r>
+        <w:rPr>
+          <w:lang w:val="en-US"/>
+        </w:rPr>
+        <w:t>somme</w:t>
+      </w:r>
+      <w:proofErr w:type="spellEnd"/>
+      <w:proofErr w:type="gramEnd"/>
+      <w:r>
+        <w:rPr>
+          <w:lang w:val="en-US"/>
+        </w:rPr>
+        <w:t xml:space="preserve"> des arguments</w:t>
+      </w:r>
+    </w:p>
+    <w:p>
+      <w:pPr>
+        <w:pStyle w:val="PrformatHTML"/>
+        <w:pBdr>
+          <w:top w:val="dashed" w:sz="6" w:space="12" w:color="CC2244"/>
+          <w:left w:val="dashed" w:sz="6" w:space="12" w:color="CC2244"/>
+          <w:bottom w:val="dashed" w:sz="6" w:space="12" w:color="CC2244"/>
+          <w:right w:val="dashed" w:sz="6" w:space="12" w:color="CC2244"/>
+        </w:pBdr>
+        <w:rPr>
+          <w:lang w:val="en-US"/>
+        </w:rPr>
+      </w:pPr>
+      <w:proofErr w:type="gramStart"/>
+      <w:r>
+        <w:rPr>
+          <w:lang w:val="en-US"/>
+        </w:rPr>
+        <w:t>for</w:t>
+      </w:r>
+      <w:proofErr w:type="gramEnd"/>
+      <w:r>
+        <w:rPr>
+          <w:lang w:val="en-US"/>
+        </w:rPr>
+        <w:t xml:space="preserve"> </w:t>
+      </w:r>
+      <w:proofErr w:type="spellStart"/>
+      <w:r>
+        <w:rPr>
+          <w:lang w:val="en-US"/>
+        </w:rPr>
+        <w:t>i</w:t>
+      </w:r>
+      <w:proofErr w:type="spellEnd"/>
+      <w:r>
+        <w:rPr>
+          <w:lang w:val="en-US"/>
+        </w:rPr>
+        <w:t>;</w:t>
+      </w:r>
+      <w:r>
+        <w:rPr>
+          <w:lang w:val="en-US"/>
+        </w:rPr>
+        <w:t xml:space="preserve"> do</w:t>
+      </w:r>
+    </w:p>
+    <w:p>
+      <w:pPr>
+        <w:pStyle w:val="PrformatHTML"/>
+        <w:pBdr>
+          <w:top w:val="dashed" w:sz="6" w:space="12" w:color="CC2244"/>
+          <w:left w:val="dashed" w:sz="6" w:space="12" w:color="CC2244"/>
+          <w:bottom w:val="dashed" w:sz="6" w:space="12" w:color="CC2244"/>
+          <w:right w:val="dashed" w:sz="6" w:space="12" w:color="CC2244"/>
+        </w:pBdr>
+      </w:pPr>
+      <w:r>
+        <w:rPr>
+          <w:lang w:val="en-US"/>
+        </w:rPr>
+        <w:t xml:space="preserve">  </w:t>
+      </w:r>
+      <w:proofErr w:type="spellStart"/>
+      <w:proofErr w:type="gramStart"/>
+      <w:r>
+        <w:t>sum</w:t>
+      </w:r>
+      <w:proofErr w:type="spellEnd"/>
+      <w:proofErr w:type="gramEnd"/>
+      <w:r>
+        <w:t>=$(</w:t>
+      </w:r>
+      <w:proofErr w:type="spellStart"/>
+      <w:r>
+        <w:t>expr</w:t>
+      </w:r>
+      <w:proofErr w:type="spellEnd"/>
+      <w:r>
+        <w:t xml:space="preserve"> $</w:t>
+      </w:r>
+      <w:proofErr w:type="spellStart"/>
+      <w:r>
+        <w:t>sum</w:t>
+      </w:r>
+      <w:proofErr w:type="spellEnd"/>
+      <w:r>
+        <w:t xml:space="preserve"> + $i)</w:t>
+      </w:r>
+    </w:p>
+    <w:p>
+      <w:pPr>
+        <w:pStyle w:val="PrformatHTML"/>
+        <w:pBdr>
+          <w:top w:val="dashed" w:sz="6" w:space="12" w:color="CC2244"/>
+          <w:left w:val="dashed" w:sz="6" w:space="12" w:color="CC2244"/>
+          <w:bottom w:val="dashed" w:sz="6" w:space="12" w:color="CC2244"/>
+          <w:right w:val="dashed" w:sz="6" w:space="12" w:color="CC2244"/>
+        </w:pBdr>
+      </w:pPr>
+      <w:proofErr w:type="gramStart"/>
+      <w:r>
+        <w:t>done</w:t>
+      </w:r>
+      <w:proofErr w:type="gramEnd"/>
+    </w:p>
+    <w:p>
+      <w:pPr>
+        <w:pStyle w:val="PrformatHTML"/>
+        <w:pBdr>
+          <w:top w:val="dashed" w:sz="6" w:space="12" w:color="CC2244"/>
+          <w:left w:val="dashed" w:sz="6" w:space="12" w:color="CC2244"/>
+          <w:bottom w:val="dashed" w:sz="6" w:space="12" w:color="CC2244"/>
+          <w:right w:val="dashed" w:sz="6" w:space="12" w:color="CC2244"/>
+        </w:pBdr>
+      </w:pPr>
+      <w:proofErr w:type="gramStart"/>
+      <w:r>
+        <w:t>echo</w:t>
+      </w:r>
+      <w:proofErr w:type="gramEnd"/>
+      <w:r>
+        <w:t xml:space="preserve"> $sum</w:t>
+      </w:r>
+    </w:p>
+    <w:p>
+      <w:pPr>
+        <w:rPr>
+          <w:lang w:val="en-US"/>
+        </w:rPr>
+      </w:pPr>
+    </w:p>
+    <w:p>
+      <w:pPr>
+        <w:rPr>
+          <w:lang w:val="en-US"/>
+        </w:rPr>
+      </w:pPr>
+    </w:p>
+    <w:p>
+      <w:pPr>
+        <w:pStyle w:val="Sous-titre"/>
+      </w:pPr>
+      <w:r>
+        <w:t>Ecrire un script qui affiche « bonjour XXX » XXX étant le 1</w:t>
+      </w:r>
+      <w:r>
+        <w:rPr>
+          <w:vertAlign w:val="superscript"/>
+        </w:rPr>
+        <w:t>er</w:t>
+      </w:r>
+      <w:r>
+        <w:t xml:space="preserve"> argument qui lui est passé</w:t>
+      </w:r>
+    </w:p>
+    <w:p>
+      <w:r>
+        <w:t>A faire par les stagiaires</w:t>
+      </w:r>
+    </w:p>
+    <w:p>
+      <w:pPr>
+        <w:pStyle w:val="Sous-titre"/>
+      </w:pPr>
+      <w:r>
+        <w:t>Ecrire un script qui teste si le jour de la date du jour est paire ou impaire et renvoie 1 si vrai, 0 sinon</w:t>
+      </w:r>
+    </w:p>
+    <w:p>
+      <w:r>
+        <w:t>Pour tester si un nombre pair ou impair</w:t>
+      </w:r>
+    </w:p>
+    <w:p>
+      <w:pPr>
+        <w:pStyle w:val="PrformatHTML"/>
+        <w:pBdr>
+          <w:top w:val="dashed" w:sz="6" w:space="12" w:color="CC2244"/>
+          <w:left w:val="dashed" w:sz="6" w:space="12" w:color="CC2244"/>
+          <w:bottom w:val="dashed" w:sz="6" w:space="12" w:color="CC2244"/>
+          <w:right w:val="dashed" w:sz="6" w:space="12" w:color="CC2244"/>
+        </w:pBdr>
+      </w:pPr>
+      <w:proofErr w:type="gramStart"/>
+      <w:r>
+        <w:t>#!/</w:t>
+      </w:r>
+      <w:proofErr w:type="gramEnd"/>
+      <w:r>
+        <w:t>bin/</w:t>
+      </w:r>
+      <w:proofErr w:type="spellStart"/>
+      <w:r>
+        <w:t>sh</w:t>
+      </w:r>
+      <w:proofErr w:type="spellEnd"/>
+    </w:p>
+    <w:p>
+      <w:pPr>
+        <w:pStyle w:val="PrformatHTML"/>
+        <w:pBdr>
+          <w:top w:val="dashed" w:sz="6" w:space="12" w:color="CC2244"/>
+          <w:left w:val="dashed" w:sz="6" w:space="12" w:color="CC2244"/>
+          <w:bottom w:val="dashed" w:sz="6" w:space="12" w:color="CC2244"/>
+          <w:right w:val="dashed" w:sz="6" w:space="12" w:color="CC2244"/>
+        </w:pBdr>
+      </w:pPr>
+      <w:proofErr w:type="gramStart"/>
+      <w:r>
+        <w:t>if</w:t>
+      </w:r>
+      <w:proofErr w:type="gramEnd"/>
+      <w:r>
+        <w:t xml:space="preserve"> [ $(($1 % 2)) -</w:t>
+      </w:r>
+      <w:proofErr w:type="spellStart"/>
+      <w:r>
+        <w:t>eq</w:t>
+      </w:r>
+      <w:proofErr w:type="spellEnd"/>
+      <w:r>
+        <w:t xml:space="preserve"> 0 ];</w:t>
+      </w:r>
+    </w:p>
+    <w:p>
+      <w:pPr>
+        <w:pStyle w:val="PrformatHTML"/>
+        <w:pBdr>
+          <w:top w:val="dashed" w:sz="6" w:space="12" w:color="CC2244"/>
+          <w:left w:val="dashed" w:sz="6" w:space="12" w:color="CC2244"/>
+          <w:bottom w:val="dashed" w:sz="6" w:space="12" w:color="CC2244"/>
+          <w:right w:val="dashed" w:sz="6" w:space="12" w:color="CC2244"/>
+        </w:pBdr>
+      </w:pPr>
+      <w:proofErr w:type="gramStart"/>
+      <w:r>
+        <w:t>then</w:t>
+      </w:r>
+      <w:proofErr w:type="gramEnd"/>
+      <w:r>
+        <w:t xml:space="preserve"> echo "pair"</w:t>
+      </w:r>
+    </w:p>
+    <w:p>
+      <w:pPr>
+        <w:pStyle w:val="PrformatHTML"/>
+        <w:pBdr>
+          <w:top w:val="dashed" w:sz="6" w:space="12" w:color="CC2244"/>
+          <w:left w:val="dashed" w:sz="6" w:space="12" w:color="CC2244"/>
+          <w:bottom w:val="dashed" w:sz="6" w:space="12" w:color="CC2244"/>
+          <w:right w:val="dashed" w:sz="6" w:space="12" w:color="CC2244"/>
+        </w:pBdr>
+      </w:pPr>
+      <w:proofErr w:type="spellStart"/>
+      <w:proofErr w:type="gramStart"/>
+      <w:r>
+        <w:t>else</w:t>
+      </w:r>
+      <w:proofErr w:type="spellEnd"/>
+      <w:proofErr w:type="gramEnd"/>
+      <w:r>
+        <w:t xml:space="preserve"> </w:t>
+      </w:r>
+      <w:proofErr w:type="spellStart"/>
+      <w:r>
+        <w:t>echo</w:t>
+      </w:r>
+      <w:proofErr w:type="spellEnd"/>
+      <w:r>
+        <w:t xml:space="preserve"> "impair"</w:t>
+      </w:r>
+    </w:p>
+    <w:p>
+      <w:pPr>
+        <w:pStyle w:val="PrformatHTML"/>
+        <w:pBdr>
+          <w:top w:val="dashed" w:sz="6" w:space="12" w:color="CC2244"/>
+          <w:left w:val="dashed" w:sz="6" w:space="12" w:color="CC2244"/>
+          <w:bottom w:val="dashed" w:sz="6" w:space="12" w:color="CC2244"/>
+          <w:right w:val="dashed" w:sz="6" w:space="12" w:color="CC2244"/>
+        </w:pBdr>
+      </w:pPr>
+      <w:proofErr w:type="gramStart"/>
+      <w:r>
+        <w:t>fi</w:t>
+      </w:r>
+      <w:proofErr w:type="gramEnd"/>
+    </w:p>
+    <w:p/>
+    <w:p/>
+    <w:p/>
+    <w:p>
+      <w:pPr>
+        <w:pStyle w:val="PrformatHTML"/>
+        <w:pBdr>
+          <w:top w:val="dashed" w:sz="6" w:space="12" w:color="CC2244"/>
+          <w:left w:val="dashed" w:sz="6" w:space="12" w:color="CC2244"/>
+          <w:bottom w:val="dashed" w:sz="6" w:space="12" w:color="CC2244"/>
+          <w:right w:val="dashed" w:sz="6" w:space="12" w:color="CC2244"/>
+        </w:pBdr>
+      </w:pPr>
+      <w:proofErr w:type="gramStart"/>
+      <w:r>
+        <w:lastRenderedPageBreak/>
+        <w:t>#!/</w:t>
+      </w:r>
+      <w:proofErr w:type="gramEnd"/>
+      <w:r>
+        <w:t>bin/sh</w:t>
+      </w:r>
+    </w:p>
+    <w:p>
+      <w:pPr>
+        <w:pStyle w:val="PrformatHTML"/>
+        <w:pBdr>
+          <w:top w:val="dashed" w:sz="6" w:space="12" w:color="CC2244"/>
+          <w:left w:val="dashed" w:sz="6" w:space="12" w:color="CC2244"/>
+          <w:bottom w:val="dashed" w:sz="6" w:space="12" w:color="CC2244"/>
+          <w:right w:val="dashed" w:sz="6" w:space="12" w:color="CC2244"/>
+        </w:pBdr>
+      </w:pPr>
+      <w:proofErr w:type="gramStart"/>
+      <w:r>
+        <w:t>jour</w:t>
+      </w:r>
+      <w:proofErr w:type="gramEnd"/>
+      <w:r>
+        <w:t>=`</w:t>
       </w:r>
       <w:bookmarkStart w:id="0" w:name="_GoBack"/>
+      <w:r>
+        <w:t xml:space="preserve">date </w:t>
+      </w:r>
       <w:bookmarkEnd w:id="0"/>
+      <w:r>
+        <w:t>'+%d'`</w:t>
+      </w:r>
+    </w:p>
+    <w:p>
+      <w:pPr>
+        <w:pStyle w:val="PrformatHTML"/>
+        <w:pBdr>
+          <w:top w:val="dashed" w:sz="6" w:space="12" w:color="CC2244"/>
+          <w:left w:val="dashed" w:sz="6" w:space="12" w:color="CC2244"/>
+          <w:bottom w:val="dashed" w:sz="6" w:space="12" w:color="CC2244"/>
+          <w:right w:val="dashed" w:sz="6" w:space="12" w:color="CC2244"/>
+        </w:pBdr>
+      </w:pPr>
+      <w:r>
+        <w:t xml:space="preserve">if </w:t>
+      </w:r>
+      <w:proofErr w:type="gramStart"/>
+      <w:r>
+        <w:t>[ $</w:t>
+      </w:r>
+      <w:proofErr w:type="gramEnd"/>
+      <w:r>
+        <w:t>(($jour % 2)) -</w:t>
+      </w:r>
+      <w:proofErr w:type="spellStart"/>
+      <w:r>
+        <w:t>eq</w:t>
+      </w:r>
+      <w:proofErr w:type="spellEnd"/>
+      <w:r>
+        <w:t xml:space="preserve"> 0 ]</w:t>
+      </w:r>
+    </w:p>
+    <w:p>
+      <w:pPr>
+        <w:pStyle w:val="PrformatHTML"/>
+        <w:pBdr>
+          <w:top w:val="dashed" w:sz="6" w:space="12" w:color="CC2244"/>
+          <w:left w:val="dashed" w:sz="6" w:space="12" w:color="CC2244"/>
+          <w:bottom w:val="dashed" w:sz="6" w:space="12" w:color="CC2244"/>
+          <w:right w:val="dashed" w:sz="6" w:space="12" w:color="CC2244"/>
+        </w:pBdr>
+      </w:pPr>
+      <w:proofErr w:type="spellStart"/>
+      <w:proofErr w:type="gramStart"/>
+      <w:r>
+        <w:t>then</w:t>
+      </w:r>
+      <w:proofErr w:type="spellEnd"/>
+      <w:proofErr w:type="gramEnd"/>
+      <w:r>
+        <w:t xml:space="preserve"> </w:t>
+      </w:r>
+      <w:proofErr w:type="spellStart"/>
+      <w:r>
+        <w:t>echo</w:t>
+      </w:r>
+      <w:proofErr w:type="spellEnd"/>
+      <w:r>
+        <w:t xml:space="preserve"> 1</w:t>
+      </w:r>
+    </w:p>
+    <w:p>
+      <w:pPr>
+        <w:pStyle w:val="PrformatHTML"/>
+        <w:pBdr>
+          <w:top w:val="dashed" w:sz="6" w:space="12" w:color="CC2244"/>
+          <w:left w:val="dashed" w:sz="6" w:space="12" w:color="CC2244"/>
+          <w:bottom w:val="dashed" w:sz="6" w:space="12" w:color="CC2244"/>
+          <w:right w:val="dashed" w:sz="6" w:space="12" w:color="CC2244"/>
+        </w:pBdr>
+      </w:pPr>
+      <w:proofErr w:type="spellStart"/>
+      <w:proofErr w:type="gramStart"/>
+      <w:r>
+        <w:t>else</w:t>
+      </w:r>
+      <w:proofErr w:type="spellEnd"/>
+      <w:proofErr w:type="gramEnd"/>
+      <w:r>
+        <w:t xml:space="preserve"> </w:t>
+      </w:r>
+      <w:proofErr w:type="spellStart"/>
+      <w:r>
+        <w:t>echo</w:t>
+      </w:r>
+      <w:proofErr w:type="spellEnd"/>
+      <w:r>
+        <w:t xml:space="preserve"> 0</w:t>
+      </w:r>
+    </w:p>
+    <w:p>
+      <w:pPr>
+        <w:pStyle w:val="PrformatHTML"/>
+        <w:pBdr>
+          <w:top w:val="dashed" w:sz="6" w:space="12" w:color="CC2244"/>
+          <w:left w:val="dashed" w:sz="6" w:space="12" w:color="CC2244"/>
+          <w:bottom w:val="dashed" w:sz="6" w:space="12" w:color="CC2244"/>
+          <w:right w:val="dashed" w:sz="6" w:space="12" w:color="CC2244"/>
+        </w:pBdr>
+      </w:pPr>
+      <w:proofErr w:type="gramStart"/>
+      <w:r>
+        <w:t>fi</w:t>
+      </w:r>
+      <w:proofErr w:type="gramEnd"/>
+    </w:p>
+    <w:p/>
+    <w:p>
+      <w:pPr>
+        <w:pStyle w:val="Sous-titre"/>
+      </w:pPr>
+      <w:r>
+        <w:t xml:space="preserve">Alternatives au </w:t>
+      </w:r>
+      <w:proofErr w:type="spellStart"/>
+      <w:r>
+        <w:t>shell</w:t>
+      </w:r>
+      <w:proofErr w:type="spellEnd"/>
+    </w:p>
+    <w:p>
+      <w:r>
+        <w:t>Python</w:t>
+      </w:r>
+    </w:p>
+    <w:p>
+      <w:hyperlink r:id="rId6" w:history="1">
+        <w:r>
+          <w:rPr>
+            <w:rStyle w:val="Lienhypertexte"/>
+          </w:rPr>
+          <w:t>https://www.codecademy.com/</w:t>
+        </w:r>
+      </w:hyperlink>
+      <w:r>
+        <w:t xml:space="preserve"> </w:t>
+      </w:r>
+    </w:p>
+    <w:p>
+      <w:r>
+        <w:t>Perl</w:t>
+      </w:r>
     </w:p>
     <w:p>
       <w:pPr>
         <w:pStyle w:val="Titre1"/>
       </w:pPr>
       <w:r>
-        <w:t>Bash</w:t>
-      </w:r>
-    </w:p>
-    <w:p>
-      <w:r>
-        <w:t>Ecrire un script qui affiche le 3</w:t>
-      </w:r>
-      <w:r>
-        <w:rPr>
-          <w:vertAlign w:val="superscript"/>
-        </w:rPr>
-        <w:t>ème</w:t>
-      </w:r>
-      <w:r>
-        <w:t xml:space="preserve"> argument qui lui est passé</w:t>
-      </w:r>
-    </w:p>
-    <w:p>
-      <w:r>
-        <w:t>Ecrire un script qui prend pour argument une liste d’entiers et renvoie leur somme</w:t>
-      </w:r>
-    </w:p>
-    <w:p>
-      <w:r>
-        <w:t>Ecrire un script qui affiche « bonjour XXX » XXX étant le 1</w:t>
-      </w:r>
-      <w:r>
-        <w:rPr>
-          <w:vertAlign w:val="superscript"/>
-        </w:rPr>
-        <w:t>er</w:t>
-      </w:r>
-      <w:r>
-        <w:t xml:space="preserve"> argument qui lui est passé</w:t>
-      </w:r>
-    </w:p>
-    <w:p>
-      <w:r>
-        <w:t>Ecrire un script qui teste si le jour de la date du jour est paire ou impaire et renvoie 1 si vrai, 0 sinon</w:t>
-      </w:r>
-    </w:p>
+        <w:t>Gestion des disques LVM</w:t>
+      </w:r>
+    </w:p>
+    <w:p>
+      <w:r>
+        <w:t xml:space="preserve">Ajouter un disque de 50Go à la machine virtuelle </w:t>
+      </w:r>
+    </w:p>
+    <w:p>
+      <w:r>
+        <w:t>Etendre la partition racine de la machine pour utiliser l’espace disponible sur ce disque</w:t>
+      </w:r>
+    </w:p>
+    <w:p>
+      <w:r>
+        <w:t>Ajouter un disque de 50Go à la machine virtuelle</w:t>
+      </w:r>
+    </w:p>
+    <w:p>
+      <w:r>
+        <w:t>Déplacer le /home vers une partition LVM indépendante sur ce disque</w:t>
+      </w:r>
+    </w:p>
+    <w:p/>
     <w:p>
       <w:pPr>
         <w:pStyle w:val="Titre1"/>
       </w:pPr>
       <w:r>
-        <w:t>Gestion des disques LVM</w:t>
-      </w:r>
-    </w:p>
-    <w:p>
-      <w:r>
-        <w:t xml:space="preserve">Ajouter un disque de 50Go à la machine virtuelle </w:t>
-      </w:r>
-    </w:p>
-    <w:p>
-      <w:r>
-        <w:t>Etendre la partition racine de la machine pour utiliser l’espace disponible sur ce disque</w:t>
-      </w:r>
-    </w:p>
-    <w:p>
-      <w:r>
-        <w:t>Ajouter un disque de 50Go à la machine virtuelle</w:t>
-      </w:r>
-    </w:p>
-    <w:p>
-      <w:r>
-        <w:t>Déplacer le /home vers une partition LVM indépendante sur ce disque</w:t>
-      </w:r>
-    </w:p>
-    <w:p/>
-    <w:p>
-      <w:pPr>
-        <w:pStyle w:val="Titre1"/>
-      </w:pPr>
-      <w:r>
         <w:t>Compiler le noyau</w:t>
       </w:r>
     </w:p>
@@ -1278,7 +2889,7 @@
       <w:r>
         <w:t xml:space="preserve">Télécharger la version 3.2 du noyau sur </w:t>
       </w:r>
-      <w:hyperlink r:id="rId6" w:history="1">
+      <w:hyperlink r:id="rId7" w:history="1">
         <w:r>
           <w:rPr>
             <w:rStyle w:val="Lienhypertexte"/>

</xml_diff>

<commit_message>
runlevel + gestion des processus
</commit_message>
<xml_diff>
--- a/03TDAdminLinux.docx
+++ b/03TDAdminLinux.docx
@@ -1473,6 +1473,9 @@
       </w:r>
     </w:p>
     <w:p>
+      <w:pPr>
+        <w:pStyle w:val="Sous-titre"/>
+      </w:pPr>
       <w:r>
         <w:t>Afficher la liste des processus s’exécutant sur la machine</w:t>
       </w:r>
@@ -1481,11 +1484,343 @@
       </w:r>
     </w:p>
     <w:p>
+      <w:pPr>
+        <w:pStyle w:val="PrformatHTML"/>
+        <w:pBdr>
+          <w:top w:val="dashed" w:sz="6" w:space="12" w:color="CC2244"/>
+          <w:left w:val="dashed" w:sz="6" w:space="12" w:color="CC2244"/>
+          <w:bottom w:val="dashed" w:sz="6" w:space="12" w:color="CC2244"/>
+          <w:right w:val="dashed" w:sz="6" w:space="12" w:color="CC2244"/>
+        </w:pBdr>
+      </w:pPr>
+      <w:proofErr w:type="gramStart"/>
+      <w:r>
+        <w:t>top</w:t>
+      </w:r>
+      <w:proofErr w:type="gramEnd"/>
+    </w:p>
+    <w:p>
+      <w:pPr>
+        <w:pStyle w:val="PrformatHTML"/>
+        <w:pBdr>
+          <w:top w:val="dashed" w:sz="6" w:space="12" w:color="CC2244"/>
+          <w:left w:val="dashed" w:sz="6" w:space="12" w:color="CC2244"/>
+          <w:bottom w:val="dashed" w:sz="6" w:space="12" w:color="CC2244"/>
+          <w:right w:val="dashed" w:sz="6" w:space="12" w:color="CC2244"/>
+        </w:pBdr>
+      </w:pPr>
+      <w:proofErr w:type="spellStart"/>
+      <w:proofErr w:type="gramStart"/>
+      <w:r>
+        <w:t>sudo</w:t>
+      </w:r>
+      <w:proofErr w:type="spellEnd"/>
+      <w:proofErr w:type="gramEnd"/>
+      <w:r>
+        <w:t xml:space="preserve"> apt-get install atop</w:t>
+      </w:r>
+    </w:p>
+    <w:p>
+      <w:pPr>
+        <w:pStyle w:val="PrformatHTML"/>
+        <w:pBdr>
+          <w:top w:val="dashed" w:sz="6" w:space="12" w:color="CC2244"/>
+          <w:left w:val="dashed" w:sz="6" w:space="12" w:color="CC2244"/>
+          <w:bottom w:val="dashed" w:sz="6" w:space="12" w:color="CC2244"/>
+          <w:right w:val="dashed" w:sz="6" w:space="12" w:color="CC2244"/>
+        </w:pBdr>
+      </w:pPr>
+      <w:proofErr w:type="spellStart"/>
+      <w:proofErr w:type="gramStart"/>
+      <w:r>
+        <w:t>sudo</w:t>
+      </w:r>
+      <w:proofErr w:type="spellEnd"/>
+      <w:proofErr w:type="gramEnd"/>
+      <w:r>
+        <w:t xml:space="preserve"> atop</w:t>
+      </w:r>
+    </w:p>
+    <w:p>
+      <w:pPr>
+        <w:pStyle w:val="PrformatHTML"/>
+        <w:pBdr>
+          <w:top w:val="dashed" w:sz="6" w:space="12" w:color="CC2244"/>
+          <w:left w:val="dashed" w:sz="6" w:space="12" w:color="CC2244"/>
+          <w:bottom w:val="dashed" w:sz="6" w:space="12" w:color="CC2244"/>
+          <w:right w:val="dashed" w:sz="6" w:space="12" w:color="CC2244"/>
+        </w:pBdr>
+      </w:pPr>
+      <w:proofErr w:type="spellStart"/>
+      <w:proofErr w:type="gramStart"/>
+      <w:r>
+        <w:t>slabtop</w:t>
+      </w:r>
+      <w:proofErr w:type="spellEnd"/>
+      <w:proofErr w:type="gramEnd"/>
+    </w:p>
+    <w:p>
+      <w:pPr>
+        <w:pStyle w:val="PrformatHTML"/>
+        <w:pBdr>
+          <w:top w:val="dashed" w:sz="6" w:space="12" w:color="CC2244"/>
+          <w:left w:val="dashed" w:sz="6" w:space="12" w:color="CC2244"/>
+          <w:bottom w:val="dashed" w:sz="6" w:space="12" w:color="CC2244"/>
+          <w:right w:val="dashed" w:sz="6" w:space="12" w:color="CC2244"/>
+        </w:pBdr>
+      </w:pPr>
+      <w:proofErr w:type="spellStart"/>
+      <w:proofErr w:type="gramStart"/>
+      <w:r>
+        <w:t>vmstat</w:t>
+      </w:r>
+      <w:proofErr w:type="spellEnd"/>
+      <w:proofErr w:type="gramEnd"/>
+    </w:p>
+    <w:p>
+      <w:r>
+        <w:t>Pr</w:t>
+      </w:r>
+      <w:bookmarkStart w:id="0" w:name="_GoBack"/>
+      <w:bookmarkEnd w:id="0"/>
+      <w:r>
+        <w:t>éciser le r</w:t>
+      </w:r>
+      <w:r>
+        <w:t>ôle de ces différents utilitaires</w:t>
+      </w:r>
+    </w:p>
+    <w:p/>
+    <w:p>
+      <w:pPr>
+        <w:pStyle w:val="Sous-titre"/>
+      </w:pPr>
       <w:r>
         <w:t>Afficher tous les processus s’exécutant sur la machine</w:t>
       </w:r>
     </w:p>
     <w:p>
+      <w:pPr>
+        <w:pStyle w:val="PrformatHTML"/>
+        <w:pBdr>
+          <w:top w:val="dashed" w:sz="6" w:space="12" w:color="CC2244"/>
+          <w:left w:val="dashed" w:sz="6" w:space="12" w:color="CC2244"/>
+          <w:bottom w:val="dashed" w:sz="6" w:space="12" w:color="CC2244"/>
+          <w:right w:val="dashed" w:sz="6" w:space="12" w:color="CC2244"/>
+        </w:pBdr>
+      </w:pPr>
+      <w:proofErr w:type="spellStart"/>
+      <w:proofErr w:type="gramStart"/>
+      <w:r>
+        <w:t>ps</w:t>
+      </w:r>
+      <w:proofErr w:type="spellEnd"/>
+      <w:proofErr w:type="gramEnd"/>
+      <w:r>
+        <w:t xml:space="preserve"> –</w:t>
+      </w:r>
+      <w:proofErr w:type="spellStart"/>
+      <w:r>
+        <w:t>f</w:t>
+      </w:r>
+      <w:r>
+        <w:t>lax</w:t>
+      </w:r>
+      <w:proofErr w:type="spellEnd"/>
+    </w:p>
+    <w:p/>
+    <w:p>
+      <w:r>
+        <w:t xml:space="preserve">Quelle est la règle d’assignement du </w:t>
+      </w:r>
+      <w:proofErr w:type="spellStart"/>
+      <w:r>
+        <w:t>pid</w:t>
+      </w:r>
+      <w:proofErr w:type="spellEnd"/>
+      <w:r>
+        <w:t> ?</w:t>
+      </w:r>
+    </w:p>
+    <w:p>
+      <w:r>
+        <w:t xml:space="preserve">A quoi correspond le </w:t>
+      </w:r>
+      <w:proofErr w:type="spellStart"/>
+      <w:r>
+        <w:t>ppid</w:t>
+      </w:r>
+      <w:proofErr w:type="spellEnd"/>
+      <w:r>
+        <w:t> ?</w:t>
+      </w:r>
+    </w:p>
+    <w:p>
+      <w:r>
+        <w:lastRenderedPageBreak/>
+        <w:t xml:space="preserve">A quoi correspond </w:t>
+      </w:r>
+      <w:proofErr w:type="gramStart"/>
+      <w:r>
+        <w:t>le UID</w:t>
+      </w:r>
+      <w:proofErr w:type="gramEnd"/>
+      <w:r>
+        <w:t> ?</w:t>
+      </w:r>
+    </w:p>
+    <w:p>
+      <w:r>
+        <w:t>Que signifie la colonne F ?</w:t>
+      </w:r>
+    </w:p>
+    <w:p>
+      <w:r>
+        <w:t>Afficher tous les processus super-user</w:t>
+      </w:r>
+    </w:p>
+    <w:p>
+      <w:pPr>
+        <w:pStyle w:val="PrformatHTML"/>
+        <w:pBdr>
+          <w:top w:val="dashed" w:sz="6" w:space="12" w:color="CC2244"/>
+          <w:left w:val="dashed" w:sz="6" w:space="12" w:color="CC2244"/>
+          <w:bottom w:val="dashed" w:sz="6" w:space="12" w:color="CC2244"/>
+          <w:right w:val="dashed" w:sz="6" w:space="12" w:color="CC2244"/>
+        </w:pBdr>
+      </w:pPr>
+      <w:proofErr w:type="spellStart"/>
+      <w:r>
+        <w:t>ps</w:t>
+      </w:r>
+      <w:proofErr w:type="spellEnd"/>
+      <w:r>
+        <w:t xml:space="preserve"> –</w:t>
+      </w:r>
+      <w:proofErr w:type="spellStart"/>
+      <w:r>
+        <w:t>f</w:t>
+      </w:r>
+      <w:r>
+        <w:t>lax</w:t>
+      </w:r>
+      <w:proofErr w:type="spellEnd"/>
+      <w:r>
+        <w:t xml:space="preserve"> | </w:t>
+      </w:r>
+      <w:proofErr w:type="spellStart"/>
+      <w:r>
+        <w:t>awk</w:t>
+      </w:r>
+      <w:proofErr w:type="spellEnd"/>
+      <w:r>
+        <w:t xml:space="preserve"> '{</w:t>
+      </w:r>
+      <w:proofErr w:type="gramStart"/>
+      <w:r>
+        <w:t>if(</w:t>
+      </w:r>
+      <w:proofErr w:type="gramEnd"/>
+      <w:r>
+        <w:t>$1==4){</w:t>
+      </w:r>
+      <w:proofErr w:type="spellStart"/>
+      <w:r>
+        <w:t>print</w:t>
+      </w:r>
+      <w:proofErr w:type="spellEnd"/>
+      <w:r>
+        <w:t xml:space="preserve"> $0}}'</w:t>
+      </w:r>
+    </w:p>
+    <w:p>
+      <w:r>
+        <w:t xml:space="preserve">Afficher tous les processus </w:t>
+      </w:r>
+      <w:proofErr w:type="spellStart"/>
+      <w:r>
+        <w:t>forked</w:t>
+      </w:r>
+      <w:proofErr w:type="spellEnd"/>
+      <w:r>
+        <w:t xml:space="preserve"> but </w:t>
+      </w:r>
+      <w:proofErr w:type="spellStart"/>
+      <w:r>
+        <w:t>never</w:t>
+      </w:r>
+      <w:proofErr w:type="spellEnd"/>
+      <w:r>
+        <w:t xml:space="preserve"> </w:t>
+      </w:r>
+      <w:proofErr w:type="spellStart"/>
+      <w:r>
+        <w:t>exec</w:t>
+      </w:r>
+      <w:proofErr w:type="spellEnd"/>
+    </w:p>
+    <w:p>
+      <w:pPr>
+        <w:pStyle w:val="PrformatHTML"/>
+        <w:pBdr>
+          <w:top w:val="dashed" w:sz="6" w:space="12" w:color="CC2244"/>
+          <w:left w:val="dashed" w:sz="6" w:space="12" w:color="CC2244"/>
+          <w:bottom w:val="dashed" w:sz="6" w:space="12" w:color="CC2244"/>
+          <w:right w:val="dashed" w:sz="6" w:space="12" w:color="CC2244"/>
+        </w:pBdr>
+      </w:pPr>
+      <w:proofErr w:type="spellStart"/>
+      <w:r>
+        <w:t>ps</w:t>
+      </w:r>
+      <w:proofErr w:type="spellEnd"/>
+      <w:r>
+        <w:t xml:space="preserve"> –</w:t>
+      </w:r>
+      <w:proofErr w:type="spellStart"/>
+      <w:r>
+        <w:t>f</w:t>
+      </w:r>
+      <w:r>
+        <w:t>lax</w:t>
+      </w:r>
+      <w:proofErr w:type="spellEnd"/>
+      <w:r>
+        <w:t xml:space="preserve"> | </w:t>
+      </w:r>
+      <w:proofErr w:type="spellStart"/>
+      <w:r>
+        <w:t>awk</w:t>
+      </w:r>
+      <w:proofErr w:type="spellEnd"/>
+      <w:r>
+        <w:t xml:space="preserve"> '{</w:t>
+      </w:r>
+      <w:proofErr w:type="gramStart"/>
+      <w:r>
+        <w:t>if(</w:t>
+      </w:r>
+      <w:proofErr w:type="gramEnd"/>
+      <w:r>
+        <w:t>$1==1</w:t>
+      </w:r>
+      <w:r>
+        <w:t>){</w:t>
+      </w:r>
+      <w:proofErr w:type="spellStart"/>
+      <w:r>
+        <w:t>print</w:t>
+      </w:r>
+      <w:proofErr w:type="spellEnd"/>
+      <w:r>
+        <w:t xml:space="preserve"> $0}}'</w:t>
+      </w:r>
+    </w:p>
+    <w:p/>
+    <w:p>
+      <w:pPr>
+        <w:pStyle w:val="Sous-titre"/>
+      </w:pPr>
       <w:r>
         <w:t xml:space="preserve">Changer le </w:t>
       </w:r>
@@ -1508,6 +1843,240 @@
     </w:p>
     <w:p>
       <w:r>
+        <w:t>Processus de boot Linux</w:t>
+      </w:r>
+    </w:p>
+    <w:p>
+      <w:pPr>
+        <w:pStyle w:val="Paragraphedeliste"/>
+        <w:numPr>
+          <w:ilvl w:val="0"/>
+          <w:numId w:val="40"/>
+        </w:numPr>
+      </w:pPr>
+      <w:r>
+        <w:t>Chargement du secteur boot</w:t>
+      </w:r>
+    </w:p>
+    <w:p>
+      <w:pPr>
+        <w:pStyle w:val="Paragraphedeliste"/>
+        <w:numPr>
+          <w:ilvl w:val="0"/>
+          <w:numId w:val="40"/>
+        </w:numPr>
+      </w:pPr>
+      <w:r>
+        <w:t xml:space="preserve">Chargement du </w:t>
+      </w:r>
+      <w:proofErr w:type="spellStart"/>
+      <w:r>
+        <w:t>bootloader</w:t>
+      </w:r>
+      <w:proofErr w:type="spellEnd"/>
+      <w:r>
+        <w:t xml:space="preserve"> (</w:t>
+      </w:r>
+      <w:proofErr w:type="spellStart"/>
+      <w:r>
+        <w:t>grub</w:t>
+      </w:r>
+      <w:proofErr w:type="spellEnd"/>
+      <w:r>
+        <w:t xml:space="preserve"> ou </w:t>
+      </w:r>
+      <w:proofErr w:type="spellStart"/>
+      <w:r>
+        <w:t>lilo</w:t>
+      </w:r>
+      <w:proofErr w:type="spellEnd"/>
+      <w:r>
+        <w:t>)</w:t>
+      </w:r>
+    </w:p>
+    <w:p>
+      <w:pPr>
+        <w:pStyle w:val="Paragraphedeliste"/>
+        <w:numPr>
+          <w:ilvl w:val="0"/>
+          <w:numId w:val="40"/>
+        </w:numPr>
+      </w:pPr>
+      <w:r>
+        <w:t xml:space="preserve">Chargement du noyau, des drivers, du système de fichier </w:t>
+      </w:r>
+      <w:proofErr w:type="spellStart"/>
+      <w:r>
+        <w:t>root</w:t>
+      </w:r>
+      <w:proofErr w:type="spellEnd"/>
+    </w:p>
+    <w:p>
+      <w:pPr>
+        <w:pStyle w:val="Paragraphedeliste"/>
+        <w:numPr>
+          <w:ilvl w:val="0"/>
+          <w:numId w:val="40"/>
+        </w:numPr>
+      </w:pPr>
+      <w:r>
+        <w:t>Appel de /</w:t>
+      </w:r>
+      <w:proofErr w:type="spellStart"/>
+      <w:r>
+        <w:t>sbin</w:t>
+      </w:r>
+      <w:proofErr w:type="spellEnd"/>
+      <w:r>
+        <w:t>/</w:t>
+      </w:r>
+      <w:proofErr w:type="spellStart"/>
+      <w:r>
+        <w:t>init</w:t>
+      </w:r>
+      <w:proofErr w:type="spellEnd"/>
+    </w:p>
+    <w:p>
+      <w:pPr>
+        <w:pStyle w:val="Paragraphedeliste"/>
+        <w:numPr>
+          <w:ilvl w:val="0"/>
+          <w:numId w:val="40"/>
+        </w:numPr>
+      </w:pPr>
+      <w:proofErr w:type="spellStart"/>
+      <w:r>
+        <w:t>sbin</w:t>
+      </w:r>
+      <w:proofErr w:type="spellEnd"/>
+      <w:r>
+        <w:t>/</w:t>
+      </w:r>
+      <w:proofErr w:type="spellStart"/>
+      <w:r>
+        <w:t>init</w:t>
+      </w:r>
+      <w:proofErr w:type="spellEnd"/>
+      <w:r>
+        <w:t xml:space="preserve"> =&gt; lancement des processus se trouvant dans /</w:t>
+      </w:r>
+      <w:proofErr w:type="spellStart"/>
+      <w:r>
+        <w:t>etc</w:t>
+      </w:r>
+      <w:proofErr w:type="spellEnd"/>
+      <w:r>
+        <w:t>/</w:t>
+      </w:r>
+      <w:proofErr w:type="spellStart"/>
+      <w:r>
+        <w:t>inittab</w:t>
+      </w:r>
+      <w:proofErr w:type="spellEnd"/>
+    </w:p>
+    <w:p>
+      <w:pPr>
+        <w:pStyle w:val="Paragraphedeliste"/>
+        <w:numPr>
+          <w:ilvl w:val="0"/>
+          <w:numId w:val="40"/>
+        </w:numPr>
+      </w:pPr>
+      <w:r>
+        <w:t xml:space="preserve">Puis, en fonction de la distribution et du </w:t>
+      </w:r>
+      <w:proofErr w:type="spellStart"/>
+      <w:r>
+        <w:t>runlevel</w:t>
+      </w:r>
+      <w:proofErr w:type="spellEnd"/>
+      <w:r>
+        <w:t>, lancement dans l’ordre des fichiers /</w:t>
+      </w:r>
+      <w:proofErr w:type="spellStart"/>
+      <w:r>
+        <w:t>etc</w:t>
+      </w:r>
+      <w:proofErr w:type="spellEnd"/>
+      <w:r>
+        <w:t>/</w:t>
+      </w:r>
+      <w:proofErr w:type="spellStart"/>
+      <w:r>
+        <w:t>rcN.d</w:t>
+      </w:r>
+      <w:proofErr w:type="spellEnd"/>
+      <w:r>
+        <w:t xml:space="preserve"> jusqu’à N = </w:t>
+      </w:r>
+      <w:proofErr w:type="spellStart"/>
+      <w:r>
+        <w:t>run</w:t>
+      </w:r>
+      <w:proofErr w:type="spellEnd"/>
+      <w:r>
+        <w:t xml:space="preserve"> </w:t>
+      </w:r>
+      <w:proofErr w:type="spellStart"/>
+      <w:r>
+        <w:t>level</w:t>
+      </w:r>
+      <w:proofErr w:type="spellEnd"/>
+    </w:p>
+    <w:p/>
+    <w:p>
+      <w:pPr>
+        <w:pStyle w:val="PrformatHTML"/>
+        <w:pBdr>
+          <w:top w:val="dashed" w:sz="6" w:space="12" w:color="CC2244"/>
+          <w:left w:val="dashed" w:sz="6" w:space="12" w:color="CC2244"/>
+          <w:bottom w:val="dashed" w:sz="6" w:space="12" w:color="CC2244"/>
+          <w:right w:val="dashed" w:sz="6" w:space="12" w:color="CC2244"/>
+        </w:pBdr>
+      </w:pPr>
+      <w:proofErr w:type="spellStart"/>
+      <w:proofErr w:type="gramStart"/>
+      <w:r>
+        <w:t>runlevel</w:t>
+      </w:r>
+      <w:proofErr w:type="spellEnd"/>
+      <w:proofErr w:type="gramEnd"/>
+    </w:p>
+    <w:p>
+      <w:pPr>
+        <w:pStyle w:val="PrformatHTML"/>
+        <w:pBdr>
+          <w:top w:val="dashed" w:sz="6" w:space="12" w:color="CC2244"/>
+          <w:left w:val="dashed" w:sz="6" w:space="12" w:color="CC2244"/>
+          <w:bottom w:val="dashed" w:sz="6" w:space="12" w:color="CC2244"/>
+          <w:right w:val="dashed" w:sz="6" w:space="12" w:color="CC2244"/>
+        </w:pBdr>
+      </w:pPr>
+      <w:proofErr w:type="spellStart"/>
+      <w:proofErr w:type="gramStart"/>
+      <w:r>
+        <w:t>sudo</w:t>
+      </w:r>
+      <w:proofErr w:type="spellEnd"/>
+      <w:proofErr w:type="gramEnd"/>
+      <w:r>
+        <w:t xml:space="preserve"> </w:t>
+      </w:r>
+      <w:proofErr w:type="spellStart"/>
+      <w:r>
+        <w:t>init</w:t>
+      </w:r>
+      <w:proofErr w:type="spellEnd"/>
+      <w:r>
+        <w:t xml:space="preserve"> 1</w:t>
+      </w:r>
+    </w:p>
+    <w:p/>
+    <w:p>
+      <w:pPr>
+        <w:pStyle w:val="Sous-titre"/>
+      </w:pPr>
+      <w:r>
         <w:t xml:space="preserve">Forcer le boot en mode texte en changeant le </w:t>
       </w:r>
       <w:proofErr w:type="spellStart"/>
@@ -1516,12 +2085,102 @@
       </w:r>
       <w:proofErr w:type="spellEnd"/>
     </w:p>
-    <w:p>
+    <w:p/>
+    <w:p>
+      <w:r>
+        <w:t>A revoir</w:t>
+      </w:r>
+      <w:r>
+        <w:t xml:space="preserve"> sous </w:t>
+      </w:r>
+      <w:proofErr w:type="spellStart"/>
+      <w:r>
+        <w:t>mint</w:t>
+      </w:r>
+      <w:proofErr w:type="spellEnd"/>
+      <w:r>
+        <w:t> </w:t>
+      </w:r>
+      <w:r>
+        <w:t xml:space="preserve">par rapport à l’organisation des </w:t>
+      </w:r>
+      <w:proofErr w:type="spellStart"/>
+      <w:r>
+        <w:t>runlevels</w:t>
+      </w:r>
+      <w:proofErr w:type="spellEnd"/>
+    </w:p>
+    <w:p>
+      <w:pPr>
+        <w:pStyle w:val="Sous-titre"/>
+      </w:pPr>
       <w:r>
         <w:t>Afficher la liste des services démarrant au démarrage de la machine</w:t>
       </w:r>
     </w:p>
     <w:p>
+      <w:pPr>
+        <w:pStyle w:val="PrformatHTML"/>
+        <w:pBdr>
+          <w:top w:val="dashed" w:sz="6" w:space="12" w:color="CC2244"/>
+          <w:left w:val="dashed" w:sz="6" w:space="12" w:color="CC2244"/>
+          <w:bottom w:val="dashed" w:sz="6" w:space="12" w:color="CC2244"/>
+          <w:right w:val="dashed" w:sz="6" w:space="12" w:color="CC2244"/>
+        </w:pBdr>
+      </w:pPr>
+      <w:proofErr w:type="spellStart"/>
+      <w:proofErr w:type="gramStart"/>
+      <w:r>
+        <w:t>sudo</w:t>
+      </w:r>
+      <w:proofErr w:type="spellEnd"/>
+      <w:proofErr w:type="gramEnd"/>
+      <w:r>
+        <w:t xml:space="preserve"> apt-get install </w:t>
+      </w:r>
+      <w:proofErr w:type="spellStart"/>
+      <w:r>
+        <w:t>sysv-rc-conf</w:t>
+      </w:r>
+      <w:proofErr w:type="spellEnd"/>
+    </w:p>
+    <w:p>
+      <w:pPr>
+        <w:pStyle w:val="PrformatHTML"/>
+        <w:pBdr>
+          <w:top w:val="dashed" w:sz="6" w:space="12" w:color="CC2244"/>
+          <w:left w:val="dashed" w:sz="6" w:space="12" w:color="CC2244"/>
+          <w:bottom w:val="dashed" w:sz="6" w:space="12" w:color="CC2244"/>
+          <w:right w:val="dashed" w:sz="6" w:space="12" w:color="CC2244"/>
+        </w:pBdr>
+      </w:pPr>
+      <w:proofErr w:type="spellStart"/>
+      <w:proofErr w:type="gramStart"/>
+      <w:r>
+        <w:t>sudo</w:t>
+      </w:r>
+      <w:proofErr w:type="spellEnd"/>
+      <w:proofErr w:type="gramEnd"/>
+      <w:r>
+        <w:t xml:space="preserve"> </w:t>
+      </w:r>
+      <w:proofErr w:type="spellStart"/>
+      <w:r>
+        <w:t>sysv-rc-conf</w:t>
+      </w:r>
+      <w:proofErr w:type="spellEnd"/>
+    </w:p>
+    <w:p>
+      <w:pPr>
+        <w:rPr>
+          <w:lang w:val="en-US"/>
+        </w:rPr>
+      </w:pPr>
+    </w:p>
+    <w:p>
+      <w:pPr>
+        <w:pStyle w:val="Sous-titre"/>
+      </w:pPr>
       <w:r>
         <w:t xml:space="preserve">Supprimer </w:t>
       </w:r>
@@ -1535,15 +2194,74 @@
       </w:r>
     </w:p>
     <w:p>
-      <w:r>
+      <w:pPr>
+        <w:pStyle w:val="PrformatHTML"/>
+        <w:pBdr>
+          <w:top w:val="dashed" w:sz="6" w:space="12" w:color="CC2244"/>
+          <w:left w:val="dashed" w:sz="6" w:space="12" w:color="CC2244"/>
+          <w:bottom w:val="dashed" w:sz="6" w:space="12" w:color="CC2244"/>
+          <w:right w:val="dashed" w:sz="6" w:space="12" w:color="CC2244"/>
+        </w:pBdr>
+      </w:pPr>
+      <w:proofErr w:type="spellStart"/>
+      <w:proofErr w:type="gramStart"/>
+      <w:r>
+        <w:lastRenderedPageBreak/>
+        <w:t>sudo</w:t>
+      </w:r>
+      <w:proofErr w:type="spellEnd"/>
+      <w:proofErr w:type="gramEnd"/>
+      <w:r>
+        <w:t xml:space="preserve"> update-</w:t>
+      </w:r>
+      <w:proofErr w:type="spellStart"/>
+      <w:r>
+        <w:t>rc.d</w:t>
+      </w:r>
+      <w:proofErr w:type="spellEnd"/>
+      <w:r>
+        <w:t xml:space="preserve"> </w:t>
+      </w:r>
+      <w:proofErr w:type="spellStart"/>
+      <w:r>
+        <w:t>rsync</w:t>
+      </w:r>
+      <w:proofErr w:type="spellEnd"/>
+      <w:r>
+        <w:t xml:space="preserve"> disable</w:t>
+      </w:r>
+    </w:p>
+    <w:p>
+      <w:pPr>
+        <w:rPr>
+          <w:lang w:val="en-US"/>
+        </w:rPr>
+      </w:pPr>
+    </w:p>
+    <w:p>
+      <w:pPr>
+        <w:rPr>
+          <w:strike/>
+        </w:rPr>
+      </w:pPr>
+      <w:r>
+        <w:rPr>
+          <w:strike/>
+        </w:rPr>
         <w:t xml:space="preserve">Faire en sorte que l’environnement graphique ne se charge que pour le </w:t>
       </w:r>
       <w:proofErr w:type="spellStart"/>
       <w:r>
+        <w:rPr>
+          <w:strike/>
+        </w:rPr>
         <w:t>runlevel</w:t>
       </w:r>
       <w:proofErr w:type="spellEnd"/>
       <w:r>
+        <w:rPr>
+          <w:strike/>
+        </w:rPr>
         <w:t xml:space="preserve"> 5</w:t>
       </w:r>
     </w:p>
@@ -1622,7 +2340,6 @@
         <w:pStyle w:val="Sous-titre"/>
       </w:pPr>
       <w:r>
-        <w:lastRenderedPageBreak/>
         <w:t xml:space="preserve">Ecrire un script </w:t>
       </w:r>
       <w:proofErr w:type="spellStart"/>
@@ -1979,6 +2696,7 @@
         </w:numPr>
       </w:pPr>
       <w:r>
+        <w:lastRenderedPageBreak/>
         <w:t xml:space="preserve">des </w:t>
       </w:r>
       <w:proofErr w:type="spellStart"/>
@@ -2124,411 +2842,411 @@
       </w:pPr>
       <w:proofErr w:type="spellStart"/>
       <w:r>
+        <w:t>Bash</w:t>
+      </w:r>
+      <w:proofErr w:type="spellEnd"/>
+    </w:p>
+    <w:p>
+      <w:pPr>
+        <w:pStyle w:val="Sous-titre"/>
+      </w:pPr>
+      <w:r>
+        <w:t>Ecrire un script qui affiche le 3</w:t>
+      </w:r>
+      <w:r>
+        <w:t>ème</w:t>
+      </w:r>
+      <w:r>
+        <w:t xml:space="preserve"> argument qui lui est passé</w:t>
+      </w:r>
+    </w:p>
+    <w:p>
+      <w:pPr>
+        <w:pStyle w:val="PrformatHTML"/>
+        <w:pBdr>
+          <w:top w:val="dashed" w:sz="6" w:space="12" w:color="CC2244"/>
+          <w:left w:val="dashed" w:sz="6" w:space="12" w:color="CC2244"/>
+          <w:bottom w:val="dashed" w:sz="6" w:space="12" w:color="CC2244"/>
+          <w:right w:val="dashed" w:sz="6" w:space="12" w:color="CC2244"/>
+        </w:pBdr>
+      </w:pPr>
+      <w:proofErr w:type="gramStart"/>
+      <w:r>
+        <w:t>#!/</w:t>
+      </w:r>
+      <w:proofErr w:type="gramEnd"/>
+      <w:r>
+        <w:t>bin/sh</w:t>
+      </w:r>
+    </w:p>
+    <w:p>
+      <w:pPr>
+        <w:pStyle w:val="PrformatHTML"/>
+        <w:pBdr>
+          <w:top w:val="dashed" w:sz="6" w:space="12" w:color="CC2244"/>
+          <w:left w:val="dashed" w:sz="6" w:space="12" w:color="CC2244"/>
+          <w:bottom w:val="dashed" w:sz="6" w:space="12" w:color="CC2244"/>
+          <w:right w:val="dashed" w:sz="6" w:space="12" w:color="CC2244"/>
+        </w:pBdr>
+      </w:pPr>
+      <w:proofErr w:type="spellStart"/>
+      <w:proofErr w:type="gramStart"/>
+      <w:r>
+        <w:t>echo</w:t>
+      </w:r>
+      <w:proofErr w:type="spellEnd"/>
+      <w:proofErr w:type="gramEnd"/>
+      <w:r>
+        <w:t xml:space="preserve"> $3</w:t>
+      </w:r>
+    </w:p>
+    <w:p/>
+    <w:p>
+      <w:r>
+        <w:t>Ecrire un script qui prend pour argument une liste d’entiers et renvoie leur somme</w:t>
+      </w:r>
+    </w:p>
+    <w:p>
+      <w:pPr>
+        <w:pStyle w:val="PrformatHTML"/>
+        <w:pBdr>
+          <w:top w:val="dashed" w:sz="6" w:space="12" w:color="CC2244"/>
+          <w:left w:val="dashed" w:sz="6" w:space="12" w:color="CC2244"/>
+          <w:bottom w:val="dashed" w:sz="6" w:space="12" w:color="CC2244"/>
+          <w:right w:val="dashed" w:sz="6" w:space="12" w:color="CC2244"/>
+        </w:pBdr>
+      </w:pPr>
+      <w:r>
+        <w:t># !/bin/sh</w:t>
+      </w:r>
+    </w:p>
+    <w:p>
+      <w:pPr>
+        <w:pStyle w:val="PrformatHTML"/>
+        <w:pBdr>
+          <w:top w:val="dashed" w:sz="6" w:space="12" w:color="CC2244"/>
+          <w:left w:val="dashed" w:sz="6" w:space="12" w:color="CC2244"/>
+          <w:bottom w:val="dashed" w:sz="6" w:space="12" w:color="CC2244"/>
+          <w:right w:val="dashed" w:sz="6" w:space="12" w:color="CC2244"/>
+        </w:pBdr>
+      </w:pPr>
+      <w:proofErr w:type="spellStart"/>
+      <w:proofErr w:type="gramStart"/>
+      <w:r>
+        <w:t>echo</w:t>
+      </w:r>
+      <w:proofErr w:type="spellEnd"/>
+      <w:proofErr w:type="gramEnd"/>
+      <w:r>
+        <w:t xml:space="preserve"> "\$0 = $0"</w:t>
+      </w:r>
+    </w:p>
+    <w:p>
+      <w:pPr>
+        <w:pStyle w:val="PrformatHTML"/>
+        <w:pBdr>
+          <w:top w:val="dashed" w:sz="6" w:space="12" w:color="CC2244"/>
+          <w:left w:val="dashed" w:sz="6" w:space="12" w:color="CC2244"/>
+          <w:bottom w:val="dashed" w:sz="6" w:space="12" w:color="CC2244"/>
+          <w:right w:val="dashed" w:sz="6" w:space="12" w:color="CC2244"/>
+        </w:pBdr>
+      </w:pPr>
+      <w:proofErr w:type="gramStart"/>
+      <w:r>
+        <w:t>echo</w:t>
+      </w:r>
+      <w:proofErr w:type="gramEnd"/>
+      <w:r>
+        <w:t xml:space="preserve"> "\$1 = $1"</w:t>
+      </w:r>
+    </w:p>
+    <w:p>
+      <w:pPr>
+        <w:pStyle w:val="PrformatHTML"/>
+        <w:pBdr>
+          <w:top w:val="dashed" w:sz="6" w:space="12" w:color="CC2244"/>
+          <w:left w:val="dashed" w:sz="6" w:space="12" w:color="CC2244"/>
+          <w:bottom w:val="dashed" w:sz="6" w:space="12" w:color="CC2244"/>
+          <w:right w:val="dashed" w:sz="6" w:space="12" w:color="CC2244"/>
+        </w:pBdr>
+      </w:pPr>
+      <w:proofErr w:type="gramStart"/>
+      <w:r>
+        <w:t>echo</w:t>
+      </w:r>
+      <w:proofErr w:type="gramEnd"/>
+      <w:r>
+        <w:t xml:space="preserve"> "\$@ = $@"</w:t>
+      </w:r>
+    </w:p>
+    <w:p>
+      <w:pPr>
+        <w:pStyle w:val="PrformatHTML"/>
+        <w:pBdr>
+          <w:top w:val="dashed" w:sz="6" w:space="12" w:color="CC2244"/>
+          <w:left w:val="dashed" w:sz="6" w:space="12" w:color="CC2244"/>
+          <w:bottom w:val="dashed" w:sz="6" w:space="12" w:color="CC2244"/>
+          <w:right w:val="dashed" w:sz="6" w:space="12" w:color="CC2244"/>
+        </w:pBdr>
+      </w:pPr>
+      <w:proofErr w:type="gramStart"/>
+      <w:r>
+        <w:t>echo</w:t>
+      </w:r>
+      <w:proofErr w:type="gramEnd"/>
+      <w:r>
+        <w:t xml:space="preserve"> "\$@ = $@"</w:t>
+      </w:r>
+    </w:p>
+    <w:p>
+      <w:pPr>
+        <w:pStyle w:val="PrformatHTML"/>
+        <w:pBdr>
+          <w:top w:val="dashed" w:sz="6" w:space="12" w:color="CC2244"/>
+          <w:left w:val="dashed" w:sz="6" w:space="12" w:color="CC2244"/>
+          <w:bottom w:val="dashed" w:sz="6" w:space="12" w:color="CC2244"/>
+          <w:right w:val="dashed" w:sz="6" w:space="12" w:color="CC2244"/>
+        </w:pBdr>
+      </w:pPr>
+      <w:proofErr w:type="gramStart"/>
+      <w:r>
+        <w:t>echo</w:t>
+      </w:r>
+      <w:proofErr w:type="gramEnd"/>
+      <w:r>
+        <w:t xml:space="preserve"> "\$USER = $USER"</w:t>
+      </w:r>
+    </w:p>
+    <w:p>
+      <w:pPr>
+        <w:rPr>
+          <w:lang w:val="en-US"/>
+        </w:rPr>
+      </w:pPr>
+    </w:p>
+    <w:p>
+      <w:pPr>
+        <w:pStyle w:val="PrformatHTML"/>
+        <w:pBdr>
+          <w:top w:val="dashed" w:sz="6" w:space="12" w:color="CC2244"/>
+          <w:left w:val="dashed" w:sz="6" w:space="12" w:color="CC2244"/>
+          <w:bottom w:val="dashed" w:sz="6" w:space="12" w:color="CC2244"/>
+          <w:right w:val="dashed" w:sz="6" w:space="12" w:color="CC2244"/>
+        </w:pBdr>
+      </w:pPr>
+      <w:proofErr w:type="gramStart"/>
+      <w:r>
+        <w:t>#!/</w:t>
+      </w:r>
+      <w:proofErr w:type="gramEnd"/>
+      <w:r>
+        <w:t>bin/sh</w:t>
+      </w:r>
+    </w:p>
+    <w:p>
+      <w:pPr>
+        <w:pStyle w:val="PrformatHTML"/>
+        <w:pBdr>
+          <w:top w:val="dashed" w:sz="6" w:space="12" w:color="CC2244"/>
+          <w:left w:val="dashed" w:sz="6" w:space="12" w:color="CC2244"/>
+          <w:bottom w:val="dashed" w:sz="6" w:space="12" w:color="CC2244"/>
+          <w:right w:val="dashed" w:sz="6" w:space="12" w:color="CC2244"/>
+        </w:pBdr>
+        <w:rPr>
+          <w:lang w:val="en-US"/>
+        </w:rPr>
+      </w:pPr>
+      <w:r>
+        <w:rPr>
+          <w:lang w:val="en-US"/>
+        </w:rPr>
+        <w:t xml:space="preserve"># </w:t>
+      </w:r>
+      <w:proofErr w:type="spellStart"/>
+      <w:proofErr w:type="gramStart"/>
+      <w:r>
+        <w:rPr>
+          <w:lang w:val="en-US"/>
+        </w:rPr>
+        <w:t>somme</w:t>
+      </w:r>
+      <w:proofErr w:type="spellEnd"/>
+      <w:proofErr w:type="gramEnd"/>
+      <w:r>
+        <w:rPr>
+          <w:lang w:val="en-US"/>
+        </w:rPr>
+        <w:t xml:space="preserve"> des arguments</w:t>
+      </w:r>
+    </w:p>
+    <w:p>
+      <w:pPr>
+        <w:pStyle w:val="PrformatHTML"/>
+        <w:pBdr>
+          <w:top w:val="dashed" w:sz="6" w:space="12" w:color="CC2244"/>
+          <w:left w:val="dashed" w:sz="6" w:space="12" w:color="CC2244"/>
+          <w:bottom w:val="dashed" w:sz="6" w:space="12" w:color="CC2244"/>
+          <w:right w:val="dashed" w:sz="6" w:space="12" w:color="CC2244"/>
+        </w:pBdr>
+        <w:rPr>
+          <w:lang w:val="en-US"/>
+        </w:rPr>
+      </w:pPr>
+      <w:proofErr w:type="gramStart"/>
+      <w:r>
+        <w:rPr>
+          <w:lang w:val="en-US"/>
+        </w:rPr>
+        <w:t>for</w:t>
+      </w:r>
+      <w:proofErr w:type="gramEnd"/>
+      <w:r>
+        <w:rPr>
+          <w:lang w:val="en-US"/>
+        </w:rPr>
+        <w:t xml:space="preserve"> </w:t>
+      </w:r>
+      <w:proofErr w:type="spellStart"/>
+      <w:r>
+        <w:rPr>
+          <w:lang w:val="en-US"/>
+        </w:rPr>
+        <w:t>i</w:t>
+      </w:r>
+      <w:proofErr w:type="spellEnd"/>
+      <w:r>
+        <w:rPr>
+          <w:lang w:val="en-US"/>
+        </w:rPr>
+        <w:t>;</w:t>
+      </w:r>
+      <w:r>
+        <w:rPr>
+          <w:lang w:val="en-US"/>
+        </w:rPr>
+        <w:t xml:space="preserve"> do</w:t>
+      </w:r>
+    </w:p>
+    <w:p>
+      <w:pPr>
+        <w:pStyle w:val="PrformatHTML"/>
+        <w:pBdr>
+          <w:top w:val="dashed" w:sz="6" w:space="12" w:color="CC2244"/>
+          <w:left w:val="dashed" w:sz="6" w:space="12" w:color="CC2244"/>
+          <w:bottom w:val="dashed" w:sz="6" w:space="12" w:color="CC2244"/>
+          <w:right w:val="dashed" w:sz="6" w:space="12" w:color="CC2244"/>
+        </w:pBdr>
+      </w:pPr>
+      <w:r>
+        <w:rPr>
+          <w:lang w:val="en-US"/>
+        </w:rPr>
+        <w:t xml:space="preserve">  </w:t>
+      </w:r>
+      <w:proofErr w:type="spellStart"/>
+      <w:proofErr w:type="gramStart"/>
+      <w:r>
+        <w:t>sum</w:t>
+      </w:r>
+      <w:proofErr w:type="spellEnd"/>
+      <w:proofErr w:type="gramEnd"/>
+      <w:r>
+        <w:t>=$(</w:t>
+      </w:r>
+      <w:proofErr w:type="spellStart"/>
+      <w:r>
+        <w:t>expr</w:t>
+      </w:r>
+      <w:proofErr w:type="spellEnd"/>
+      <w:r>
+        <w:t xml:space="preserve"> $</w:t>
+      </w:r>
+      <w:proofErr w:type="spellStart"/>
+      <w:r>
+        <w:t>sum</w:t>
+      </w:r>
+      <w:proofErr w:type="spellEnd"/>
+      <w:r>
+        <w:t xml:space="preserve"> + $i)</w:t>
+      </w:r>
+    </w:p>
+    <w:p>
+      <w:pPr>
+        <w:pStyle w:val="PrformatHTML"/>
+        <w:pBdr>
+          <w:top w:val="dashed" w:sz="6" w:space="12" w:color="CC2244"/>
+          <w:left w:val="dashed" w:sz="6" w:space="12" w:color="CC2244"/>
+          <w:bottom w:val="dashed" w:sz="6" w:space="12" w:color="CC2244"/>
+          <w:right w:val="dashed" w:sz="6" w:space="12" w:color="CC2244"/>
+        </w:pBdr>
+      </w:pPr>
+      <w:proofErr w:type="gramStart"/>
+      <w:r>
+        <w:t>done</w:t>
+      </w:r>
+      <w:proofErr w:type="gramEnd"/>
+    </w:p>
+    <w:p>
+      <w:pPr>
+        <w:pStyle w:val="PrformatHTML"/>
+        <w:pBdr>
+          <w:top w:val="dashed" w:sz="6" w:space="12" w:color="CC2244"/>
+          <w:left w:val="dashed" w:sz="6" w:space="12" w:color="CC2244"/>
+          <w:bottom w:val="dashed" w:sz="6" w:space="12" w:color="CC2244"/>
+          <w:right w:val="dashed" w:sz="6" w:space="12" w:color="CC2244"/>
+        </w:pBdr>
+      </w:pPr>
+      <w:proofErr w:type="gramStart"/>
+      <w:r>
+        <w:t>echo</w:t>
+      </w:r>
+      <w:proofErr w:type="gramEnd"/>
+      <w:r>
+        <w:t xml:space="preserve"> $sum</w:t>
+      </w:r>
+    </w:p>
+    <w:p>
+      <w:pPr>
+        <w:rPr>
+          <w:lang w:val="en-US"/>
+        </w:rPr>
+      </w:pPr>
+    </w:p>
+    <w:p>
+      <w:pPr>
+        <w:rPr>
+          <w:lang w:val="en-US"/>
+        </w:rPr>
+      </w:pPr>
+    </w:p>
+    <w:p>
+      <w:pPr>
+        <w:pStyle w:val="Sous-titre"/>
+      </w:pPr>
+      <w:r>
+        <w:t>Ecrire un script qui affiche « bonjour XXX » XXX étant le 1</w:t>
+      </w:r>
+      <w:r>
+        <w:rPr>
+          <w:vertAlign w:val="superscript"/>
+        </w:rPr>
+        <w:t>er</w:t>
+      </w:r>
+      <w:r>
+        <w:t xml:space="preserve"> argument qui lui est passé</w:t>
+      </w:r>
+    </w:p>
+    <w:p>
+      <w:r>
+        <w:t>A faire par les stagiaires</w:t>
+      </w:r>
+    </w:p>
+    <w:p>
+      <w:pPr>
+        <w:pStyle w:val="Sous-titre"/>
+      </w:pPr>
+      <w:r>
         <w:lastRenderedPageBreak/>
-        <w:t>Bash</w:t>
-      </w:r>
-      <w:proofErr w:type="spellEnd"/>
-    </w:p>
-    <w:p>
-      <w:pPr>
-        <w:pStyle w:val="Sous-titre"/>
-      </w:pPr>
-      <w:r>
-        <w:t>Ecrire un script qui affiche le 3</w:t>
-      </w:r>
-      <w:r>
-        <w:t>ème</w:t>
-      </w:r>
-      <w:r>
-        <w:t xml:space="preserve"> argument qui lui est passé</w:t>
-      </w:r>
-    </w:p>
-    <w:p>
-      <w:pPr>
-        <w:pStyle w:val="PrformatHTML"/>
-        <w:pBdr>
-          <w:top w:val="dashed" w:sz="6" w:space="12" w:color="CC2244"/>
-          <w:left w:val="dashed" w:sz="6" w:space="12" w:color="CC2244"/>
-          <w:bottom w:val="dashed" w:sz="6" w:space="12" w:color="CC2244"/>
-          <w:right w:val="dashed" w:sz="6" w:space="12" w:color="CC2244"/>
-        </w:pBdr>
-      </w:pPr>
-      <w:proofErr w:type="gramStart"/>
-      <w:r>
-        <w:t>#!/</w:t>
-      </w:r>
-      <w:proofErr w:type="gramEnd"/>
-      <w:r>
-        <w:t>bin/sh</w:t>
-      </w:r>
-    </w:p>
-    <w:p>
-      <w:pPr>
-        <w:pStyle w:val="PrformatHTML"/>
-        <w:pBdr>
-          <w:top w:val="dashed" w:sz="6" w:space="12" w:color="CC2244"/>
-          <w:left w:val="dashed" w:sz="6" w:space="12" w:color="CC2244"/>
-          <w:bottom w:val="dashed" w:sz="6" w:space="12" w:color="CC2244"/>
-          <w:right w:val="dashed" w:sz="6" w:space="12" w:color="CC2244"/>
-        </w:pBdr>
-      </w:pPr>
-      <w:proofErr w:type="spellStart"/>
-      <w:proofErr w:type="gramStart"/>
-      <w:r>
-        <w:t>echo</w:t>
-      </w:r>
-      <w:proofErr w:type="spellEnd"/>
-      <w:proofErr w:type="gramEnd"/>
-      <w:r>
-        <w:t xml:space="preserve"> $3</w:t>
-      </w:r>
-    </w:p>
-    <w:p/>
-    <w:p>
-      <w:r>
-        <w:t>Ecrire un script qui prend pour argument une liste d’entiers et renvoie leur somme</w:t>
-      </w:r>
-    </w:p>
-    <w:p>
-      <w:pPr>
-        <w:pStyle w:val="PrformatHTML"/>
-        <w:pBdr>
-          <w:top w:val="dashed" w:sz="6" w:space="12" w:color="CC2244"/>
-          <w:left w:val="dashed" w:sz="6" w:space="12" w:color="CC2244"/>
-          <w:bottom w:val="dashed" w:sz="6" w:space="12" w:color="CC2244"/>
-          <w:right w:val="dashed" w:sz="6" w:space="12" w:color="CC2244"/>
-        </w:pBdr>
-      </w:pPr>
-      <w:r>
-        <w:t># !/bin/sh</w:t>
-      </w:r>
-    </w:p>
-    <w:p>
-      <w:pPr>
-        <w:pStyle w:val="PrformatHTML"/>
-        <w:pBdr>
-          <w:top w:val="dashed" w:sz="6" w:space="12" w:color="CC2244"/>
-          <w:left w:val="dashed" w:sz="6" w:space="12" w:color="CC2244"/>
-          <w:bottom w:val="dashed" w:sz="6" w:space="12" w:color="CC2244"/>
-          <w:right w:val="dashed" w:sz="6" w:space="12" w:color="CC2244"/>
-        </w:pBdr>
-      </w:pPr>
-      <w:proofErr w:type="spellStart"/>
-      <w:proofErr w:type="gramStart"/>
-      <w:r>
-        <w:t>echo</w:t>
-      </w:r>
-      <w:proofErr w:type="spellEnd"/>
-      <w:proofErr w:type="gramEnd"/>
-      <w:r>
-        <w:t xml:space="preserve"> "\$0 = $0"</w:t>
-      </w:r>
-    </w:p>
-    <w:p>
-      <w:pPr>
-        <w:pStyle w:val="PrformatHTML"/>
-        <w:pBdr>
-          <w:top w:val="dashed" w:sz="6" w:space="12" w:color="CC2244"/>
-          <w:left w:val="dashed" w:sz="6" w:space="12" w:color="CC2244"/>
-          <w:bottom w:val="dashed" w:sz="6" w:space="12" w:color="CC2244"/>
-          <w:right w:val="dashed" w:sz="6" w:space="12" w:color="CC2244"/>
-        </w:pBdr>
-      </w:pPr>
-      <w:proofErr w:type="gramStart"/>
-      <w:r>
-        <w:t>echo</w:t>
-      </w:r>
-      <w:proofErr w:type="gramEnd"/>
-      <w:r>
-        <w:t xml:space="preserve"> "\$1 = $1"</w:t>
-      </w:r>
-    </w:p>
-    <w:p>
-      <w:pPr>
-        <w:pStyle w:val="PrformatHTML"/>
-        <w:pBdr>
-          <w:top w:val="dashed" w:sz="6" w:space="12" w:color="CC2244"/>
-          <w:left w:val="dashed" w:sz="6" w:space="12" w:color="CC2244"/>
-          <w:bottom w:val="dashed" w:sz="6" w:space="12" w:color="CC2244"/>
-          <w:right w:val="dashed" w:sz="6" w:space="12" w:color="CC2244"/>
-        </w:pBdr>
-      </w:pPr>
-      <w:proofErr w:type="gramStart"/>
-      <w:r>
-        <w:t>echo</w:t>
-      </w:r>
-      <w:proofErr w:type="gramEnd"/>
-      <w:r>
-        <w:t xml:space="preserve"> "\$@ = $@"</w:t>
-      </w:r>
-    </w:p>
-    <w:p>
-      <w:pPr>
-        <w:pStyle w:val="PrformatHTML"/>
-        <w:pBdr>
-          <w:top w:val="dashed" w:sz="6" w:space="12" w:color="CC2244"/>
-          <w:left w:val="dashed" w:sz="6" w:space="12" w:color="CC2244"/>
-          <w:bottom w:val="dashed" w:sz="6" w:space="12" w:color="CC2244"/>
-          <w:right w:val="dashed" w:sz="6" w:space="12" w:color="CC2244"/>
-        </w:pBdr>
-      </w:pPr>
-      <w:proofErr w:type="gramStart"/>
-      <w:r>
-        <w:t>echo</w:t>
-      </w:r>
-      <w:proofErr w:type="gramEnd"/>
-      <w:r>
-        <w:t xml:space="preserve"> "\$@ = $@"</w:t>
-      </w:r>
-    </w:p>
-    <w:p>
-      <w:pPr>
-        <w:pStyle w:val="PrformatHTML"/>
-        <w:pBdr>
-          <w:top w:val="dashed" w:sz="6" w:space="12" w:color="CC2244"/>
-          <w:left w:val="dashed" w:sz="6" w:space="12" w:color="CC2244"/>
-          <w:bottom w:val="dashed" w:sz="6" w:space="12" w:color="CC2244"/>
-          <w:right w:val="dashed" w:sz="6" w:space="12" w:color="CC2244"/>
-        </w:pBdr>
-      </w:pPr>
-      <w:proofErr w:type="gramStart"/>
-      <w:r>
-        <w:t>echo</w:t>
-      </w:r>
-      <w:proofErr w:type="gramEnd"/>
-      <w:r>
-        <w:t xml:space="preserve"> "\$USER = $USER"</w:t>
-      </w:r>
-    </w:p>
-    <w:p>
-      <w:pPr>
-        <w:rPr>
-          <w:lang w:val="en-US"/>
-        </w:rPr>
-      </w:pPr>
-    </w:p>
-    <w:p>
-      <w:pPr>
-        <w:pStyle w:val="PrformatHTML"/>
-        <w:pBdr>
-          <w:top w:val="dashed" w:sz="6" w:space="12" w:color="CC2244"/>
-          <w:left w:val="dashed" w:sz="6" w:space="12" w:color="CC2244"/>
-          <w:bottom w:val="dashed" w:sz="6" w:space="12" w:color="CC2244"/>
-          <w:right w:val="dashed" w:sz="6" w:space="12" w:color="CC2244"/>
-        </w:pBdr>
-      </w:pPr>
-      <w:proofErr w:type="gramStart"/>
-      <w:r>
-        <w:t>#!/</w:t>
-      </w:r>
-      <w:proofErr w:type="gramEnd"/>
-      <w:r>
-        <w:t>bin/sh</w:t>
-      </w:r>
-    </w:p>
-    <w:p>
-      <w:pPr>
-        <w:pStyle w:val="PrformatHTML"/>
-        <w:pBdr>
-          <w:top w:val="dashed" w:sz="6" w:space="12" w:color="CC2244"/>
-          <w:left w:val="dashed" w:sz="6" w:space="12" w:color="CC2244"/>
-          <w:bottom w:val="dashed" w:sz="6" w:space="12" w:color="CC2244"/>
-          <w:right w:val="dashed" w:sz="6" w:space="12" w:color="CC2244"/>
-        </w:pBdr>
-        <w:rPr>
-          <w:lang w:val="en-US"/>
-        </w:rPr>
-      </w:pPr>
-      <w:r>
-        <w:rPr>
-          <w:lang w:val="en-US"/>
-        </w:rPr>
-        <w:t xml:space="preserve"># </w:t>
-      </w:r>
-      <w:proofErr w:type="spellStart"/>
-      <w:proofErr w:type="gramStart"/>
-      <w:r>
-        <w:rPr>
-          <w:lang w:val="en-US"/>
-        </w:rPr>
-        <w:t>somme</w:t>
-      </w:r>
-      <w:proofErr w:type="spellEnd"/>
-      <w:proofErr w:type="gramEnd"/>
-      <w:r>
-        <w:rPr>
-          <w:lang w:val="en-US"/>
-        </w:rPr>
-        <w:t xml:space="preserve"> des arguments</w:t>
-      </w:r>
-    </w:p>
-    <w:p>
-      <w:pPr>
-        <w:pStyle w:val="PrformatHTML"/>
-        <w:pBdr>
-          <w:top w:val="dashed" w:sz="6" w:space="12" w:color="CC2244"/>
-          <w:left w:val="dashed" w:sz="6" w:space="12" w:color="CC2244"/>
-          <w:bottom w:val="dashed" w:sz="6" w:space="12" w:color="CC2244"/>
-          <w:right w:val="dashed" w:sz="6" w:space="12" w:color="CC2244"/>
-        </w:pBdr>
-        <w:rPr>
-          <w:lang w:val="en-US"/>
-        </w:rPr>
-      </w:pPr>
-      <w:proofErr w:type="gramStart"/>
-      <w:r>
-        <w:rPr>
-          <w:lang w:val="en-US"/>
-        </w:rPr>
-        <w:t>for</w:t>
-      </w:r>
-      <w:proofErr w:type="gramEnd"/>
-      <w:r>
-        <w:rPr>
-          <w:lang w:val="en-US"/>
-        </w:rPr>
-        <w:t xml:space="preserve"> </w:t>
-      </w:r>
-      <w:proofErr w:type="spellStart"/>
-      <w:r>
-        <w:rPr>
-          <w:lang w:val="en-US"/>
-        </w:rPr>
-        <w:t>i</w:t>
-      </w:r>
-      <w:proofErr w:type="spellEnd"/>
-      <w:r>
-        <w:rPr>
-          <w:lang w:val="en-US"/>
-        </w:rPr>
-        <w:t>;</w:t>
-      </w:r>
-      <w:r>
-        <w:rPr>
-          <w:lang w:val="en-US"/>
-        </w:rPr>
-        <w:t xml:space="preserve"> do</w:t>
-      </w:r>
-    </w:p>
-    <w:p>
-      <w:pPr>
-        <w:pStyle w:val="PrformatHTML"/>
-        <w:pBdr>
-          <w:top w:val="dashed" w:sz="6" w:space="12" w:color="CC2244"/>
-          <w:left w:val="dashed" w:sz="6" w:space="12" w:color="CC2244"/>
-          <w:bottom w:val="dashed" w:sz="6" w:space="12" w:color="CC2244"/>
-          <w:right w:val="dashed" w:sz="6" w:space="12" w:color="CC2244"/>
-        </w:pBdr>
-      </w:pPr>
-      <w:r>
-        <w:rPr>
-          <w:lang w:val="en-US"/>
-        </w:rPr>
-        <w:t xml:space="preserve">  </w:t>
-      </w:r>
-      <w:proofErr w:type="spellStart"/>
-      <w:proofErr w:type="gramStart"/>
-      <w:r>
-        <w:t>sum</w:t>
-      </w:r>
-      <w:proofErr w:type="spellEnd"/>
-      <w:proofErr w:type="gramEnd"/>
-      <w:r>
-        <w:t>=$(</w:t>
-      </w:r>
-      <w:proofErr w:type="spellStart"/>
-      <w:r>
-        <w:t>expr</w:t>
-      </w:r>
-      <w:proofErr w:type="spellEnd"/>
-      <w:r>
-        <w:t xml:space="preserve"> $</w:t>
-      </w:r>
-      <w:proofErr w:type="spellStart"/>
-      <w:r>
-        <w:t>sum</w:t>
-      </w:r>
-      <w:proofErr w:type="spellEnd"/>
-      <w:r>
-        <w:t xml:space="preserve"> + $i)</w:t>
-      </w:r>
-    </w:p>
-    <w:p>
-      <w:pPr>
-        <w:pStyle w:val="PrformatHTML"/>
-        <w:pBdr>
-          <w:top w:val="dashed" w:sz="6" w:space="12" w:color="CC2244"/>
-          <w:left w:val="dashed" w:sz="6" w:space="12" w:color="CC2244"/>
-          <w:bottom w:val="dashed" w:sz="6" w:space="12" w:color="CC2244"/>
-          <w:right w:val="dashed" w:sz="6" w:space="12" w:color="CC2244"/>
-        </w:pBdr>
-      </w:pPr>
-      <w:proofErr w:type="gramStart"/>
-      <w:r>
-        <w:t>done</w:t>
-      </w:r>
-      <w:proofErr w:type="gramEnd"/>
-    </w:p>
-    <w:p>
-      <w:pPr>
-        <w:pStyle w:val="PrformatHTML"/>
-        <w:pBdr>
-          <w:top w:val="dashed" w:sz="6" w:space="12" w:color="CC2244"/>
-          <w:left w:val="dashed" w:sz="6" w:space="12" w:color="CC2244"/>
-          <w:bottom w:val="dashed" w:sz="6" w:space="12" w:color="CC2244"/>
-          <w:right w:val="dashed" w:sz="6" w:space="12" w:color="CC2244"/>
-        </w:pBdr>
-      </w:pPr>
-      <w:proofErr w:type="gramStart"/>
-      <w:r>
-        <w:t>echo</w:t>
-      </w:r>
-      <w:proofErr w:type="gramEnd"/>
-      <w:r>
-        <w:t xml:space="preserve"> $sum</w:t>
-      </w:r>
-    </w:p>
-    <w:p>
-      <w:pPr>
-        <w:rPr>
-          <w:lang w:val="en-US"/>
-        </w:rPr>
-      </w:pPr>
-    </w:p>
-    <w:p>
-      <w:pPr>
-        <w:rPr>
-          <w:lang w:val="en-US"/>
-        </w:rPr>
-      </w:pPr>
-    </w:p>
-    <w:p>
-      <w:pPr>
-        <w:pStyle w:val="Sous-titre"/>
-      </w:pPr>
-      <w:r>
-        <w:t>Ecrire un script qui affiche « bonjour XXX » XXX étant le 1</w:t>
-      </w:r>
-      <w:r>
-        <w:rPr>
-          <w:vertAlign w:val="superscript"/>
-        </w:rPr>
-        <w:t>er</w:t>
-      </w:r>
-      <w:r>
-        <w:t xml:space="preserve"> argument qui lui est passé</w:t>
-      </w:r>
-    </w:p>
-    <w:p>
-      <w:r>
-        <w:t>A faire par les stagiaires</w:t>
-      </w:r>
-    </w:p>
-    <w:p>
-      <w:pPr>
-        <w:pStyle w:val="Sous-titre"/>
-      </w:pPr>
-      <w:r>
         <w:t>Ecrire un script qui teste si le jour de la date du jour est paire ou impaire et renvoie 1 si vrai, 0 sinon</w:t>
       </w:r>
     </w:p>
@@ -2667,7 +3385,6 @@
       </w:pPr>
       <w:proofErr w:type="gramStart"/>
       <w:r>
-        <w:lastRenderedPageBreak/>
         <w:t>#!/</w:t>
       </w:r>
       <w:proofErr w:type="gramEnd"/>
@@ -2691,15 +3408,7 @@
       </w:r>
       <w:proofErr w:type="gramEnd"/>
       <w:r>
-        <w:t>=`</w:t>
-      </w:r>
-      <w:bookmarkStart w:id="0" w:name="_GoBack"/>
-      <w:r>
-        <w:t xml:space="preserve">date </w:t>
-      </w:r>
-      <w:bookmarkEnd w:id="0"/>
-      <w:r>
-        <w:t>'+%d'`</w:t>
+        <w:t>=`date '+%d'`</w:t>
       </w:r>
     </w:p>
     <w:p>
@@ -2900,6 +3609,7 @@
     </w:p>
     <w:p>
       <w:r>
+        <w:lastRenderedPageBreak/>
         <w:t>Compiler et installer</w:t>
       </w:r>
     </w:p>
@@ -3345,6 +4055,119 @@
     </w:lvl>
   </w:abstractNum>
   <w:abstractNum w:abstractNumId="4">
+    <w:nsid w:val="60C36AC9"/>
+    <w:multiLevelType w:val="hybridMultilevel"/>
+    <w:tmpl w:val="F8CEB780"/>
+    <w:lvl w:ilvl="0" w:tplc="040C0001">
+      <w:start w:val="1"/>
+      <w:numFmt w:val="bullet"/>
+      <w:lvlText w:val=""/>
+      <w:lvlJc w:val="left"/>
+      <w:pPr>
+        <w:ind w:left="720" w:hanging="360"/>
+      </w:pPr>
+      <w:rPr>
+        <w:rFonts w:ascii="Symbol" w:hAnsi="Symbol" w:hint="default"/>
+      </w:rPr>
+    </w:lvl>
+    <w:lvl w:ilvl="1" w:tplc="040C0003" w:tentative="1">
+      <w:start w:val="1"/>
+      <w:numFmt w:val="bullet"/>
+      <w:lvlText w:val="o"/>
+      <w:lvlJc w:val="left"/>
+      <w:pPr>
+        <w:ind w:left="1440" w:hanging="360"/>
+      </w:pPr>
+      <w:rPr>
+        <w:rFonts w:ascii="Courier New" w:hAnsi="Courier New" w:cs="Courier New" w:hint="default"/>
+      </w:rPr>
+    </w:lvl>
+    <w:lvl w:ilvl="2" w:tplc="040C0005" w:tentative="1">
+      <w:start w:val="1"/>
+      <w:numFmt w:val="bullet"/>
+      <w:lvlText w:val=""/>
+      <w:lvlJc w:val="left"/>
+      <w:pPr>
+        <w:ind w:left="2160" w:hanging="360"/>
+      </w:pPr>
+      <w:rPr>
+        <w:rFonts w:ascii="Wingdings" w:hAnsi="Wingdings" w:hint="default"/>
+      </w:rPr>
+    </w:lvl>
+    <w:lvl w:ilvl="3" w:tplc="040C0001" w:tentative="1">
+      <w:start w:val="1"/>
+      <w:numFmt w:val="bullet"/>
+      <w:lvlText w:val=""/>
+      <w:lvlJc w:val="left"/>
+      <w:pPr>
+        <w:ind w:left="2880" w:hanging="360"/>
+      </w:pPr>
+      <w:rPr>
+        <w:rFonts w:ascii="Symbol" w:hAnsi="Symbol" w:hint="default"/>
+      </w:rPr>
+    </w:lvl>
+    <w:lvl w:ilvl="4" w:tplc="040C0003" w:tentative="1">
+      <w:start w:val="1"/>
+      <w:numFmt w:val="bullet"/>
+      <w:lvlText w:val="o"/>
+      <w:lvlJc w:val="left"/>
+      <w:pPr>
+        <w:ind w:left="3600" w:hanging="360"/>
+      </w:pPr>
+      <w:rPr>
+        <w:rFonts w:ascii="Courier New" w:hAnsi="Courier New" w:cs="Courier New" w:hint="default"/>
+      </w:rPr>
+    </w:lvl>
+    <w:lvl w:ilvl="5" w:tplc="040C0005" w:tentative="1">
+      <w:start w:val="1"/>
+      <w:numFmt w:val="bullet"/>
+      <w:lvlText w:val=""/>
+      <w:lvlJc w:val="left"/>
+      <w:pPr>
+        <w:ind w:left="4320" w:hanging="360"/>
+      </w:pPr>
+      <w:rPr>
+        <w:rFonts w:ascii="Wingdings" w:hAnsi="Wingdings" w:hint="default"/>
+      </w:rPr>
+    </w:lvl>
+    <w:lvl w:ilvl="6" w:tplc="040C0001" w:tentative="1">
+      <w:start w:val="1"/>
+      <w:numFmt w:val="bullet"/>
+      <w:lvlText w:val=""/>
+      <w:lvlJc w:val="left"/>
+      <w:pPr>
+        <w:ind w:left="5040" w:hanging="360"/>
+      </w:pPr>
+      <w:rPr>
+        <w:rFonts w:ascii="Symbol" w:hAnsi="Symbol" w:hint="default"/>
+      </w:rPr>
+    </w:lvl>
+    <w:lvl w:ilvl="7" w:tplc="040C0003" w:tentative="1">
+      <w:start w:val="1"/>
+      <w:numFmt w:val="bullet"/>
+      <w:lvlText w:val="o"/>
+      <w:lvlJc w:val="left"/>
+      <w:pPr>
+        <w:ind w:left="5760" w:hanging="360"/>
+      </w:pPr>
+      <w:rPr>
+        <w:rFonts w:ascii="Courier New" w:hAnsi="Courier New" w:cs="Courier New" w:hint="default"/>
+      </w:rPr>
+    </w:lvl>
+    <w:lvl w:ilvl="8" w:tplc="040C0005" w:tentative="1">
+      <w:start w:val="1"/>
+      <w:numFmt w:val="bullet"/>
+      <w:lvlText w:val=""/>
+      <w:lvlJc w:val="left"/>
+      <w:pPr>
+        <w:ind w:left="6480" w:hanging="360"/>
+      </w:pPr>
+      <w:rPr>
+        <w:rFonts w:ascii="Wingdings" w:hAnsi="Wingdings" w:hint="default"/>
+      </w:rPr>
+    </w:lvl>
+  </w:abstractNum>
+  <w:abstractNum w:abstractNumId="5">
     <w:nsid w:val="69203BCD"/>
     <w:multiLevelType w:val="multilevel"/>
     <w:tmpl w:val="040C0025"/>
@@ -3439,7 +4262,7 @@
       </w:pPr>
     </w:lvl>
   </w:abstractNum>
-  <w:abstractNum w:abstractNumId="5">
+  <w:abstractNum w:abstractNumId="6">
     <w:nsid w:val="721853DA"/>
     <w:multiLevelType w:val="hybridMultilevel"/>
     <w:tmpl w:val="C1A6782E"/>
@@ -3556,118 +4379,121 @@
     <w:abstractNumId w:val="3"/>
   </w:num>
   <w:num w:numId="2">
-    <w:abstractNumId w:val="4"/>
+    <w:abstractNumId w:val="5"/>
   </w:num>
   <w:num w:numId="3">
-    <w:abstractNumId w:val="4"/>
+    <w:abstractNumId w:val="5"/>
   </w:num>
   <w:num w:numId="4">
-    <w:abstractNumId w:val="4"/>
+    <w:abstractNumId w:val="5"/>
   </w:num>
   <w:num w:numId="5">
-    <w:abstractNumId w:val="4"/>
+    <w:abstractNumId w:val="5"/>
   </w:num>
   <w:num w:numId="6">
-    <w:abstractNumId w:val="4"/>
+    <w:abstractNumId w:val="5"/>
   </w:num>
   <w:num w:numId="7">
-    <w:abstractNumId w:val="4"/>
+    <w:abstractNumId w:val="5"/>
   </w:num>
   <w:num w:numId="8">
-    <w:abstractNumId w:val="4"/>
+    <w:abstractNumId w:val="5"/>
   </w:num>
   <w:num w:numId="9">
-    <w:abstractNumId w:val="4"/>
+    <w:abstractNumId w:val="5"/>
   </w:num>
   <w:num w:numId="10">
-    <w:abstractNumId w:val="4"/>
+    <w:abstractNumId w:val="5"/>
   </w:num>
   <w:num w:numId="11">
-    <w:abstractNumId w:val="4"/>
+    <w:abstractNumId w:val="5"/>
   </w:num>
   <w:num w:numId="12">
-    <w:abstractNumId w:val="4"/>
+    <w:abstractNumId w:val="5"/>
   </w:num>
   <w:num w:numId="13">
-    <w:abstractNumId w:val="4"/>
+    <w:abstractNumId w:val="5"/>
   </w:num>
   <w:num w:numId="14">
-    <w:abstractNumId w:val="4"/>
+    <w:abstractNumId w:val="5"/>
   </w:num>
   <w:num w:numId="15">
-    <w:abstractNumId w:val="4"/>
+    <w:abstractNumId w:val="5"/>
   </w:num>
   <w:num w:numId="16">
-    <w:abstractNumId w:val="4"/>
+    <w:abstractNumId w:val="5"/>
   </w:num>
   <w:num w:numId="17">
-    <w:abstractNumId w:val="4"/>
+    <w:abstractNumId w:val="5"/>
   </w:num>
   <w:num w:numId="18">
-    <w:abstractNumId w:val="4"/>
+    <w:abstractNumId w:val="5"/>
   </w:num>
   <w:num w:numId="19">
-    <w:abstractNumId w:val="4"/>
+    <w:abstractNumId w:val="5"/>
   </w:num>
   <w:num w:numId="20">
-    <w:abstractNumId w:val="4"/>
+    <w:abstractNumId w:val="5"/>
   </w:num>
   <w:num w:numId="21">
-    <w:abstractNumId w:val="4"/>
+    <w:abstractNumId w:val="5"/>
   </w:num>
   <w:num w:numId="22">
     <w:abstractNumId w:val="0"/>
   </w:num>
   <w:num w:numId="23">
-    <w:abstractNumId w:val="4"/>
+    <w:abstractNumId w:val="5"/>
   </w:num>
   <w:num w:numId="24">
-    <w:abstractNumId w:val="4"/>
+    <w:abstractNumId w:val="5"/>
   </w:num>
   <w:num w:numId="25">
-    <w:abstractNumId w:val="4"/>
+    <w:abstractNumId w:val="5"/>
   </w:num>
   <w:num w:numId="26">
-    <w:abstractNumId w:val="4"/>
+    <w:abstractNumId w:val="5"/>
   </w:num>
   <w:num w:numId="27">
-    <w:abstractNumId w:val="4"/>
+    <w:abstractNumId w:val="5"/>
   </w:num>
   <w:num w:numId="28">
     <w:abstractNumId w:val="1"/>
   </w:num>
   <w:num w:numId="29">
-    <w:abstractNumId w:val="4"/>
+    <w:abstractNumId w:val="5"/>
   </w:num>
   <w:num w:numId="30">
-    <w:abstractNumId w:val="4"/>
+    <w:abstractNumId w:val="5"/>
   </w:num>
   <w:num w:numId="31">
     <w:abstractNumId w:val="2"/>
   </w:num>
   <w:num w:numId="32">
-    <w:abstractNumId w:val="4"/>
+    <w:abstractNumId w:val="5"/>
   </w:num>
   <w:num w:numId="33">
-    <w:abstractNumId w:val="4"/>
+    <w:abstractNumId w:val="5"/>
   </w:num>
   <w:num w:numId="34">
-    <w:abstractNumId w:val="4"/>
+    <w:abstractNumId w:val="5"/>
   </w:num>
   <w:num w:numId="35">
-    <w:abstractNumId w:val="4"/>
+    <w:abstractNumId w:val="5"/>
   </w:num>
   <w:num w:numId="36">
-    <w:abstractNumId w:val="4"/>
+    <w:abstractNumId w:val="5"/>
   </w:num>
   <w:num w:numId="37">
-    <w:abstractNumId w:val="4"/>
+    <w:abstractNumId w:val="5"/>
   </w:num>
   <w:num w:numId="38">
-    <w:abstractNumId w:val="4"/>
+    <w:abstractNumId w:val="5"/>
   </w:num>
   <w:num w:numId="39">
-    <w:abstractNumId w:val="5"/>
+    <w:abstractNumId w:val="6"/>
+  </w:num>
+  <w:num w:numId="40">
+    <w:abstractNumId w:val="4"/>
   </w:num>
 </w:numbering>
 </file>

</xml_diff>

<commit_message>
version finale du cours
</commit_message>
<xml_diff>
--- a/03TDAdminLinux.docx
+++ b/03TDAdminLinux.docx
@@ -292,36 +292,22 @@
           <w:color w:val="1F497D" w:themeColor="text2"/>
           <w:lang w:val="en-US"/>
         </w:rPr>
-        <w:t xml:space="preserve"> http://http.us.debian.org/debian/ </w:t>
-      </w:r>
+        <w:t xml:space="preserve"> http://http.us.debian.org/debian/ unstable non-free </w:t>
+      </w:r>
+      <w:proofErr w:type="spellStart"/>
       <w:r>
         <w:rPr>
           <w:color w:val="1F497D" w:themeColor="text2"/>
           <w:lang w:val="en-US"/>
         </w:rPr>
-        <w:t>unstable</w:t>
-      </w:r>
+        <w:t>contrib</w:t>
+      </w:r>
+      <w:proofErr w:type="spellEnd"/>
       <w:r>
         <w:rPr>
           <w:color w:val="1F497D" w:themeColor="text2"/>
           <w:lang w:val="en-US"/>
         </w:rPr>
-        <w:t xml:space="preserve"> non-free </w:t>
-      </w:r>
-      <w:proofErr w:type="spellStart"/>
-      <w:r>
-        <w:rPr>
-          <w:color w:val="1F497D" w:themeColor="text2"/>
-          <w:lang w:val="en-US"/>
-        </w:rPr>
-        <w:t>contrib</w:t>
-      </w:r>
-      <w:proofErr w:type="spellEnd"/>
-      <w:r>
-        <w:rPr>
-          <w:color w:val="1F497D" w:themeColor="text2"/>
-          <w:lang w:val="en-US"/>
-        </w:rPr>
         <w:t xml:space="preserve"> main</w:t>
       </w:r>
     </w:p>
@@ -378,48 +364,43 @@
           <w:bottom w:val="dashed" w:sz="6" w:space="12" w:color="CC2244"/>
           <w:right w:val="dashed" w:sz="6" w:space="12" w:color="CC2244"/>
         </w:pBdr>
-        <w:rPr>
-          <w:lang w:val="en-US"/>
-        </w:rPr>
-      </w:pPr>
-      <w:proofErr w:type="spellStart"/>
-      <w:proofErr w:type="gramStart"/>
-      <w:r>
-        <w:rPr>
-          <w:lang w:val="en-US"/>
-        </w:rPr>
+      </w:pPr>
+      <w:proofErr w:type="spellStart"/>
+      <w:proofErr w:type="gramStart"/>
+      <w:r>
         <w:t>sudo</w:t>
       </w:r>
       <w:proofErr w:type="spellEnd"/>
       <w:proofErr w:type="gramEnd"/>
       <w:r>
-        <w:rPr>
-          <w:lang w:val="en-US"/>
-        </w:rPr>
-        <w:t xml:space="preserve"> apt-get install</w:t>
-      </w:r>
-    </w:p>
-    <w:p>
-      <w:pPr>
-        <w:pStyle w:val="PrformatHTML"/>
-        <w:pBdr>
-          <w:top w:val="dashed" w:sz="6" w:space="12" w:color="CC2244"/>
-          <w:left w:val="dashed" w:sz="6" w:space="12" w:color="CC2244"/>
-          <w:bottom w:val="dashed" w:sz="6" w:space="12" w:color="CC2244"/>
-          <w:right w:val="dashed" w:sz="6" w:space="12" w:color="CC2244"/>
-        </w:pBdr>
-        <w:rPr>
-          <w:lang w:val="en-US"/>
-        </w:rPr>
-      </w:pPr>
-    </w:p>
-    <w:p>
-      <w:pPr>
-        <w:rPr>
-          <w:lang w:val="en-US"/>
-        </w:rPr>
-      </w:pPr>
-    </w:p>
+        <w:t xml:space="preserve"> </w:t>
+      </w:r>
+      <w:proofErr w:type="spellStart"/>
+      <w:r>
+        <w:t>apt-get</w:t>
+      </w:r>
+      <w:proofErr w:type="spellEnd"/>
+      <w:r>
+        <w:t xml:space="preserve"> </w:t>
+      </w:r>
+      <w:proofErr w:type="spellStart"/>
+      <w:r>
+        <w:t>install</w:t>
+      </w:r>
+      <w:proofErr w:type="spellEnd"/>
+    </w:p>
+    <w:p>
+      <w:pPr>
+        <w:pStyle w:val="PrformatHTML"/>
+        <w:pBdr>
+          <w:top w:val="dashed" w:sz="6" w:space="12" w:color="CC2244"/>
+          <w:left w:val="dashed" w:sz="6" w:space="12" w:color="CC2244"/>
+          <w:bottom w:val="dashed" w:sz="6" w:space="12" w:color="CC2244"/>
+          <w:right w:val="dashed" w:sz="6" w:space="12" w:color="CC2244"/>
+        </w:pBdr>
+      </w:pPr>
+    </w:p>
+    <w:p/>
     <w:p>
       <w:pPr>
         <w:pStyle w:val="Sous-titre"/>
@@ -471,11 +452,9 @@
         </w:rPr>
         <w:t xml:space="preserve">Tester </w:t>
       </w:r>
-      <w:proofErr w:type="spellStart"/>
       <w:r>
         <w:t>l’installation</w:t>
       </w:r>
-      <w:proofErr w:type="spellEnd"/>
       <w:r>
         <w:rPr>
           <w:lang w:val="en-US"/>
@@ -606,102 +585,74 @@
         <w:rPr>
           <w:lang w:val="en-US"/>
         </w:rPr>
+        <w:t xml:space="preserve"> apt-get install </w:t>
+      </w:r>
+      <w:proofErr w:type="spellStart"/>
+      <w:r>
+        <w:rPr>
+          <w:lang w:val="en-US"/>
+        </w:rPr>
+        <w:t>emacs</w:t>
+      </w:r>
+      <w:proofErr w:type="spellEnd"/>
+    </w:p>
+    <w:p/>
+    <w:p>
+      <w:pPr>
+        <w:pStyle w:val="Sous-titre"/>
+      </w:pPr>
+      <w:r>
+        <w:t xml:space="preserve">Tester la suppression </w:t>
+      </w:r>
+      <w:proofErr w:type="spellStart"/>
+      <w:r>
+        <w:t>d’emacs</w:t>
+      </w:r>
+      <w:proofErr w:type="spellEnd"/>
+    </w:p>
+    <w:p>
+      <w:pPr>
+        <w:pStyle w:val="PrformatHTML"/>
+        <w:pBdr>
+          <w:top w:val="dashed" w:sz="6" w:space="12" w:color="CC2244"/>
+          <w:left w:val="dashed" w:sz="6" w:space="12" w:color="CC2244"/>
+          <w:bottom w:val="dashed" w:sz="6" w:space="12" w:color="CC2244"/>
+          <w:right w:val="dashed" w:sz="6" w:space="12" w:color="CC2244"/>
+        </w:pBdr>
+        <w:rPr>
+          <w:lang w:val="en-US"/>
+        </w:rPr>
+      </w:pPr>
+      <w:proofErr w:type="spellStart"/>
+      <w:proofErr w:type="gramStart"/>
+      <w:r>
+        <w:rPr>
+          <w:lang w:val="en-US"/>
+        </w:rPr>
+        <w:t>sudo</w:t>
+      </w:r>
+      <w:proofErr w:type="spellEnd"/>
+      <w:proofErr w:type="gramEnd"/>
+      <w:r>
+        <w:rPr>
+          <w:lang w:val="en-US"/>
+        </w:rPr>
+        <w:t xml:space="preserve"> apt-get remove </w:t>
+      </w:r>
+      <w:proofErr w:type="spellStart"/>
+      <w:r>
+        <w:rPr>
+          <w:lang w:val="en-US"/>
+        </w:rPr>
+        <w:t>emacs</w:t>
+      </w:r>
+      <w:proofErr w:type="spellEnd"/>
+      <w:r>
+        <w:rPr>
+          <w:lang w:val="en-US"/>
+        </w:rPr>
         <w:t xml:space="preserve"> </w:t>
       </w:r>
-      <w:proofErr w:type="spellStart"/>
-      <w:r>
-        <w:rPr>
-          <w:lang w:val="en-US"/>
-        </w:rPr>
-        <w:t>apt-get</w:t>
-      </w:r>
-      <w:proofErr w:type="spellEnd"/>
-      <w:r>
-        <w:rPr>
-          <w:lang w:val="en-US"/>
-        </w:rPr>
-        <w:t xml:space="preserve"> </w:t>
-      </w:r>
-      <w:proofErr w:type="spellStart"/>
-      <w:r>
-        <w:rPr>
-          <w:lang w:val="en-US"/>
-        </w:rPr>
-        <w:t>install</w:t>
-      </w:r>
-      <w:proofErr w:type="spellEnd"/>
-      <w:r>
-        <w:rPr>
-          <w:lang w:val="en-US"/>
-        </w:rPr>
-        <w:t xml:space="preserve"> </w:t>
-      </w:r>
-      <w:proofErr w:type="spellStart"/>
-      <w:r>
-        <w:rPr>
-          <w:lang w:val="en-US"/>
-        </w:rPr>
-        <w:t>emacs</w:t>
-      </w:r>
-      <w:proofErr w:type="spellEnd"/>
-    </w:p>
-    <w:p/>
-    <w:p>
-      <w:pPr>
-        <w:pStyle w:val="Sous-titre"/>
-      </w:pPr>
-      <w:r>
-        <w:t xml:space="preserve">Tester la suppression </w:t>
-      </w:r>
-      <w:proofErr w:type="spellStart"/>
-      <w:r>
-        <w:t>d’emacs</w:t>
-      </w:r>
-      <w:proofErr w:type="spellEnd"/>
-    </w:p>
-    <w:p>
-      <w:pPr>
-        <w:pStyle w:val="PrformatHTML"/>
-        <w:pBdr>
-          <w:top w:val="dashed" w:sz="6" w:space="12" w:color="CC2244"/>
-          <w:left w:val="dashed" w:sz="6" w:space="12" w:color="CC2244"/>
-          <w:bottom w:val="dashed" w:sz="6" w:space="12" w:color="CC2244"/>
-          <w:right w:val="dashed" w:sz="6" w:space="12" w:color="CC2244"/>
-        </w:pBdr>
-        <w:rPr>
-          <w:lang w:val="en-US"/>
-        </w:rPr>
-      </w:pPr>
-      <w:proofErr w:type="spellStart"/>
-      <w:proofErr w:type="gramStart"/>
-      <w:r>
-        <w:rPr>
-          <w:lang w:val="en-US"/>
-        </w:rPr>
-        <w:t>sudo</w:t>
-      </w:r>
-      <w:proofErr w:type="spellEnd"/>
-      <w:proofErr w:type="gramEnd"/>
-      <w:r>
-        <w:rPr>
-          <w:lang w:val="en-US"/>
-        </w:rPr>
-        <w:t xml:space="preserve"> apt-get remove </w:t>
-      </w:r>
-      <w:proofErr w:type="spellStart"/>
-      <w:r>
-        <w:rPr>
-          <w:lang w:val="en-US"/>
-        </w:rPr>
-        <w:t>emacs</w:t>
-      </w:r>
-      <w:proofErr w:type="spellEnd"/>
-      <w:r>
-        <w:rPr>
-          <w:lang w:val="en-US"/>
-        </w:rPr>
-        <w:t xml:space="preserve"> </w:t>
-      </w:r>
       <w:r>
         <w:rPr>
           <w:lang w:val="en-US"/>
@@ -721,7 +672,13 @@
         <w:t>run</w:t>
       </w:r>
     </w:p>
-    <w:p/>
+    <w:p>
+      <w:pPr>
+        <w:rPr>
+          <w:lang w:val="en-US"/>
+        </w:rPr>
+      </w:pPr>
+    </w:p>
     <w:p>
       <w:pPr>
         <w:pStyle w:val="Sous-titre"/>
@@ -824,48 +781,40 @@
           <w:bottom w:val="dashed" w:sz="6" w:space="12" w:color="CC2244"/>
           <w:right w:val="dashed" w:sz="6" w:space="12" w:color="CC2244"/>
         </w:pBdr>
-        <w:rPr>
-          <w:lang w:val="en-US"/>
-        </w:rPr>
-      </w:pPr>
-      <w:proofErr w:type="spellStart"/>
-      <w:proofErr w:type="gramStart"/>
-      <w:r>
-        <w:rPr>
-          <w:lang w:val="en-US"/>
-        </w:rPr>
+      </w:pPr>
+      <w:proofErr w:type="spellStart"/>
+      <w:proofErr w:type="gramStart"/>
+      <w:r>
         <w:t>sudo</w:t>
       </w:r>
       <w:proofErr w:type="spellEnd"/>
       <w:proofErr w:type="gramEnd"/>
       <w:r>
-        <w:rPr>
-          <w:lang w:val="en-US"/>
-        </w:rPr>
         <w:t xml:space="preserve"> </w:t>
       </w:r>
-      <w:r>
-        <w:rPr>
-          <w:lang w:val="en-US"/>
-        </w:rPr>
-        <w:t xml:space="preserve">apt-get install </w:t>
-      </w:r>
-      <w:proofErr w:type="spellStart"/>
-      <w:r>
-        <w:rPr>
-          <w:lang w:val="en-US"/>
-        </w:rPr>
+      <w:proofErr w:type="spellStart"/>
+      <w:r>
+        <w:t>apt-get</w:t>
+      </w:r>
+      <w:proofErr w:type="spellEnd"/>
+      <w:r>
+        <w:t xml:space="preserve"> </w:t>
+      </w:r>
+      <w:proofErr w:type="spellStart"/>
+      <w:r>
+        <w:t>install</w:t>
+      </w:r>
+      <w:proofErr w:type="spellEnd"/>
+      <w:r>
+        <w:t xml:space="preserve"> </w:t>
+      </w:r>
+      <w:proofErr w:type="spellStart"/>
+      <w:r>
         <w:t>rsyslog</w:t>
       </w:r>
       <w:proofErr w:type="spellEnd"/>
     </w:p>
-    <w:p>
-      <w:pPr>
-        <w:rPr>
-          <w:lang w:val="en-US"/>
-        </w:rPr>
-      </w:pPr>
-    </w:p>
+    <w:p/>
     <w:p>
       <w:pPr>
         <w:pStyle w:val="Sous-titre"/>
@@ -883,48 +832,35 @@
           <w:bottom w:val="dashed" w:sz="6" w:space="12" w:color="CC2244"/>
           <w:right w:val="dashed" w:sz="6" w:space="12" w:color="CC2244"/>
         </w:pBdr>
-        <w:rPr>
-          <w:lang w:val="en-US"/>
-        </w:rPr>
-      </w:pPr>
-      <w:proofErr w:type="spellStart"/>
-      <w:proofErr w:type="gramStart"/>
-      <w:r>
-        <w:rPr>
-          <w:lang w:val="en-US"/>
-        </w:rPr>
+      </w:pPr>
+      <w:proofErr w:type="spellStart"/>
+      <w:proofErr w:type="gramStart"/>
+      <w:r>
         <w:t>sudo</w:t>
       </w:r>
       <w:proofErr w:type="spellEnd"/>
       <w:proofErr w:type="gramEnd"/>
       <w:r>
-        <w:rPr>
-          <w:lang w:val="en-US"/>
-        </w:rPr>
-        <w:t xml:space="preserve"> apt-get </w:t>
-      </w:r>
-      <w:proofErr w:type="spellStart"/>
-      <w:r>
-        <w:rPr>
-          <w:lang w:val="en-US"/>
-        </w:rPr>
+        <w:t xml:space="preserve"> </w:t>
+      </w:r>
+      <w:proofErr w:type="spellStart"/>
+      <w:r>
+        <w:t>apt-get</w:t>
+      </w:r>
+      <w:proofErr w:type="spellEnd"/>
+      <w:r>
+        <w:t xml:space="preserve"> </w:t>
+      </w:r>
+      <w:proofErr w:type="spellStart"/>
+      <w:r>
         <w:t>dist</w:t>
       </w:r>
       <w:proofErr w:type="spellEnd"/>
       <w:r>
-        <w:rPr>
-          <w:lang w:val="en-US"/>
-        </w:rPr>
         <w:t>-upgrade</w:t>
       </w:r>
     </w:p>
-    <w:p>
-      <w:pPr>
-        <w:rPr>
-          <w:lang w:val="en-US"/>
-        </w:rPr>
-      </w:pPr>
-    </w:p>
+    <w:p/>
     <w:p>
       <w:pPr>
         <w:pStyle w:val="Sous-titre"/>
@@ -1342,25 +1278,43 @@
           <w:bottom w:val="dashed" w:sz="6" w:space="12" w:color="CC2244"/>
           <w:right w:val="dashed" w:sz="6" w:space="12" w:color="CC2244"/>
         </w:pBdr>
-      </w:pPr>
-      <w:proofErr w:type="gramStart"/>
-      <w:r>
+        <w:rPr>
+          <w:lang w:val="en-US"/>
+        </w:rPr>
+      </w:pPr>
+      <w:proofErr w:type="gramStart"/>
+      <w:r>
+        <w:rPr>
+          <w:lang w:val="en-US"/>
+        </w:rPr>
         <w:t>apt-cache</w:t>
       </w:r>
       <w:proofErr w:type="gramEnd"/>
       <w:r>
+        <w:rPr>
+          <w:lang w:val="en-US"/>
+        </w:rPr>
         <w:t xml:space="preserve"> </w:t>
       </w:r>
       <w:proofErr w:type="spellStart"/>
       <w:r>
+        <w:rPr>
+          <w:lang w:val="en-US"/>
+        </w:rPr>
         <w:t>showpkg</w:t>
       </w:r>
       <w:proofErr w:type="spellEnd"/>
       <w:r>
+        <w:rPr>
+          <w:lang w:val="en-US"/>
+        </w:rPr>
         <w:t xml:space="preserve"> </w:t>
       </w:r>
       <w:proofErr w:type="spellStart"/>
       <w:r>
+        <w:rPr>
+          <w:lang w:val="en-US"/>
+        </w:rPr>
         <w:t>rsyslog</w:t>
       </w:r>
       <w:proofErr w:type="spellEnd"/>
@@ -1374,6 +1328,42 @@
           <w:bottom w:val="dashed" w:sz="6" w:space="12" w:color="CC2244"/>
           <w:right w:val="dashed" w:sz="6" w:space="12" w:color="CC2244"/>
         </w:pBdr>
+        <w:rPr>
+          <w:lang w:val="en-US"/>
+        </w:rPr>
+      </w:pPr>
+      <w:proofErr w:type="gramStart"/>
+      <w:r>
+        <w:rPr>
+          <w:lang w:val="en-US"/>
+        </w:rPr>
+        <w:t>apt-cache</w:t>
+      </w:r>
+      <w:proofErr w:type="gramEnd"/>
+      <w:r>
+        <w:rPr>
+          <w:lang w:val="en-US"/>
+        </w:rPr>
+        <w:t xml:space="preserve"> depends </w:t>
+      </w:r>
+      <w:proofErr w:type="spellStart"/>
+      <w:r>
+        <w:rPr>
+          <w:lang w:val="en-US"/>
+        </w:rPr>
+        <w:t>rsyslog</w:t>
+      </w:r>
+      <w:proofErr w:type="spellEnd"/>
+    </w:p>
+    <w:p>
+      <w:pPr>
+        <w:pStyle w:val="PrformatHTML"/>
+        <w:pBdr>
+          <w:top w:val="dashed" w:sz="6" w:space="12" w:color="CC2244"/>
+          <w:left w:val="dashed" w:sz="6" w:space="12" w:color="CC2244"/>
+          <w:bottom w:val="dashed" w:sz="6" w:space="12" w:color="CC2244"/>
+          <w:right w:val="dashed" w:sz="6" w:space="12" w:color="CC2244"/>
+        </w:pBdr>
       </w:pPr>
       <w:proofErr w:type="spellStart"/>
       <w:r>
@@ -1385,119 +1375,131 @@
       </w:r>
       <w:proofErr w:type="spellStart"/>
       <w:r>
-        <w:t>depends</w:t>
-      </w:r>
-      <w:proofErr w:type="spellEnd"/>
+        <w:t>search</w:t>
+      </w:r>
+      <w:proofErr w:type="spellEnd"/>
+      <w:r>
+        <w:t xml:space="preserve"> apache2</w:t>
+      </w:r>
+    </w:p>
+    <w:p>
+      <w:pPr>
+        <w:pStyle w:val="PrformatHTML"/>
+        <w:pBdr>
+          <w:top w:val="dashed" w:sz="6" w:space="12" w:color="CC2244"/>
+          <w:left w:val="dashed" w:sz="6" w:space="12" w:color="CC2244"/>
+          <w:bottom w:val="dashed" w:sz="6" w:space="12" w:color="CC2244"/>
+          <w:right w:val="dashed" w:sz="6" w:space="12" w:color="CC2244"/>
+        </w:pBdr>
+      </w:pPr>
+      <w:proofErr w:type="spellStart"/>
+      <w:proofErr w:type="gramStart"/>
+      <w:r>
+        <w:t>sudo</w:t>
+      </w:r>
+      <w:proofErr w:type="spellEnd"/>
+      <w:proofErr w:type="gramEnd"/>
       <w:r>
         <w:t xml:space="preserve"> </w:t>
       </w:r>
       <w:proofErr w:type="spellStart"/>
       <w:r>
-        <w:t>rsyslog</w:t>
-      </w:r>
-      <w:proofErr w:type="spellEnd"/>
-    </w:p>
-    <w:p>
-      <w:pPr>
-        <w:pStyle w:val="PrformatHTML"/>
-        <w:pBdr>
-          <w:top w:val="dashed" w:sz="6" w:space="12" w:color="CC2244"/>
-          <w:left w:val="dashed" w:sz="6" w:space="12" w:color="CC2244"/>
-          <w:bottom w:val="dashed" w:sz="6" w:space="12" w:color="CC2244"/>
-          <w:right w:val="dashed" w:sz="6" w:space="12" w:color="CC2244"/>
-        </w:pBdr>
-      </w:pPr>
-      <w:proofErr w:type="spellStart"/>
-      <w:r>
-        <w:t>apt</w:t>
-      </w:r>
-      <w:proofErr w:type="spellEnd"/>
-      <w:r>
-        <w:t xml:space="preserve">-cache </w:t>
-      </w:r>
-      <w:proofErr w:type="spellStart"/>
-      <w:r>
-        <w:t>search</w:t>
-      </w:r>
-      <w:proofErr w:type="spellEnd"/>
-      <w:r>
-        <w:t xml:space="preserve"> apache2</w:t>
-      </w:r>
-    </w:p>
-    <w:p>
-      <w:pPr>
-        <w:pStyle w:val="PrformatHTML"/>
-        <w:pBdr>
-          <w:top w:val="dashed" w:sz="6" w:space="12" w:color="CC2244"/>
-          <w:left w:val="dashed" w:sz="6" w:space="12" w:color="CC2244"/>
-          <w:bottom w:val="dashed" w:sz="6" w:space="12" w:color="CC2244"/>
-          <w:right w:val="dashed" w:sz="6" w:space="12" w:color="CC2244"/>
-        </w:pBdr>
-      </w:pPr>
-      <w:proofErr w:type="spellStart"/>
-      <w:proofErr w:type="gramStart"/>
-      <w:r>
+        <w:t>apt-get</w:t>
+      </w:r>
+      <w:proofErr w:type="spellEnd"/>
+      <w:r>
+        <w:t xml:space="preserve"> </w:t>
+      </w:r>
+      <w:proofErr w:type="spellStart"/>
+      <w:r>
+        <w:t>autoclean</w:t>
+      </w:r>
+      <w:proofErr w:type="spellEnd"/>
+    </w:p>
+    <w:p>
+      <w:pPr>
+        <w:rPr>
+          <w:lang w:val="en-US"/>
+        </w:rPr>
+      </w:pPr>
+    </w:p>
+    <w:p>
+      <w:pPr>
+        <w:rPr>
+          <w:lang w:val="en-US"/>
+        </w:rPr>
+      </w:pPr>
+    </w:p>
+    <w:p>
+      <w:pPr>
+        <w:pStyle w:val="Titre1"/>
+      </w:pPr>
+      <w:r>
+        <w:t>Processus</w:t>
+      </w:r>
+    </w:p>
+    <w:p>
+      <w:pPr>
+        <w:pStyle w:val="Sous-titre"/>
+      </w:pPr>
+      <w:r>
+        <w:t>Afficher la liste des processus s’exécutant sur la machine</w:t>
+      </w:r>
+      <w:r>
+        <w:t xml:space="preserve"> en temps réel</w:t>
+      </w:r>
+    </w:p>
+    <w:p>
+      <w:pPr>
+        <w:pStyle w:val="PrformatHTML"/>
+        <w:pBdr>
+          <w:top w:val="dashed" w:sz="6" w:space="12" w:color="CC2244"/>
+          <w:left w:val="dashed" w:sz="6" w:space="12" w:color="CC2244"/>
+          <w:bottom w:val="dashed" w:sz="6" w:space="12" w:color="CC2244"/>
+          <w:right w:val="dashed" w:sz="6" w:space="12" w:color="CC2244"/>
+        </w:pBdr>
+        <w:rPr>
+          <w:lang w:val="en-US"/>
+        </w:rPr>
+      </w:pPr>
+      <w:proofErr w:type="gramStart"/>
+      <w:r>
+        <w:rPr>
+          <w:lang w:val="en-US"/>
+        </w:rPr>
+        <w:t>top</w:t>
+      </w:r>
+      <w:proofErr w:type="gramEnd"/>
+    </w:p>
+    <w:p>
+      <w:pPr>
+        <w:pStyle w:val="PrformatHTML"/>
+        <w:pBdr>
+          <w:top w:val="dashed" w:sz="6" w:space="12" w:color="CC2244"/>
+          <w:left w:val="dashed" w:sz="6" w:space="12" w:color="CC2244"/>
+          <w:bottom w:val="dashed" w:sz="6" w:space="12" w:color="CC2244"/>
+          <w:right w:val="dashed" w:sz="6" w:space="12" w:color="CC2244"/>
+        </w:pBdr>
+        <w:rPr>
+          <w:lang w:val="en-US"/>
+        </w:rPr>
+      </w:pPr>
+      <w:proofErr w:type="spellStart"/>
+      <w:proofErr w:type="gramStart"/>
+      <w:r>
+        <w:rPr>
+          <w:lang w:val="en-US"/>
+        </w:rPr>
         <w:t>sudo</w:t>
       </w:r>
       <w:proofErr w:type="spellEnd"/>
       <w:proofErr w:type="gramEnd"/>
       <w:r>
-        <w:t xml:space="preserve"> apt-get </w:t>
-      </w:r>
-      <w:proofErr w:type="spellStart"/>
-      <w:r>
-        <w:t>autoclean</w:t>
-      </w:r>
-      <w:proofErr w:type="spellEnd"/>
-    </w:p>
-    <w:p>
-      <w:pPr>
-        <w:rPr>
-          <w:lang w:val="en-US"/>
-        </w:rPr>
-      </w:pPr>
-    </w:p>
-    <w:p>
-      <w:pPr>
-        <w:rPr>
-          <w:lang w:val="en-US"/>
-        </w:rPr>
-      </w:pPr>
-    </w:p>
-    <w:p>
-      <w:pPr>
-        <w:pStyle w:val="Titre1"/>
-      </w:pPr>
-      <w:r>
-        <w:t>Processus</w:t>
-      </w:r>
-    </w:p>
-    <w:p>
-      <w:pPr>
-        <w:pStyle w:val="Sous-titre"/>
-      </w:pPr>
-      <w:r>
-        <w:t>Afficher la liste des processus s’exécutant sur la machine</w:t>
-      </w:r>
-      <w:r>
-        <w:t xml:space="preserve"> en temps réel</w:t>
-      </w:r>
-    </w:p>
-    <w:p>
-      <w:pPr>
-        <w:pStyle w:val="PrformatHTML"/>
-        <w:pBdr>
-          <w:top w:val="dashed" w:sz="6" w:space="12" w:color="CC2244"/>
-          <w:left w:val="dashed" w:sz="6" w:space="12" w:color="CC2244"/>
-          <w:bottom w:val="dashed" w:sz="6" w:space="12" w:color="CC2244"/>
-          <w:right w:val="dashed" w:sz="6" w:space="12" w:color="CC2244"/>
-        </w:pBdr>
-      </w:pPr>
-      <w:proofErr w:type="gramStart"/>
-      <w:r>
-        <w:t>top</w:t>
-      </w:r>
-      <w:proofErr w:type="gramEnd"/>
+        <w:rPr>
+          <w:lang w:val="en-US"/>
+        </w:rPr>
+        <w:t xml:space="preserve"> apt-get install atop</w:t>
+      </w:r>
     </w:p>
     <w:p>
       <w:pPr>
@@ -1517,29 +1519,13 @@
       <w:proofErr w:type="spellEnd"/>
       <w:proofErr w:type="gramEnd"/>
       <w:r>
-        <w:t xml:space="preserve"> apt-get install atop</w:t>
-      </w:r>
-    </w:p>
-    <w:p>
-      <w:pPr>
-        <w:pStyle w:val="PrformatHTML"/>
-        <w:pBdr>
-          <w:top w:val="dashed" w:sz="6" w:space="12" w:color="CC2244"/>
-          <w:left w:val="dashed" w:sz="6" w:space="12" w:color="CC2244"/>
-          <w:bottom w:val="dashed" w:sz="6" w:space="12" w:color="CC2244"/>
-          <w:right w:val="dashed" w:sz="6" w:space="12" w:color="CC2244"/>
-        </w:pBdr>
-      </w:pPr>
-      <w:proofErr w:type="spellStart"/>
-      <w:proofErr w:type="gramStart"/>
-      <w:r>
-        <w:t>sudo</w:t>
-      </w:r>
-      <w:proofErr w:type="spellEnd"/>
-      <w:proofErr w:type="gramEnd"/>
-      <w:r>
-        <w:t xml:space="preserve"> atop</w:t>
-      </w:r>
+        <w:t xml:space="preserve"> </w:t>
+      </w:r>
+      <w:proofErr w:type="spellStart"/>
+      <w:r>
+        <w:t>atop</w:t>
+      </w:r>
+      <w:proofErr w:type="spellEnd"/>
     </w:p>
     <w:p>
       <w:pPr>
@@ -2196,128 +2182,415 @@
       </w:r>
       <w:proofErr w:type="spellEnd"/>
     </w:p>
+    <w:p>
+      <w:r>
+        <w:t>A revoir</w:t>
+      </w:r>
+      <w:r>
+        <w:t xml:space="preserve"> sous </w:t>
+      </w:r>
+      <w:proofErr w:type="spellStart"/>
+      <w:r>
+        <w:t>mint</w:t>
+      </w:r>
+      <w:proofErr w:type="spellEnd"/>
+      <w:r>
+        <w:t> </w:t>
+      </w:r>
+      <w:r>
+        <w:t xml:space="preserve">par rapport à l’organisation des </w:t>
+      </w:r>
+      <w:proofErr w:type="spellStart"/>
+      <w:r>
+        <w:t>runlevels</w:t>
+      </w:r>
+      <w:proofErr w:type="spellEnd"/>
+      <w:r>
+        <w:t xml:space="preserve"> qui n’est pas conforme à Debian</w:t>
+      </w:r>
+    </w:p>
+    <w:p>
+      <w:pPr>
+        <w:pStyle w:val="Sous-titre"/>
+      </w:pPr>
+      <w:r>
+        <w:t>Afficher la liste des services démarrant au démarrage de la machine</w:t>
+      </w:r>
+    </w:p>
+    <w:p>
+      <w:pPr>
+        <w:pStyle w:val="PrformatHTML"/>
+        <w:pBdr>
+          <w:top w:val="dashed" w:sz="6" w:space="12" w:color="CC2244"/>
+          <w:left w:val="dashed" w:sz="6" w:space="12" w:color="CC2244"/>
+          <w:bottom w:val="dashed" w:sz="6" w:space="12" w:color="CC2244"/>
+          <w:right w:val="dashed" w:sz="6" w:space="12" w:color="CC2244"/>
+        </w:pBdr>
+        <w:rPr>
+          <w:lang w:val="en-US"/>
+        </w:rPr>
+      </w:pPr>
+      <w:proofErr w:type="spellStart"/>
+      <w:proofErr w:type="gramStart"/>
+      <w:r>
+        <w:rPr>
+          <w:lang w:val="en-US"/>
+        </w:rPr>
+        <w:t>sudo</w:t>
+      </w:r>
+      <w:proofErr w:type="spellEnd"/>
+      <w:proofErr w:type="gramEnd"/>
+      <w:r>
+        <w:rPr>
+          <w:lang w:val="en-US"/>
+        </w:rPr>
+        <w:t xml:space="preserve"> service --status-all</w:t>
+      </w:r>
+    </w:p>
+    <w:p>
+      <w:pPr>
+        <w:pStyle w:val="PrformatHTML"/>
+        <w:pBdr>
+          <w:top w:val="dashed" w:sz="6" w:space="12" w:color="CC2244"/>
+          <w:left w:val="dashed" w:sz="6" w:space="12" w:color="CC2244"/>
+          <w:bottom w:val="dashed" w:sz="6" w:space="12" w:color="CC2244"/>
+          <w:right w:val="dashed" w:sz="6" w:space="12" w:color="CC2244"/>
+        </w:pBdr>
+        <w:rPr>
+          <w:lang w:val="en-US"/>
+        </w:rPr>
+      </w:pPr>
+      <w:proofErr w:type="spellStart"/>
+      <w:proofErr w:type="gramStart"/>
+      <w:r>
+        <w:rPr>
+          <w:lang w:val="en-US"/>
+        </w:rPr>
+        <w:t>sudo</w:t>
+      </w:r>
+      <w:proofErr w:type="spellEnd"/>
+      <w:proofErr w:type="gramEnd"/>
+      <w:r>
+        <w:rPr>
+          <w:lang w:val="en-US"/>
+        </w:rPr>
+        <w:t xml:space="preserve"> apt-get install </w:t>
+      </w:r>
+      <w:proofErr w:type="spellStart"/>
+      <w:r>
+        <w:rPr>
+          <w:lang w:val="en-US"/>
+        </w:rPr>
+        <w:t>sysv-rc-conf</w:t>
+      </w:r>
+      <w:proofErr w:type="spellEnd"/>
+    </w:p>
+    <w:p>
+      <w:pPr>
+        <w:pStyle w:val="PrformatHTML"/>
+        <w:pBdr>
+          <w:top w:val="dashed" w:sz="6" w:space="12" w:color="CC2244"/>
+          <w:left w:val="dashed" w:sz="6" w:space="12" w:color="CC2244"/>
+          <w:bottom w:val="dashed" w:sz="6" w:space="12" w:color="CC2244"/>
+          <w:right w:val="dashed" w:sz="6" w:space="12" w:color="CC2244"/>
+        </w:pBdr>
+      </w:pPr>
+      <w:proofErr w:type="spellStart"/>
+      <w:proofErr w:type="gramStart"/>
+      <w:r>
+        <w:t>sudo</w:t>
+      </w:r>
+      <w:proofErr w:type="spellEnd"/>
+      <w:proofErr w:type="gramEnd"/>
+      <w:r>
+        <w:t xml:space="preserve"> </w:t>
+      </w:r>
+      <w:proofErr w:type="spellStart"/>
+      <w:r>
+        <w:t>sysv-rc-conf</w:t>
+      </w:r>
+      <w:proofErr w:type="spellEnd"/>
+    </w:p>
     <w:p/>
     <w:p>
-      <w:r>
-        <w:t>A revoir</w:t>
-      </w:r>
-      <w:r>
-        <w:t xml:space="preserve"> sous </w:t>
+      <w:pPr>
+        <w:pStyle w:val="Sous-titre"/>
+      </w:pPr>
+      <w:r>
+        <w:t xml:space="preserve">Supprimer </w:t>
+      </w:r>
+      <w:proofErr w:type="spellStart"/>
+      <w:r>
+        <w:t>rsync</w:t>
+      </w:r>
+      <w:proofErr w:type="spellEnd"/>
+      <w:r>
+        <w:t xml:space="preserve"> de la liste des services de démarrage</w:t>
+      </w:r>
+    </w:p>
+    <w:p>
+      <w:pPr>
+        <w:pStyle w:val="PrformatHTML"/>
+        <w:pBdr>
+          <w:top w:val="dashed" w:sz="6" w:space="12" w:color="CC2244"/>
+          <w:left w:val="dashed" w:sz="6" w:space="12" w:color="CC2244"/>
+          <w:bottom w:val="dashed" w:sz="6" w:space="12" w:color="CC2244"/>
+          <w:right w:val="dashed" w:sz="6" w:space="12" w:color="CC2244"/>
+        </w:pBdr>
+        <w:rPr>
+          <w:lang w:val="en-US"/>
+        </w:rPr>
+      </w:pPr>
+      <w:proofErr w:type="spellStart"/>
+      <w:proofErr w:type="gramStart"/>
+      <w:r>
+        <w:rPr>
+          <w:lang w:val="en-US"/>
+        </w:rPr>
+        <w:t>sudo</w:t>
+      </w:r>
+      <w:proofErr w:type="spellEnd"/>
+      <w:proofErr w:type="gramEnd"/>
+      <w:r>
+        <w:rPr>
+          <w:lang w:val="en-US"/>
+        </w:rPr>
+        <w:t xml:space="preserve"> update-</w:t>
+      </w:r>
+      <w:proofErr w:type="spellStart"/>
+      <w:r>
+        <w:rPr>
+          <w:lang w:val="en-US"/>
+        </w:rPr>
+        <w:t>rc.d</w:t>
+      </w:r>
+      <w:proofErr w:type="spellEnd"/>
+      <w:r>
+        <w:rPr>
+          <w:lang w:val="en-US"/>
+        </w:rPr>
+        <w:t xml:space="preserve"> </w:t>
+      </w:r>
+      <w:proofErr w:type="spellStart"/>
+      <w:r>
+        <w:rPr>
+          <w:lang w:val="en-US"/>
+        </w:rPr>
+        <w:t>rsync</w:t>
+      </w:r>
+      <w:proofErr w:type="spellEnd"/>
+      <w:r>
+        <w:rPr>
+          <w:lang w:val="en-US"/>
+        </w:rPr>
+        <w:t xml:space="preserve"> disable</w:t>
+      </w:r>
+    </w:p>
+    <w:p>
+      <w:pPr>
+        <w:rPr>
+          <w:lang w:val="en-US"/>
+        </w:rPr>
+      </w:pPr>
+    </w:p>
+    <w:p>
+      <w:pPr>
+        <w:rPr>
+          <w:strike/>
+        </w:rPr>
+      </w:pPr>
+      <w:r>
+        <w:rPr>
+          <w:strike/>
+        </w:rPr>
+        <w:t xml:space="preserve">Faire en sorte que l’environnement graphique ne se charge que pour le </w:t>
+      </w:r>
+      <w:proofErr w:type="spellStart"/>
+      <w:r>
+        <w:rPr>
+          <w:strike/>
+        </w:rPr>
+        <w:t>runlevel</w:t>
+      </w:r>
+      <w:proofErr w:type="spellEnd"/>
+      <w:r>
+        <w:rPr>
+          <w:strike/>
+        </w:rPr>
+        <w:t xml:space="preserve"> 5</w:t>
+      </w:r>
+    </w:p>
+    <w:p>
+      <w:pPr>
+        <w:pStyle w:val="Titre1"/>
+      </w:pPr>
+      <w:proofErr w:type="spellStart"/>
+      <w:r>
+        <w:t>Crontab</w:t>
+      </w:r>
+      <w:proofErr w:type="spellEnd"/>
+      <w:r>
+        <w:t xml:space="preserve"> + tar</w:t>
+      </w:r>
+    </w:p>
+    <w:p>
+      <w:pPr>
+        <w:pStyle w:val="Sous-titre"/>
+      </w:pPr>
+      <w:r>
+        <w:t xml:space="preserve">Créer un sous répertoire backup dans le home de </w:t>
       </w:r>
       <w:proofErr w:type="spellStart"/>
       <w:r>
         <w:t>mint</w:t>
       </w:r>
       <w:proofErr w:type="spellEnd"/>
-      <w:r>
-        <w:t> </w:t>
-      </w:r>
-      <w:r>
-        <w:t xml:space="preserve">par rapport à l’organisation des </w:t>
-      </w:r>
-      <w:proofErr w:type="spellStart"/>
-      <w:r>
-        <w:t>runlevels</w:t>
-      </w:r>
-      <w:proofErr w:type="spellEnd"/>
-    </w:p>
+    </w:p>
+    <w:p>
+      <w:pPr>
+        <w:pStyle w:val="PrformatHTML"/>
+        <w:pBdr>
+          <w:top w:val="dashed" w:sz="6" w:space="12" w:color="CC2244"/>
+          <w:left w:val="dashed" w:sz="6" w:space="12" w:color="CC2244"/>
+          <w:bottom w:val="dashed" w:sz="6" w:space="12" w:color="CC2244"/>
+          <w:right w:val="dashed" w:sz="6" w:space="12" w:color="CC2244"/>
+        </w:pBdr>
+      </w:pPr>
+      <w:proofErr w:type="spellStart"/>
+      <w:proofErr w:type="gramStart"/>
+      <w:r>
+        <w:t>mkdir</w:t>
+      </w:r>
+      <w:proofErr w:type="spellEnd"/>
+      <w:proofErr w:type="gramEnd"/>
+      <w:r>
+        <w:t xml:space="preserve"> </w:t>
+      </w:r>
+      <w:r>
+        <w:t>/home/</w:t>
+      </w:r>
+      <w:proofErr w:type="spellStart"/>
+      <w:r>
+        <w:t>mint</w:t>
+      </w:r>
+      <w:proofErr w:type="spellEnd"/>
+      <w:r>
+        <w:t>/backup</w:t>
+      </w:r>
+    </w:p>
+    <w:p>
+      <w:pPr>
+        <w:pStyle w:val="PrformatHTML"/>
+        <w:pBdr>
+          <w:top w:val="dashed" w:sz="6" w:space="12" w:color="CC2244"/>
+          <w:left w:val="dashed" w:sz="6" w:space="12" w:color="CC2244"/>
+          <w:bottom w:val="dashed" w:sz="6" w:space="12" w:color="CC2244"/>
+          <w:right w:val="dashed" w:sz="6" w:space="12" w:color="CC2244"/>
+        </w:pBdr>
+      </w:pPr>
+    </w:p>
+    <w:p/>
     <w:p>
       <w:pPr>
         <w:pStyle w:val="Sous-titre"/>
       </w:pPr>
       <w:r>
-        <w:t>Afficher la liste des services démarrant au démarrage de la machine</w:t>
-      </w:r>
-    </w:p>
-    <w:p>
-      <w:pPr>
-        <w:pStyle w:val="PrformatHTML"/>
-        <w:pBdr>
-          <w:top w:val="dashed" w:sz="6" w:space="12" w:color="CC2244"/>
-          <w:left w:val="dashed" w:sz="6" w:space="12" w:color="CC2244"/>
-          <w:bottom w:val="dashed" w:sz="6" w:space="12" w:color="CC2244"/>
-          <w:right w:val="dashed" w:sz="6" w:space="12" w:color="CC2244"/>
-        </w:pBdr>
-      </w:pPr>
-      <w:proofErr w:type="spellStart"/>
-      <w:proofErr w:type="gramStart"/>
-      <w:r>
-        <w:t>sudo</w:t>
-      </w:r>
-      <w:proofErr w:type="spellEnd"/>
-      <w:proofErr w:type="gramEnd"/>
-      <w:r>
-        <w:t xml:space="preserve"> service --</w:t>
-      </w:r>
-      <w:proofErr w:type="spellStart"/>
-      <w:r>
-        <w:t>status</w:t>
-      </w:r>
-      <w:proofErr w:type="spellEnd"/>
-      <w:r>
-        <w:t>-all</w:t>
-      </w:r>
-    </w:p>
-    <w:p>
-      <w:pPr>
-        <w:pStyle w:val="PrformatHTML"/>
-        <w:pBdr>
-          <w:top w:val="dashed" w:sz="6" w:space="12" w:color="CC2244"/>
-          <w:left w:val="dashed" w:sz="6" w:space="12" w:color="CC2244"/>
-          <w:bottom w:val="dashed" w:sz="6" w:space="12" w:color="CC2244"/>
-          <w:right w:val="dashed" w:sz="6" w:space="12" w:color="CC2244"/>
-        </w:pBdr>
-        <w:rPr>
-          <w:lang w:val="en-US"/>
-        </w:rPr>
-      </w:pPr>
-      <w:proofErr w:type="spellStart"/>
-      <w:proofErr w:type="gramStart"/>
-      <w:r>
-        <w:rPr>
-          <w:lang w:val="en-US"/>
-        </w:rPr>
-        <w:t>sudo</w:t>
-      </w:r>
-      <w:proofErr w:type="spellEnd"/>
-      <w:proofErr w:type="gramEnd"/>
-      <w:r>
-        <w:rPr>
-          <w:lang w:val="en-US"/>
-        </w:rPr>
-        <w:t xml:space="preserve"> apt-get install </w:t>
-      </w:r>
-      <w:proofErr w:type="spellStart"/>
-      <w:r>
-        <w:rPr>
-          <w:lang w:val="en-US"/>
-        </w:rPr>
-        <w:t>sysv-rc-conf</w:t>
-      </w:r>
-      <w:proofErr w:type="spellEnd"/>
-    </w:p>
-    <w:p>
-      <w:pPr>
-        <w:pStyle w:val="PrformatHTML"/>
-        <w:pBdr>
-          <w:top w:val="dashed" w:sz="6" w:space="12" w:color="CC2244"/>
-          <w:left w:val="dashed" w:sz="6" w:space="12" w:color="CC2244"/>
-          <w:bottom w:val="dashed" w:sz="6" w:space="12" w:color="CC2244"/>
-          <w:right w:val="dashed" w:sz="6" w:space="12" w:color="CC2244"/>
-        </w:pBdr>
-        <w:rPr>
-          <w:lang w:val="en-US"/>
-        </w:rPr>
-      </w:pPr>
-      <w:proofErr w:type="spellStart"/>
-      <w:proofErr w:type="gramStart"/>
-      <w:r>
-        <w:rPr>
-          <w:lang w:val="en-US"/>
-        </w:rPr>
-        <w:t>sudo</w:t>
-      </w:r>
-      <w:proofErr w:type="spellEnd"/>
+        <w:t xml:space="preserve">Ecrire un script </w:t>
+      </w:r>
+      <w:proofErr w:type="spellStart"/>
+      <w:r>
+        <w:t>bash</w:t>
+      </w:r>
+      <w:proofErr w:type="spellEnd"/>
+      <w:r>
+        <w:t xml:space="preserve"> pour réaliser un tar de l’ensemble des fichiers de </w:t>
+      </w:r>
+      <w:proofErr w:type="spellStart"/>
+      <w:r>
+        <w:t>mint</w:t>
+      </w:r>
+      <w:proofErr w:type="spellEnd"/>
+      <w:r>
+        <w:t xml:space="preserve"> (sauf les fichiers présents dans backup)</w:t>
+      </w:r>
+    </w:p>
+    <w:p/>
+    <w:p>
+      <w:pPr>
+        <w:pStyle w:val="PrformatHTML"/>
+        <w:pBdr>
+          <w:top w:val="dashed" w:sz="6" w:space="12" w:color="CC2244"/>
+          <w:left w:val="dashed" w:sz="6" w:space="12" w:color="CC2244"/>
+          <w:bottom w:val="dashed" w:sz="6" w:space="12" w:color="CC2244"/>
+          <w:right w:val="dashed" w:sz="6" w:space="12" w:color="CC2244"/>
+        </w:pBdr>
+        <w:rPr>
+          <w:lang w:val="en-US"/>
+        </w:rPr>
+      </w:pPr>
+      <w:proofErr w:type="gramStart"/>
+      <w:r>
+        <w:rPr>
+          <w:lang w:val="en-US"/>
+        </w:rPr>
+        <w:t>#!/</w:t>
+      </w:r>
+      <w:proofErr w:type="gramEnd"/>
+      <w:r>
+        <w:rPr>
+          <w:lang w:val="en-US"/>
+        </w:rPr>
+        <w:t>bin/</w:t>
+      </w:r>
+      <w:proofErr w:type="spellStart"/>
+      <w:r>
+        <w:rPr>
+          <w:lang w:val="en-US"/>
+        </w:rPr>
+        <w:t>sh</w:t>
+      </w:r>
+      <w:proofErr w:type="spellEnd"/>
+    </w:p>
+    <w:p>
+      <w:pPr>
+        <w:pStyle w:val="PrformatHTML"/>
+        <w:pBdr>
+          <w:top w:val="dashed" w:sz="6" w:space="12" w:color="CC2244"/>
+          <w:left w:val="dashed" w:sz="6" w:space="12" w:color="CC2244"/>
+          <w:bottom w:val="dashed" w:sz="6" w:space="12" w:color="CC2244"/>
+          <w:right w:val="dashed" w:sz="6" w:space="12" w:color="CC2244"/>
+        </w:pBdr>
+        <w:rPr>
+          <w:lang w:val="en-US"/>
+        </w:rPr>
+      </w:pPr>
+      <w:r>
+        <w:rPr>
+          <w:lang w:val="en-US"/>
+        </w:rPr>
+        <w:t># /home/mint/outils/backup.sh</w:t>
+      </w:r>
+    </w:p>
+    <w:p>
+      <w:pPr>
+        <w:pStyle w:val="PrformatHTML"/>
+        <w:pBdr>
+          <w:top w:val="dashed" w:sz="6" w:space="12" w:color="CC2244"/>
+          <w:left w:val="dashed" w:sz="6" w:space="12" w:color="CC2244"/>
+          <w:bottom w:val="dashed" w:sz="6" w:space="12" w:color="CC2244"/>
+          <w:right w:val="dashed" w:sz="6" w:space="12" w:color="CC2244"/>
+        </w:pBdr>
+        <w:rPr>
+          <w:lang w:val="en-US"/>
+        </w:rPr>
+      </w:pPr>
+      <w:proofErr w:type="gramStart"/>
+      <w:r>
+        <w:rPr>
+          <w:lang w:val="en-US"/>
+        </w:rPr>
+        <w:t>tar</w:t>
+      </w:r>
       <w:proofErr w:type="gramEnd"/>
       <w:r>
         <w:rPr>
@@ -2330,266 +2603,14 @@
         <w:rPr>
           <w:lang w:val="en-US"/>
         </w:rPr>
-        <w:t>sysv-rc-conf</w:t>
-      </w:r>
-      <w:proofErr w:type="spellEnd"/>
-    </w:p>
-    <w:p>
-      <w:pPr>
-        <w:rPr>
-          <w:lang w:val="en-US"/>
-        </w:rPr>
-      </w:pPr>
-    </w:p>
-    <w:p>
-      <w:pPr>
-        <w:pStyle w:val="Sous-titre"/>
-      </w:pPr>
-      <w:r>
-        <w:t xml:space="preserve">Supprimer </w:t>
-      </w:r>
-      <w:proofErr w:type="spellStart"/>
-      <w:r>
-        <w:t>rsync</w:t>
-      </w:r>
-      <w:proofErr w:type="spellEnd"/>
-      <w:r>
-        <w:t xml:space="preserve"> de la liste des services de démarrage</w:t>
-      </w:r>
-    </w:p>
-    <w:p>
-      <w:pPr>
-        <w:pStyle w:val="PrformatHTML"/>
-        <w:pBdr>
-          <w:top w:val="dashed" w:sz="6" w:space="12" w:color="CC2244"/>
-          <w:left w:val="dashed" w:sz="6" w:space="12" w:color="CC2244"/>
-          <w:bottom w:val="dashed" w:sz="6" w:space="12" w:color="CC2244"/>
-          <w:right w:val="dashed" w:sz="6" w:space="12" w:color="CC2244"/>
-        </w:pBdr>
-      </w:pPr>
-      <w:proofErr w:type="spellStart"/>
-      <w:proofErr w:type="gramStart"/>
-      <w:r>
-        <w:t>sudo</w:t>
-      </w:r>
-      <w:proofErr w:type="spellEnd"/>
-      <w:proofErr w:type="gramEnd"/>
-      <w:r>
-        <w:t xml:space="preserve"> update-</w:t>
-      </w:r>
-      <w:proofErr w:type="spellStart"/>
-      <w:r>
-        <w:t>rc.d</w:t>
-      </w:r>
-      <w:proofErr w:type="spellEnd"/>
-      <w:r>
-        <w:t xml:space="preserve"> </w:t>
-      </w:r>
-      <w:proofErr w:type="spellStart"/>
-      <w:r>
-        <w:t>rsync</w:t>
-      </w:r>
-      <w:proofErr w:type="spellEnd"/>
-      <w:r>
-        <w:t xml:space="preserve"> disable</w:t>
-      </w:r>
-    </w:p>
-    <w:p>
-      <w:pPr>
-        <w:rPr>
-          <w:lang w:val="en-US"/>
-        </w:rPr>
-      </w:pPr>
-    </w:p>
-    <w:p>
-      <w:pPr>
-        <w:rPr>
-          <w:strike/>
-        </w:rPr>
-      </w:pPr>
-      <w:r>
-        <w:rPr>
-          <w:strike/>
-        </w:rPr>
-        <w:t xml:space="preserve">Faire en sorte que l’environnement graphique ne se charge que pour le </w:t>
-      </w:r>
-      <w:proofErr w:type="spellStart"/>
-      <w:r>
-        <w:rPr>
-          <w:strike/>
-        </w:rPr>
-        <w:t>runlevel</w:t>
-      </w:r>
-      <w:proofErr w:type="spellEnd"/>
-      <w:r>
-        <w:rPr>
-          <w:strike/>
-        </w:rPr>
-        <w:t xml:space="preserve"> 5</w:t>
-      </w:r>
-    </w:p>
-    <w:p>
-      <w:pPr>
-        <w:pStyle w:val="Titre1"/>
-      </w:pPr>
-      <w:proofErr w:type="spellStart"/>
-      <w:r>
-        <w:t>Crontab</w:t>
-      </w:r>
-      <w:proofErr w:type="spellEnd"/>
-      <w:r>
-        <w:t xml:space="preserve"> + tar</w:t>
-      </w:r>
-    </w:p>
-    <w:p>
-      <w:pPr>
-        <w:pStyle w:val="Sous-titre"/>
-      </w:pPr>
-      <w:r>
-        <w:t xml:space="preserve">Créer un sous répertoire backup dans le home de </w:t>
-      </w:r>
-      <w:proofErr w:type="spellStart"/>
-      <w:r>
-        <w:t>mint</w:t>
-      </w:r>
-      <w:proofErr w:type="spellEnd"/>
-    </w:p>
-    <w:p>
-      <w:pPr>
-        <w:pStyle w:val="PrformatHTML"/>
-        <w:pBdr>
-          <w:top w:val="dashed" w:sz="6" w:space="12" w:color="CC2244"/>
-          <w:left w:val="dashed" w:sz="6" w:space="12" w:color="CC2244"/>
-          <w:bottom w:val="dashed" w:sz="6" w:space="12" w:color="CC2244"/>
-          <w:right w:val="dashed" w:sz="6" w:space="12" w:color="CC2244"/>
-        </w:pBdr>
-      </w:pPr>
-      <w:proofErr w:type="spellStart"/>
-      <w:proofErr w:type="gramStart"/>
-      <w:r>
-        <w:t>mkdir</w:t>
-      </w:r>
-      <w:proofErr w:type="spellEnd"/>
-      <w:proofErr w:type="gramEnd"/>
-      <w:r>
-        <w:t xml:space="preserve"> </w:t>
-      </w:r>
-      <w:r>
-        <w:t>/home/</w:t>
-      </w:r>
-      <w:proofErr w:type="spellStart"/>
-      <w:r>
-        <w:t>mint</w:t>
-      </w:r>
-      <w:proofErr w:type="spellEnd"/>
-      <w:r>
-        <w:t>/backup</w:t>
-      </w:r>
-    </w:p>
-    <w:p>
-      <w:pPr>
-        <w:pStyle w:val="PrformatHTML"/>
-        <w:pBdr>
-          <w:top w:val="dashed" w:sz="6" w:space="12" w:color="CC2244"/>
-          <w:left w:val="dashed" w:sz="6" w:space="12" w:color="CC2244"/>
-          <w:bottom w:val="dashed" w:sz="6" w:space="12" w:color="CC2244"/>
-          <w:right w:val="dashed" w:sz="6" w:space="12" w:color="CC2244"/>
-        </w:pBdr>
-      </w:pPr>
-    </w:p>
-    <w:p/>
-    <w:p>
-      <w:pPr>
-        <w:pStyle w:val="Sous-titre"/>
-      </w:pPr>
-      <w:r>
-        <w:t xml:space="preserve">Ecrire un script </w:t>
-      </w:r>
-      <w:proofErr w:type="spellStart"/>
-      <w:r>
-        <w:t>bash</w:t>
-      </w:r>
-      <w:proofErr w:type="spellEnd"/>
-      <w:r>
-        <w:t xml:space="preserve"> pour réaliser un tar de l’ensemble des fichiers de </w:t>
-      </w:r>
-      <w:proofErr w:type="spellStart"/>
-      <w:r>
-        <w:t>mint</w:t>
-      </w:r>
-      <w:proofErr w:type="spellEnd"/>
-      <w:r>
-        <w:t xml:space="preserve"> (sauf les fichiers présents dans backup)</w:t>
-      </w:r>
-    </w:p>
-    <w:p/>
-    <w:p>
-      <w:pPr>
-        <w:pStyle w:val="PrformatHTML"/>
-        <w:pBdr>
-          <w:top w:val="dashed" w:sz="6" w:space="12" w:color="CC2244"/>
-          <w:left w:val="dashed" w:sz="6" w:space="12" w:color="CC2244"/>
-          <w:bottom w:val="dashed" w:sz="6" w:space="12" w:color="CC2244"/>
-          <w:right w:val="dashed" w:sz="6" w:space="12" w:color="CC2244"/>
-        </w:pBdr>
-      </w:pPr>
-      <w:proofErr w:type="gramStart"/>
-      <w:r>
-        <w:t>#!/</w:t>
-      </w:r>
-      <w:proofErr w:type="gramEnd"/>
-      <w:r>
-        <w:t>b</w:t>
-      </w:r>
-      <w:r>
-        <w:t>in/sh</w:t>
-      </w:r>
-    </w:p>
-    <w:p>
-      <w:pPr>
-        <w:pStyle w:val="PrformatHTML"/>
-        <w:pBdr>
-          <w:top w:val="dashed" w:sz="6" w:space="12" w:color="CC2244"/>
-          <w:left w:val="dashed" w:sz="6" w:space="12" w:color="CC2244"/>
-          <w:bottom w:val="dashed" w:sz="6" w:space="12" w:color="CC2244"/>
-          <w:right w:val="dashed" w:sz="6" w:space="12" w:color="CC2244"/>
-        </w:pBdr>
-      </w:pPr>
-      <w:r>
-        <w:t># /home/mint/outils/backup.sh</w:t>
-      </w:r>
-    </w:p>
-    <w:p>
-      <w:pPr>
-        <w:pStyle w:val="PrformatHTML"/>
-        <w:pBdr>
-          <w:top w:val="dashed" w:sz="6" w:space="12" w:color="CC2244"/>
-          <w:left w:val="dashed" w:sz="6" w:space="12" w:color="CC2244"/>
-          <w:bottom w:val="dashed" w:sz="6" w:space="12" w:color="CC2244"/>
-          <w:right w:val="dashed" w:sz="6" w:space="12" w:color="CC2244"/>
-        </w:pBdr>
-      </w:pPr>
-      <w:proofErr w:type="gramStart"/>
-      <w:r>
-        <w:t>tar</w:t>
-      </w:r>
-      <w:proofErr w:type="gramEnd"/>
-      <w:r>
-        <w:t xml:space="preserve"> </w:t>
-      </w:r>
-      <w:proofErr w:type="spellStart"/>
-      <w:r>
         <w:t>cvf</w:t>
       </w:r>
       <w:proofErr w:type="spellEnd"/>
       <w:r>
-        <w:t xml:space="preserve"> /home/mint/backup.tar /home/m</w:t>
-      </w:r>
-      <w:r>
-        <w:t xml:space="preserve">int 1&gt;/home/mint/backup.out.log </w:t>
-      </w:r>
-      <w:r>
-        <w:t>2&gt;/home/mint/backup.err.log</w:t>
+        <w:rPr>
+          <w:lang w:val="en-US"/>
+        </w:rPr>
+        <w:t xml:space="preserve"> /home/mint/backup.tar /home/mint 1&gt;/home/mint/backup.out.log 2&gt;/home/mint/backup.err.log</w:t>
       </w:r>
     </w:p>
     <w:p>
@@ -2948,15 +2969,24 @@
           <w:bottom w:val="dashed" w:sz="6" w:space="12" w:color="CC2244"/>
           <w:right w:val="dashed" w:sz="6" w:space="12" w:color="CC2244"/>
         </w:pBdr>
-      </w:pPr>
-      <w:proofErr w:type="spellStart"/>
-      <w:proofErr w:type="gramStart"/>
-      <w:r>
+        <w:rPr>
+          <w:lang w:val="en-US"/>
+        </w:rPr>
+      </w:pPr>
+      <w:proofErr w:type="spellStart"/>
+      <w:proofErr w:type="gramStart"/>
+      <w:r>
+        <w:rPr>
+          <w:lang w:val="en-US"/>
+        </w:rPr>
         <w:t>crontab</w:t>
       </w:r>
       <w:proofErr w:type="spellEnd"/>
       <w:proofErr w:type="gramEnd"/>
       <w:r>
+        <w:rPr>
+          <w:lang w:val="en-US"/>
+        </w:rPr>
         <w:t xml:space="preserve"> –e</w:t>
       </w:r>
     </w:p>
@@ -2969,8 +2999,14 @@
           <w:bottom w:val="dashed" w:sz="6" w:space="12" w:color="CC2244"/>
           <w:right w:val="dashed" w:sz="6" w:space="12" w:color="CC2244"/>
         </w:pBdr>
-      </w:pPr>
-      <w:r>
+        <w:rPr>
+          <w:lang w:val="en-US"/>
+        </w:rPr>
+      </w:pPr>
+      <w:r>
+        <w:rPr>
+          <w:lang w:val="en-US"/>
+        </w:rPr>
         <w:t>*/5 * * * * /home/mint/outils/backup.sh</w:t>
       </w:r>
     </w:p>
@@ -3092,15 +3128,22 @@
           <w:bottom w:val="dashed" w:sz="6" w:space="12" w:color="CC2244"/>
           <w:right w:val="dashed" w:sz="6" w:space="12" w:color="CC2244"/>
         </w:pBdr>
-      </w:pPr>
-      <w:proofErr w:type="spellStart"/>
-      <w:proofErr w:type="gramStart"/>
-      <w:r>
+        <w:rPr>
+          <w:lang w:val="en-US"/>
+        </w:rPr>
+      </w:pPr>
+      <w:proofErr w:type="gramStart"/>
+      <w:r>
+        <w:rPr>
+          <w:lang w:val="en-US"/>
+        </w:rPr>
         <w:t>echo</w:t>
       </w:r>
-      <w:proofErr w:type="spellEnd"/>
-      <w:proofErr w:type="gramEnd"/>
-      <w:r>
+      <w:proofErr w:type="gramEnd"/>
+      <w:r>
+        <w:rPr>
+          <w:lang w:val="en-US"/>
+        </w:rPr>
         <w:t xml:space="preserve"> "\$0 = $0"</w:t>
       </w:r>
     </w:p>
@@ -3113,13 +3156,22 @@
           <w:bottom w:val="dashed" w:sz="6" w:space="12" w:color="CC2244"/>
           <w:right w:val="dashed" w:sz="6" w:space="12" w:color="CC2244"/>
         </w:pBdr>
-      </w:pPr>
-      <w:proofErr w:type="gramStart"/>
-      <w:r>
+        <w:rPr>
+          <w:lang w:val="en-US"/>
+        </w:rPr>
+      </w:pPr>
+      <w:proofErr w:type="gramStart"/>
+      <w:r>
+        <w:rPr>
+          <w:lang w:val="en-US"/>
+        </w:rPr>
         <w:t>echo</w:t>
       </w:r>
       <w:proofErr w:type="gramEnd"/>
       <w:r>
+        <w:rPr>
+          <w:lang w:val="en-US"/>
+        </w:rPr>
         <w:t xml:space="preserve"> "\$1 = $1"</w:t>
       </w:r>
     </w:p>
@@ -3132,13 +3184,22 @@
           <w:bottom w:val="dashed" w:sz="6" w:space="12" w:color="CC2244"/>
           <w:right w:val="dashed" w:sz="6" w:space="12" w:color="CC2244"/>
         </w:pBdr>
-      </w:pPr>
-      <w:proofErr w:type="gramStart"/>
-      <w:r>
+        <w:rPr>
+          <w:lang w:val="en-US"/>
+        </w:rPr>
+      </w:pPr>
+      <w:proofErr w:type="gramStart"/>
+      <w:r>
+        <w:rPr>
+          <w:lang w:val="en-US"/>
+        </w:rPr>
         <w:t>echo</w:t>
       </w:r>
       <w:proofErr w:type="gramEnd"/>
       <w:r>
+        <w:rPr>
+          <w:lang w:val="en-US"/>
+        </w:rPr>
         <w:t xml:space="preserve"> "\$@ = $@"</w:t>
       </w:r>
     </w:p>
@@ -3151,13 +3212,22 @@
           <w:bottom w:val="dashed" w:sz="6" w:space="12" w:color="CC2244"/>
           <w:right w:val="dashed" w:sz="6" w:space="12" w:color="CC2244"/>
         </w:pBdr>
-      </w:pPr>
-      <w:proofErr w:type="gramStart"/>
-      <w:r>
+        <w:rPr>
+          <w:lang w:val="en-US"/>
+        </w:rPr>
+      </w:pPr>
+      <w:proofErr w:type="gramStart"/>
+      <w:r>
+        <w:rPr>
+          <w:lang w:val="en-US"/>
+        </w:rPr>
         <w:t>echo</w:t>
       </w:r>
       <w:proofErr w:type="gramEnd"/>
       <w:r>
+        <w:rPr>
+          <w:lang w:val="en-US"/>
+        </w:rPr>
         <w:t xml:space="preserve"> "\$@ = $@"</w:t>
       </w:r>
     </w:p>
@@ -3170,13 +3240,22 @@
           <w:bottom w:val="dashed" w:sz="6" w:space="12" w:color="CC2244"/>
           <w:right w:val="dashed" w:sz="6" w:space="12" w:color="CC2244"/>
         </w:pBdr>
-      </w:pPr>
-      <w:proofErr w:type="gramStart"/>
-      <w:r>
+        <w:rPr>
+          <w:lang w:val="en-US"/>
+        </w:rPr>
+      </w:pPr>
+      <w:proofErr w:type="gramStart"/>
+      <w:r>
+        <w:rPr>
+          <w:lang w:val="en-US"/>
+        </w:rPr>
         <w:t>echo</w:t>
       </w:r>
       <w:proofErr w:type="gramEnd"/>
       <w:r>
+        <w:rPr>
+          <w:lang w:val="en-US"/>
+        </w:rPr>
         <w:t xml:space="preserve"> "\$USER = $USER"</w:t>
       </w:r>
     </w:p>
@@ -3196,15 +3275,32 @@
           <w:bottom w:val="dashed" w:sz="6" w:space="12" w:color="CC2244"/>
           <w:right w:val="dashed" w:sz="6" w:space="12" w:color="CC2244"/>
         </w:pBdr>
-      </w:pPr>
-      <w:proofErr w:type="gramStart"/>
-      <w:r>
+        <w:rPr>
+          <w:lang w:val="en-US"/>
+        </w:rPr>
+      </w:pPr>
+      <w:proofErr w:type="gramStart"/>
+      <w:r>
+        <w:rPr>
+          <w:lang w:val="en-US"/>
+        </w:rPr>
         <w:t>#!/</w:t>
       </w:r>
       <w:proofErr w:type="gramEnd"/>
       <w:r>
-        <w:t>bin/sh</w:t>
-      </w:r>
+        <w:rPr>
+          <w:lang w:val="en-US"/>
+        </w:rPr>
+        <w:t>bin/</w:t>
+      </w:r>
+      <w:proofErr w:type="spellStart"/>
+      <w:r>
+        <w:rPr>
+          <w:lang w:val="en-US"/>
+        </w:rPr>
+        <w:t>sh</w:t>
+      </w:r>
+      <w:proofErr w:type="spellEnd"/>
     </w:p>
     <w:p>
       <w:pPr>
@@ -3300,6 +3396,9 @@
           <w:bottom w:val="dashed" w:sz="6" w:space="12" w:color="CC2244"/>
           <w:right w:val="dashed" w:sz="6" w:space="12" w:color="CC2244"/>
         </w:pBdr>
+        <w:rPr>
+          <w:lang w:val="en-US"/>
+        </w:rPr>
       </w:pPr>
       <w:r>
         <w:rPr>
@@ -3307,45 +3406,53 @@
         </w:rPr>
         <w:t xml:space="preserve">  </w:t>
       </w:r>
-      <w:proofErr w:type="spellStart"/>
-      <w:proofErr w:type="gramStart"/>
-      <w:r>
+      <w:proofErr w:type="gramStart"/>
+      <w:r>
+        <w:rPr>
+          <w:lang w:val="en-US"/>
+        </w:rPr>
         <w:t>sum</w:t>
       </w:r>
-      <w:proofErr w:type="spellEnd"/>
-      <w:proofErr w:type="gramEnd"/>
-      <w:r>
-        <w:t>=$(</w:t>
-      </w:r>
-      <w:proofErr w:type="spellStart"/>
-      <w:r>
-        <w:t>expr</w:t>
-      </w:r>
-      <w:proofErr w:type="spellEnd"/>
-      <w:r>
-        <w:t xml:space="preserve"> $</w:t>
-      </w:r>
-      <w:proofErr w:type="spellStart"/>
-      <w:r>
-        <w:t>sum</w:t>
-      </w:r>
-      <w:proofErr w:type="spellEnd"/>
-      <w:r>
-        <w:t xml:space="preserve"> + $i)</w:t>
-      </w:r>
-    </w:p>
-    <w:p>
-      <w:pPr>
-        <w:pStyle w:val="PrformatHTML"/>
-        <w:pBdr>
-          <w:top w:val="dashed" w:sz="6" w:space="12" w:color="CC2244"/>
-          <w:left w:val="dashed" w:sz="6" w:space="12" w:color="CC2244"/>
-          <w:bottom w:val="dashed" w:sz="6" w:space="12" w:color="CC2244"/>
-          <w:right w:val="dashed" w:sz="6" w:space="12" w:color="CC2244"/>
-        </w:pBdr>
-      </w:pPr>
-      <w:proofErr w:type="gramStart"/>
-      <w:r>
+      <w:proofErr w:type="gramEnd"/>
+      <w:r>
+        <w:rPr>
+          <w:lang w:val="en-US"/>
+        </w:rPr>
+        <w:t>=$(expr $sum + $</w:t>
+      </w:r>
+      <w:proofErr w:type="spellStart"/>
+      <w:r>
+        <w:rPr>
+          <w:lang w:val="en-US"/>
+        </w:rPr>
+        <w:t>i</w:t>
+      </w:r>
+      <w:proofErr w:type="spellEnd"/>
+      <w:r>
+        <w:rPr>
+          <w:lang w:val="en-US"/>
+        </w:rPr>
+        <w:t>)</w:t>
+      </w:r>
+    </w:p>
+    <w:p>
+      <w:pPr>
+        <w:pStyle w:val="PrformatHTML"/>
+        <w:pBdr>
+          <w:top w:val="dashed" w:sz="6" w:space="12" w:color="CC2244"/>
+          <w:left w:val="dashed" w:sz="6" w:space="12" w:color="CC2244"/>
+          <w:bottom w:val="dashed" w:sz="6" w:space="12" w:color="CC2244"/>
+          <w:right w:val="dashed" w:sz="6" w:space="12" w:color="CC2244"/>
+        </w:pBdr>
+        <w:rPr>
+          <w:lang w:val="en-US"/>
+        </w:rPr>
+      </w:pPr>
+      <w:proofErr w:type="gramStart"/>
+      <w:r>
+        <w:rPr>
+          <w:lang w:val="en-US"/>
+        </w:rPr>
         <w:t>done</w:t>
       </w:r>
       <w:proofErr w:type="gramEnd"/>
@@ -3359,13 +3466,22 @@
           <w:bottom w:val="dashed" w:sz="6" w:space="12" w:color="CC2244"/>
           <w:right w:val="dashed" w:sz="6" w:space="12" w:color="CC2244"/>
         </w:pBdr>
-      </w:pPr>
-      <w:proofErr w:type="gramStart"/>
-      <w:r>
+        <w:rPr>
+          <w:lang w:val="en-US"/>
+        </w:rPr>
+      </w:pPr>
+      <w:proofErr w:type="gramStart"/>
+      <w:r>
+        <w:rPr>
+          <w:lang w:val="en-US"/>
+        </w:rPr>
         <w:t>echo</w:t>
       </w:r>
       <w:proofErr w:type="gramEnd"/>
       <w:r>
+        <w:rPr>
+          <w:lang w:val="en-US"/>
+        </w:rPr>
         <w:t xml:space="preserve"> $sum</w:t>
       </w:r>
     </w:p>
@@ -3427,17 +3543,29 @@
           <w:bottom w:val="dashed" w:sz="6" w:space="12" w:color="CC2244"/>
           <w:right w:val="dashed" w:sz="6" w:space="12" w:color="CC2244"/>
         </w:pBdr>
-      </w:pPr>
-      <w:proofErr w:type="gramStart"/>
-      <w:r>
+        <w:rPr>
+          <w:lang w:val="en-US"/>
+        </w:rPr>
+      </w:pPr>
+      <w:proofErr w:type="gramStart"/>
+      <w:r>
+        <w:rPr>
+          <w:lang w:val="en-US"/>
+        </w:rPr>
         <w:t>#!/</w:t>
       </w:r>
       <w:proofErr w:type="gramEnd"/>
       <w:r>
+        <w:rPr>
+          <w:lang w:val="en-US"/>
+        </w:rPr>
         <w:t>bin/</w:t>
       </w:r>
       <w:proofErr w:type="spellStart"/>
       <w:r>
+        <w:rPr>
+          <w:lang w:val="en-US"/>
+        </w:rPr>
         <w:t>sh</w:t>
       </w:r>
       <w:proofErr w:type="spellEnd"/>
@@ -3451,21 +3579,36 @@
           <w:bottom w:val="dashed" w:sz="6" w:space="12" w:color="CC2244"/>
           <w:right w:val="dashed" w:sz="6" w:space="12" w:color="CC2244"/>
         </w:pBdr>
-      </w:pPr>
-      <w:proofErr w:type="gramStart"/>
-      <w:r>
+        <w:rPr>
+          <w:lang w:val="en-US"/>
+        </w:rPr>
+      </w:pPr>
+      <w:proofErr w:type="gramStart"/>
+      <w:r>
+        <w:rPr>
+          <w:lang w:val="en-US"/>
+        </w:rPr>
         <w:t>if</w:t>
       </w:r>
       <w:proofErr w:type="gramEnd"/>
       <w:r>
+        <w:rPr>
+          <w:lang w:val="en-US"/>
+        </w:rPr>
         <w:t xml:space="preserve"> [ $(($1 % 2)) -</w:t>
       </w:r>
       <w:proofErr w:type="spellStart"/>
       <w:r>
+        <w:rPr>
+          <w:lang w:val="en-US"/>
+        </w:rPr>
         <w:t>eq</w:t>
       </w:r>
       <w:proofErr w:type="spellEnd"/>
       <w:r>
+        <w:rPr>
+          <w:lang w:val="en-US"/>
+        </w:rPr>
         <w:t xml:space="preserve"> 0 ];</w:t>
       </w:r>
     </w:p>
@@ -3478,13 +3621,22 @@
           <w:bottom w:val="dashed" w:sz="6" w:space="12" w:color="CC2244"/>
           <w:right w:val="dashed" w:sz="6" w:space="12" w:color="CC2244"/>
         </w:pBdr>
-      </w:pPr>
-      <w:proofErr w:type="gramStart"/>
-      <w:r>
+        <w:rPr>
+          <w:lang w:val="en-US"/>
+        </w:rPr>
+      </w:pPr>
+      <w:proofErr w:type="gramStart"/>
+      <w:r>
+        <w:rPr>
+          <w:lang w:val="en-US"/>
+        </w:rPr>
         <w:t>then</w:t>
       </w:r>
       <w:proofErr w:type="gramEnd"/>
       <w:r>
+        <w:rPr>
+          <w:lang w:val="en-US"/>
+        </w:rPr>
         <w:t xml:space="preserve"> echo "pair"</w:t>
       </w:r>
     </w:p>
@@ -3497,63 +3649,103 @@
           <w:bottom w:val="dashed" w:sz="6" w:space="12" w:color="CC2244"/>
           <w:right w:val="dashed" w:sz="6" w:space="12" w:color="CC2244"/>
         </w:pBdr>
-      </w:pPr>
-      <w:proofErr w:type="spellStart"/>
-      <w:proofErr w:type="gramStart"/>
-      <w:r>
+        <w:rPr>
+          <w:lang w:val="en-US"/>
+        </w:rPr>
+      </w:pPr>
+      <w:proofErr w:type="gramStart"/>
+      <w:r>
+        <w:rPr>
+          <w:lang w:val="en-US"/>
+        </w:rPr>
         <w:t>else</w:t>
       </w:r>
-      <w:proofErr w:type="spellEnd"/>
-      <w:proofErr w:type="gramEnd"/>
-      <w:r>
-        <w:t xml:space="preserve"> </w:t>
-      </w:r>
-      <w:proofErr w:type="spellStart"/>
-      <w:r>
-        <w:t>echo</w:t>
-      </w:r>
-      <w:proofErr w:type="spellEnd"/>
-      <w:r>
-        <w:t xml:space="preserve"> "impair"</w:t>
-      </w:r>
-    </w:p>
-    <w:p>
-      <w:pPr>
-        <w:pStyle w:val="PrformatHTML"/>
-        <w:pBdr>
-          <w:top w:val="dashed" w:sz="6" w:space="12" w:color="CC2244"/>
-          <w:left w:val="dashed" w:sz="6" w:space="12" w:color="CC2244"/>
-          <w:bottom w:val="dashed" w:sz="6" w:space="12" w:color="CC2244"/>
-          <w:right w:val="dashed" w:sz="6" w:space="12" w:color="CC2244"/>
-        </w:pBdr>
-      </w:pPr>
-      <w:proofErr w:type="gramStart"/>
-      <w:r>
+      <w:proofErr w:type="gramEnd"/>
+      <w:r>
+        <w:rPr>
+          <w:lang w:val="en-US"/>
+        </w:rPr>
+        <w:t xml:space="preserve"> echo "impair"</w:t>
+      </w:r>
+    </w:p>
+    <w:p>
+      <w:pPr>
+        <w:pStyle w:val="PrformatHTML"/>
+        <w:pBdr>
+          <w:top w:val="dashed" w:sz="6" w:space="12" w:color="CC2244"/>
+          <w:left w:val="dashed" w:sz="6" w:space="12" w:color="CC2244"/>
+          <w:bottom w:val="dashed" w:sz="6" w:space="12" w:color="CC2244"/>
+          <w:right w:val="dashed" w:sz="6" w:space="12" w:color="CC2244"/>
+        </w:pBdr>
+        <w:rPr>
+          <w:lang w:val="en-US"/>
+        </w:rPr>
+      </w:pPr>
+      <w:proofErr w:type="gramStart"/>
+      <w:r>
+        <w:rPr>
+          <w:lang w:val="en-US"/>
+        </w:rPr>
         <w:t>fi</w:t>
       </w:r>
       <w:proofErr w:type="gramEnd"/>
     </w:p>
-    <w:p/>
-    <w:p/>
-    <w:p/>
-    <w:p>
-      <w:pPr>
-        <w:pStyle w:val="PrformatHTML"/>
-        <w:pBdr>
-          <w:top w:val="dashed" w:sz="6" w:space="12" w:color="CC2244"/>
-          <w:left w:val="dashed" w:sz="6" w:space="12" w:color="CC2244"/>
-          <w:bottom w:val="dashed" w:sz="6" w:space="12" w:color="CC2244"/>
-          <w:right w:val="dashed" w:sz="6" w:space="12" w:color="CC2244"/>
-        </w:pBdr>
-      </w:pPr>
-      <w:proofErr w:type="gramStart"/>
-      <w:r>
+    <w:p>
+      <w:pPr>
+        <w:rPr>
+          <w:lang w:val="en-US"/>
+        </w:rPr>
+      </w:pPr>
+    </w:p>
+    <w:p>
+      <w:pPr>
+        <w:rPr>
+          <w:lang w:val="en-US"/>
+        </w:rPr>
+      </w:pPr>
+    </w:p>
+    <w:p>
+      <w:pPr>
+        <w:rPr>
+          <w:lang w:val="en-US"/>
+        </w:rPr>
+      </w:pPr>
+    </w:p>
+    <w:p>
+      <w:pPr>
+        <w:pStyle w:val="PrformatHTML"/>
+        <w:pBdr>
+          <w:top w:val="dashed" w:sz="6" w:space="12" w:color="CC2244"/>
+          <w:left w:val="dashed" w:sz="6" w:space="12" w:color="CC2244"/>
+          <w:bottom w:val="dashed" w:sz="6" w:space="12" w:color="CC2244"/>
+          <w:right w:val="dashed" w:sz="6" w:space="12" w:color="CC2244"/>
+        </w:pBdr>
+        <w:rPr>
+          <w:lang w:val="en-US"/>
+        </w:rPr>
+      </w:pPr>
+      <w:proofErr w:type="gramStart"/>
+      <w:r>
+        <w:rPr>
+          <w:lang w:val="en-US"/>
+        </w:rPr>
         <w:t>#!/</w:t>
       </w:r>
       <w:proofErr w:type="gramEnd"/>
       <w:r>
-        <w:t>bin/sh</w:t>
-      </w:r>
+        <w:rPr>
+          <w:lang w:val="en-US"/>
+        </w:rPr>
+        <w:t>bin/</w:t>
+      </w:r>
+      <w:proofErr w:type="spellStart"/>
+      <w:r>
+        <w:rPr>
+          <w:lang w:val="en-US"/>
+        </w:rPr>
+        <w:t>sh</w:t>
+      </w:r>
+      <w:proofErr w:type="spellEnd"/>
     </w:p>
     <w:p>
       <w:pPr>
@@ -3613,100 +3805,128 @@
           <w:bottom w:val="dashed" w:sz="6" w:space="12" w:color="CC2244"/>
           <w:right w:val="dashed" w:sz="6" w:space="12" w:color="CC2244"/>
         </w:pBdr>
-      </w:pPr>
-      <w:proofErr w:type="spellStart"/>
-      <w:proofErr w:type="gramStart"/>
-      <w:r>
+        <w:rPr>
+          <w:lang w:val="en-US"/>
+        </w:rPr>
+      </w:pPr>
+      <w:proofErr w:type="gramStart"/>
+      <w:r>
+        <w:rPr>
+          <w:lang w:val="en-US"/>
+        </w:rPr>
         <w:t>then</w:t>
       </w:r>
-      <w:proofErr w:type="spellEnd"/>
-      <w:proofErr w:type="gramEnd"/>
-      <w:r>
-        <w:t xml:space="preserve"> </w:t>
-      </w:r>
-      <w:proofErr w:type="spellStart"/>
-      <w:r>
-        <w:t>echo</w:t>
-      </w:r>
-      <w:proofErr w:type="spellEnd"/>
-      <w:r>
-        <w:t xml:space="preserve"> 1</w:t>
-      </w:r>
-    </w:p>
-    <w:p>
-      <w:pPr>
-        <w:pStyle w:val="PrformatHTML"/>
-        <w:pBdr>
-          <w:top w:val="dashed" w:sz="6" w:space="12" w:color="CC2244"/>
-          <w:left w:val="dashed" w:sz="6" w:space="12" w:color="CC2244"/>
-          <w:bottom w:val="dashed" w:sz="6" w:space="12" w:color="CC2244"/>
-          <w:right w:val="dashed" w:sz="6" w:space="12" w:color="CC2244"/>
-        </w:pBdr>
-      </w:pPr>
-      <w:proofErr w:type="spellStart"/>
-      <w:proofErr w:type="gramStart"/>
-      <w:r>
+      <w:proofErr w:type="gramEnd"/>
+      <w:r>
+        <w:rPr>
+          <w:lang w:val="en-US"/>
+        </w:rPr>
+        <w:t xml:space="preserve"> echo 1</w:t>
+      </w:r>
+    </w:p>
+    <w:p>
+      <w:pPr>
+        <w:pStyle w:val="PrformatHTML"/>
+        <w:pBdr>
+          <w:top w:val="dashed" w:sz="6" w:space="12" w:color="CC2244"/>
+          <w:left w:val="dashed" w:sz="6" w:space="12" w:color="CC2244"/>
+          <w:bottom w:val="dashed" w:sz="6" w:space="12" w:color="CC2244"/>
+          <w:right w:val="dashed" w:sz="6" w:space="12" w:color="CC2244"/>
+        </w:pBdr>
+        <w:rPr>
+          <w:lang w:val="en-US"/>
+        </w:rPr>
+      </w:pPr>
+      <w:proofErr w:type="gramStart"/>
+      <w:r>
+        <w:rPr>
+          <w:lang w:val="en-US"/>
+        </w:rPr>
         <w:t>else</w:t>
       </w:r>
-      <w:proofErr w:type="spellEnd"/>
-      <w:proofErr w:type="gramEnd"/>
-      <w:r>
-        <w:t xml:space="preserve"> </w:t>
-      </w:r>
-      <w:proofErr w:type="spellStart"/>
-      <w:r>
-        <w:t>echo</w:t>
-      </w:r>
-      <w:proofErr w:type="spellEnd"/>
-      <w:r>
-        <w:t xml:space="preserve"> 0</w:t>
-      </w:r>
-    </w:p>
-    <w:p>
-      <w:pPr>
-        <w:pStyle w:val="PrformatHTML"/>
-        <w:pBdr>
-          <w:top w:val="dashed" w:sz="6" w:space="12" w:color="CC2244"/>
-          <w:left w:val="dashed" w:sz="6" w:space="12" w:color="CC2244"/>
-          <w:bottom w:val="dashed" w:sz="6" w:space="12" w:color="CC2244"/>
-          <w:right w:val="dashed" w:sz="6" w:space="12" w:color="CC2244"/>
-        </w:pBdr>
-      </w:pPr>
-      <w:proofErr w:type="gramStart"/>
-      <w:r>
+      <w:proofErr w:type="gramEnd"/>
+      <w:r>
+        <w:rPr>
+          <w:lang w:val="en-US"/>
+        </w:rPr>
+        <w:t xml:space="preserve"> echo 0</w:t>
+      </w:r>
+    </w:p>
+    <w:p>
+      <w:pPr>
+        <w:pStyle w:val="PrformatHTML"/>
+        <w:pBdr>
+          <w:top w:val="dashed" w:sz="6" w:space="12" w:color="CC2244"/>
+          <w:left w:val="dashed" w:sz="6" w:space="12" w:color="CC2244"/>
+          <w:bottom w:val="dashed" w:sz="6" w:space="12" w:color="CC2244"/>
+          <w:right w:val="dashed" w:sz="6" w:space="12" w:color="CC2244"/>
+        </w:pBdr>
+        <w:rPr>
+          <w:lang w:val="en-US"/>
+        </w:rPr>
+      </w:pPr>
+      <w:proofErr w:type="gramStart"/>
+      <w:r>
+        <w:rPr>
+          <w:lang w:val="en-US"/>
+        </w:rPr>
         <w:t>fi</w:t>
       </w:r>
       <w:proofErr w:type="gramEnd"/>
     </w:p>
-    <w:p/>
+    <w:p>
+      <w:pPr>
+        <w:rPr>
+          <w:lang w:val="en-US"/>
+        </w:rPr>
+      </w:pPr>
+    </w:p>
     <w:p>
       <w:pPr>
         <w:pStyle w:val="Sous-titre"/>
-      </w:pPr>
-      <w:r>
-        <w:t xml:space="preserve">Alternatives au </w:t>
-      </w:r>
-      <w:proofErr w:type="spellStart"/>
-      <w:r>
-        <w:t>shell</w:t>
-      </w:r>
-      <w:proofErr w:type="spellEnd"/>
-    </w:p>
-    <w:p>
-      <w:r>
+        <w:rPr>
+          <w:lang w:val="en-US"/>
+        </w:rPr>
+      </w:pPr>
+      <w:r>
+        <w:rPr>
+          <w:lang w:val="en-US"/>
+        </w:rPr>
+        <w:t>Alternatives au shell</w:t>
+      </w:r>
+    </w:p>
+    <w:p>
+      <w:pPr>
+        <w:rPr>
+          <w:lang w:val="en-US"/>
+        </w:rPr>
+      </w:pPr>
+      <w:r>
+        <w:rPr>
+          <w:lang w:val="en-US"/>
+        </w:rPr>
         <w:t>Python</w:t>
       </w:r>
     </w:p>
     <w:p>
+      <w:pPr>
+        <w:rPr>
+          <w:lang w:val="en-US"/>
+        </w:rPr>
+      </w:pPr>
       <w:hyperlink r:id="rId6" w:history="1">
         <w:r>
           <w:rPr>
             <w:rStyle w:val="Lienhypertexte"/>
+            <w:lang w:val="en-US"/>
           </w:rPr>
           <w:t>https://www.codecademy.com/</w:t>
         </w:r>
       </w:hyperlink>
       <w:r>
+        <w:rPr>
+          <w:lang w:val="en-US"/>
+        </w:rPr>
         <w:t xml:space="preserve"> </w:t>
       </w:r>
     </w:p>
@@ -3720,85 +3940,1929 @@
         <w:pStyle w:val="Titre1"/>
       </w:pPr>
       <w:r>
+        <w:lastRenderedPageBreak/>
         <w:t>Gestion des disques LVM</w:t>
       </w:r>
     </w:p>
     <w:p>
-      <w:pPr>
-        <w:pStyle w:val="Sous-titre"/>
-      </w:pPr>
-      <w:r>
-        <w:t xml:space="preserve">Ajouter un disque de 50Go à la machine virtuelle </w:t>
-      </w:r>
-    </w:p>
-    <w:p>
-      <w:r>
-        <w:lastRenderedPageBreak/>
-        <w:t xml:space="preserve">Aller dans la configuration de la machine virtuelle </w:t>
-      </w:r>
-      <w:proofErr w:type="spellStart"/>
-      <w:r>
-        <w:t>vmware</w:t>
-      </w:r>
-      <w:proofErr w:type="spellEnd"/>
-      <w:r>
-        <w:t xml:space="preserve"> et ajouter un disque</w:t>
-      </w:r>
-    </w:p>
-    <w:p>
-      <w:pPr>
-        <w:pStyle w:val="Sous-titre"/>
-      </w:pPr>
-      <w:r>
-        <w:t>Etendre la partition racine de la machine pour utiliser l’espace disponible sur ce disque</w:t>
-      </w:r>
-    </w:p>
-    <w:p>
-      <w:bookmarkStart w:id="0" w:name="_GoBack"/>
-      <w:bookmarkEnd w:id="0"/>
-    </w:p>
-    <w:p>
-      <w:r>
-        <w:t>Ajouter un disque de 50Go à la machine virtuelle</w:t>
-      </w:r>
-    </w:p>
-    <w:p>
-      <w:r>
-        <w:t>Déplacer le /home vers une partition LVM indépendante sur ce disque</w:t>
-      </w:r>
-    </w:p>
-    <w:p/>
-    <w:p>
-      <w:pPr>
-        <w:pStyle w:val="Titre1"/>
-      </w:pPr>
-      <w:r>
-        <w:t>Compiler le noyau</w:t>
-      </w:r>
-    </w:p>
-    <w:p>
-      <w:r>
-        <w:t>Afficher la version actuelle du noyau</w:t>
-      </w:r>
-    </w:p>
-    <w:p>
-      <w:r>
-        <w:t xml:space="preserve">Télécharger la version 3.2 du noyau sur </w:t>
+      <w:r>
+        <w:t xml:space="preserve">Inspiré du tutoriel suivant : </w:t>
       </w:r>
       <w:hyperlink r:id="rId7" w:history="1">
         <w:r>
           <w:rPr>
             <w:rStyle w:val="Lienhypertexte"/>
           </w:rPr>
+          <w:t>https://www.rootusers.com/how-to-increase-the-size-of-a-linux-lvm-by-adding-a-new-disk/</w:t>
+        </w:r>
+      </w:hyperlink>
+    </w:p>
+    <w:p>
+      <w:r>
+        <w:t xml:space="preserve">Pour une version plus complète : </w:t>
+      </w:r>
+      <w:hyperlink r:id="rId8" w:history="1">
+        <w:r>
+          <w:rPr>
+            <w:rStyle w:val="Lienhypertexte"/>
+          </w:rPr>
+          <w:t>http://www.tldp.org/HOWTO/LVM-HOWTO/</w:t>
+        </w:r>
+      </w:hyperlink>
+      <w:r>
+        <w:t xml:space="preserve"> </w:t>
+      </w:r>
+    </w:p>
+    <w:p/>
+    <w:p>
+      <w:pPr>
+        <w:pStyle w:val="Sous-titre"/>
+      </w:pPr>
+      <w:r>
+        <w:t>Présentation de LVM</w:t>
+      </w:r>
+    </w:p>
+    <w:p>
+      <w:r>
+        <w:t xml:space="preserve">Pour plus d’information : </w:t>
+      </w:r>
+      <w:hyperlink r:id="rId9" w:history="1">
+        <w:r>
+          <w:rPr>
+            <w:rStyle w:val="Lienhypertexte"/>
+          </w:rPr>
+          <w:t>http://www.tldp.org/HOWTO/LVM-HOWTO/</w:t>
+        </w:r>
+      </w:hyperlink>
+      <w:r>
+        <w:t xml:space="preserve"> </w:t>
+      </w:r>
+    </w:p>
+    <w:p>
+      <w:pPr>
+        <w:rPr>
+          <w:rStyle w:val="Emphaseple"/>
+        </w:rPr>
+      </w:pPr>
+      <w:r>
+        <w:rPr>
+          <w:rStyle w:val="Emphaseple"/>
+        </w:rPr>
+        <w:t>Quel est l’intérêt de LVM ?</w:t>
+      </w:r>
+    </w:p>
+    <w:p>
+      <w:r>
+        <w:t xml:space="preserve">LVM = </w:t>
+      </w:r>
+      <w:proofErr w:type="spellStart"/>
+      <w:r>
+        <w:t>Logical</w:t>
+      </w:r>
+      <w:proofErr w:type="spellEnd"/>
+      <w:r>
+        <w:t xml:space="preserve"> Volume Manager</w:t>
+      </w:r>
+    </w:p>
+    <w:p>
+      <w:r>
+        <w:t>LVM ajoute une couche d’abstraction au-dessus du système de disques. Cette couche d’abstraction est en sandwiche entre le partitionnement et le système de fichiers. Elle apporte de la souplesse à la gestion de l’espace disque en permettant des opérations (extension, réduction de la taille, déplacement,</w:t>
+      </w:r>
+      <w:r>
+        <w:t xml:space="preserve"> </w:t>
+      </w:r>
+      <w:proofErr w:type="spellStart"/>
+      <w:r>
+        <w:t>snapshot</w:t>
+      </w:r>
+      <w:proofErr w:type="spellEnd"/>
+      <w:r>
+        <w:t>) que ne permettent pas les partitions classiques. Elle permet de regrouper les volumes physiques en groupe de volumes gérés par LVM, de gérer l’implantation des systèmes de fichiers sur ces groupes.</w:t>
+      </w:r>
+    </w:p>
+    <w:p>
+      <w:pPr>
+        <w:rPr>
+          <w:rStyle w:val="Emphaseple"/>
+        </w:rPr>
+      </w:pPr>
+      <w:r>
+        <w:rPr>
+          <w:rStyle w:val="Emphaseple"/>
+        </w:rPr>
+        <w:t>Quel est l’inconvénient de LVM ?</w:t>
+      </w:r>
+    </w:p>
+    <w:p>
+      <w:r>
+        <w:t xml:space="preserve">Couche d’abstraction supplémentaire = un peu plus de complexité puisqu’il faut configurer cette couche en plus des autres. Dans la pratique, la souplesse que cette solution est largement supérieure à l’inconvénient du surcroît de complexité. </w:t>
+      </w:r>
+    </w:p>
+    <w:p>
+      <w:r>
+        <w:t>LVM est supporté depuis longtemps par Linux. Il n’y a donc plus trop de bugs et des performances équivalentes à celle de la solution sans LVM.</w:t>
+      </w:r>
+    </w:p>
+    <w:p>
+      <w:pPr>
+        <w:rPr>
+          <w:rStyle w:val="Emphaseple"/>
+        </w:rPr>
+      </w:pPr>
+      <w:r>
+        <w:rPr>
+          <w:rStyle w:val="Emphaseple"/>
+        </w:rPr>
+        <w:t>Quelle est l’architecture de LVM ?</w:t>
+      </w:r>
+    </w:p>
+    <w:p>
+      <w:r>
+        <w:t xml:space="preserve">Voir </w:t>
+      </w:r>
+      <w:hyperlink r:id="rId10" w:history="1">
+        <w:r>
+          <w:rPr>
+            <w:rStyle w:val="Lienhypertexte"/>
+          </w:rPr>
+          <w:t>http://www.tldp.org/HOWTO/LVM-HOWTO/anatomy.html</w:t>
+        </w:r>
+      </w:hyperlink>
+    </w:p>
+    <w:p>
+      <w:r>
+        <w:t>Physical Volume (PV) = une partition ou un disque physique entier</w:t>
+      </w:r>
+    </w:p>
+    <w:p>
+      <w:r>
+        <w:t xml:space="preserve">Chaque volume physique est divisé en Physical </w:t>
+      </w:r>
+      <w:proofErr w:type="spellStart"/>
+      <w:r>
+        <w:t>Extent</w:t>
+      </w:r>
+      <w:proofErr w:type="spellEnd"/>
+      <w:r>
+        <w:t xml:space="preserve"> (PE) (~ des blocs physiques dans LVM)</w:t>
+      </w:r>
+    </w:p>
+    <w:p>
+      <w:r>
+        <w:t>Volume Group (VG) = un ensemble de PV = un pool de disque qui va être utilisé pour créer des volumes logiques</w:t>
+      </w:r>
+    </w:p>
+    <w:p>
+      <w:proofErr w:type="spellStart"/>
+      <w:r>
+        <w:t>Logical</w:t>
+      </w:r>
+      <w:proofErr w:type="spellEnd"/>
+      <w:r>
+        <w:t xml:space="preserve"> Volume (LV) = l’équivalent d’une partition dans un système de fichiers sans LVM mais </w:t>
+      </w:r>
+      <w:proofErr w:type="spellStart"/>
+      <w:r>
+        <w:t>au dessus</w:t>
+      </w:r>
+      <w:proofErr w:type="spellEnd"/>
+      <w:r>
+        <w:t xml:space="preserve"> de LVM c’est-à-dire posé sur un Volume Group</w:t>
+      </w:r>
+    </w:p>
+    <w:p>
+      <w:r>
+        <w:t xml:space="preserve">Chaque volume logique est divisé en </w:t>
+      </w:r>
+      <w:proofErr w:type="spellStart"/>
+      <w:r>
+        <w:t>Logical</w:t>
+      </w:r>
+      <w:proofErr w:type="spellEnd"/>
+      <w:r>
+        <w:t xml:space="preserve"> </w:t>
+      </w:r>
+      <w:proofErr w:type="spellStart"/>
+      <w:r>
+        <w:t>Extent</w:t>
+      </w:r>
+      <w:proofErr w:type="spellEnd"/>
+      <w:r>
+        <w:t xml:space="preserve"> (LE) (~ des blocs logiques dans LVM)</w:t>
+      </w:r>
+    </w:p>
+    <w:p>
+      <w:r>
+        <w:t xml:space="preserve">La taille </w:t>
+      </w:r>
+      <w:proofErr w:type="spellStart"/>
+      <w:r>
+        <w:t>des</w:t>
+      </w:r>
+      <w:proofErr w:type="spellEnd"/>
+      <w:r>
+        <w:t xml:space="preserve"> LE est égale à la taille des PE. Il y a donc une correspondance 1 pour 1 entre LE et PE. </w:t>
+      </w:r>
+    </w:p>
+    <w:p>
+      <w:r>
+        <w:t>Différentes méthodes de mise en correspondance sont disponibles (linéaire, entrelacée…).</w:t>
+      </w:r>
+    </w:p>
+    <w:p>
+      <w:r>
+        <w:lastRenderedPageBreak/>
+        <w:t>Un PE peut couvrir plusieurs blocs au sens du disque.</w:t>
+      </w:r>
+    </w:p>
+    <w:p>
+      <w:r>
+        <w:t>Tous les LE d’un même VG ont la même taille.</w:t>
+      </w:r>
+    </w:p>
+    <w:p>
+      <w:r>
+        <w:t>Le système de fichiers s’accroche directement à un LV (comme sur une partition dans un schéma sans LVM)</w:t>
+      </w:r>
+    </w:p>
+    <w:p>
+      <w:pPr>
+        <w:pStyle w:val="Sous-titre"/>
+      </w:pPr>
+      <w:r>
+        <w:t xml:space="preserve">Ajouter un disque de 50Go à la machine virtuelle </w:t>
+      </w:r>
+    </w:p>
+    <w:p>
+      <w:r>
+        <w:t xml:space="preserve">Aller dans la configuration de la machine virtuelle </w:t>
+      </w:r>
+      <w:proofErr w:type="spellStart"/>
+      <w:r>
+        <w:t>vmware</w:t>
+      </w:r>
+      <w:proofErr w:type="spellEnd"/>
+      <w:r>
+        <w:t xml:space="preserve"> et ajouter un disque</w:t>
+      </w:r>
+      <w:r>
+        <w:t xml:space="preserve"> =&gt; à faire dans l’interface d’administration </w:t>
+      </w:r>
+      <w:proofErr w:type="spellStart"/>
+      <w:r>
+        <w:t>VMWare</w:t>
+      </w:r>
+      <w:proofErr w:type="spellEnd"/>
+    </w:p>
+    <w:p>
+      <w:pPr>
+        <w:pStyle w:val="Sous-titre"/>
+      </w:pPr>
+      <w:r>
+        <w:t>Créer un nouveau groupe LVM pour ce disque</w:t>
+      </w:r>
+    </w:p>
+    <w:p>
+      <w:pPr>
+        <w:rPr>
+          <w:rStyle w:val="Emphaseple"/>
+        </w:rPr>
+      </w:pPr>
+      <w:r>
+        <w:rPr>
+          <w:rStyle w:val="Emphaseple"/>
+        </w:rPr>
+        <w:t>Partitionner le disque</w:t>
+      </w:r>
+    </w:p>
+    <w:p>
+      <w:r>
+        <w:t xml:space="preserve">Pas fait dans cet exemple. Le disque est </w:t>
+      </w:r>
+      <w:proofErr w:type="spellStart"/>
+      <w:r>
+        <w:t>pluggé</w:t>
+      </w:r>
+      <w:proofErr w:type="spellEnd"/>
+      <w:r>
+        <w:t xml:space="preserve"> directement dans LVM. ATTENTION, cette méthode n’est pas recommandée pour une vraie installation</w:t>
+      </w:r>
+      <w:r>
+        <w:tab/>
+      </w:r>
+    </w:p>
+    <w:p>
+      <w:pPr>
+        <w:rPr>
+          <w:rStyle w:val="Emphaseple"/>
+        </w:rPr>
+      </w:pPr>
+      <w:r>
+        <w:rPr>
+          <w:rStyle w:val="Emphaseple"/>
+        </w:rPr>
+        <w:t>Créer un PV</w:t>
+      </w:r>
+    </w:p>
+    <w:p>
+      <w:pPr>
+        <w:pStyle w:val="PrformatHTML"/>
+        <w:pBdr>
+          <w:top w:val="dashed" w:sz="6" w:space="12" w:color="CC2244"/>
+          <w:left w:val="dashed" w:sz="6" w:space="12" w:color="CC2244"/>
+          <w:bottom w:val="dashed" w:sz="6" w:space="12" w:color="CC2244"/>
+          <w:right w:val="dashed" w:sz="6" w:space="12" w:color="CC2244"/>
+        </w:pBdr>
+        <w:rPr>
+          <w:i/>
+          <w:iCs/>
+        </w:rPr>
+      </w:pPr>
+      <w:proofErr w:type="spellStart"/>
+      <w:proofErr w:type="gramStart"/>
+      <w:r>
+        <w:rPr>
+          <w:i/>
+          <w:iCs/>
+        </w:rPr>
+        <w:t>pvcreate</w:t>
+      </w:r>
+      <w:proofErr w:type="spellEnd"/>
+      <w:proofErr w:type="gramEnd"/>
+      <w:r>
+        <w:rPr>
+          <w:i/>
+          <w:iCs/>
+        </w:rPr>
+        <w:t xml:space="preserve"> /</w:t>
+      </w:r>
+      <w:proofErr w:type="spellStart"/>
+      <w:r>
+        <w:rPr>
+          <w:i/>
+          <w:iCs/>
+        </w:rPr>
+        <w:t>dev</w:t>
+      </w:r>
+      <w:proofErr w:type="spellEnd"/>
+      <w:r>
+        <w:rPr>
+          <w:i/>
+          <w:iCs/>
+        </w:rPr>
+        <w:t>/</w:t>
+      </w:r>
+      <w:proofErr w:type="spellStart"/>
+      <w:r>
+        <w:rPr>
+          <w:i/>
+          <w:iCs/>
+        </w:rPr>
+        <w:t>sdb</w:t>
+      </w:r>
+      <w:proofErr w:type="spellEnd"/>
+    </w:p>
+    <w:p>
+      <w:pPr>
+        <w:rPr>
+          <w:rStyle w:val="Emphaseple"/>
+        </w:rPr>
+      </w:pPr>
+    </w:p>
+    <w:p>
+      <w:pPr>
+        <w:rPr>
+          <w:rStyle w:val="Emphaseple"/>
+        </w:rPr>
+      </w:pPr>
+      <w:r>
+        <w:rPr>
+          <w:rStyle w:val="Emphaseple"/>
+        </w:rPr>
+        <w:t>Créer le groupe LVM</w:t>
+      </w:r>
+    </w:p>
+    <w:p>
+      <w:r>
+        <w:t xml:space="preserve">Nous l’appelons </w:t>
+      </w:r>
+      <w:proofErr w:type="spellStart"/>
+      <w:r>
+        <w:t>vg-imie</w:t>
+      </w:r>
+      <w:proofErr w:type="spellEnd"/>
+      <w:r>
+        <w:t xml:space="preserve"> en supposant qu’il s’agit d’un groupe de volumes dédié à l’IMIE</w:t>
+      </w:r>
+    </w:p>
+    <w:p>
+      <w:pPr>
+        <w:pStyle w:val="PrformatHTML"/>
+        <w:pBdr>
+          <w:top w:val="dashed" w:sz="6" w:space="12" w:color="CC2244"/>
+          <w:left w:val="dashed" w:sz="6" w:space="12" w:color="CC2244"/>
+          <w:bottom w:val="dashed" w:sz="6" w:space="12" w:color="CC2244"/>
+          <w:right w:val="dashed" w:sz="6" w:space="12" w:color="CC2244"/>
+        </w:pBdr>
+      </w:pPr>
+      <w:proofErr w:type="spellStart"/>
+      <w:proofErr w:type="gramStart"/>
+      <w:r>
+        <w:rPr>
+          <w:i/>
+          <w:iCs/>
+        </w:rPr>
+        <w:t>vgcreate</w:t>
+      </w:r>
+      <w:proofErr w:type="spellEnd"/>
+      <w:proofErr w:type="gramEnd"/>
+      <w:r>
+        <w:t xml:space="preserve"> </w:t>
+      </w:r>
+      <w:proofErr w:type="spellStart"/>
+      <w:r>
+        <w:t>vg-imie</w:t>
+      </w:r>
+      <w:proofErr w:type="spellEnd"/>
+      <w:r>
+        <w:t xml:space="preserve"> /</w:t>
+      </w:r>
+      <w:proofErr w:type="spellStart"/>
+      <w:r>
+        <w:t>dev</w:t>
+      </w:r>
+      <w:proofErr w:type="spellEnd"/>
+      <w:r>
+        <w:t>/</w:t>
+      </w:r>
+      <w:proofErr w:type="spellStart"/>
+      <w:r>
+        <w:t>sdb</w:t>
+      </w:r>
+      <w:proofErr w:type="spellEnd"/>
+    </w:p>
+    <w:p/>
+    <w:p>
+      <w:pPr>
+        <w:rPr>
+          <w:rStyle w:val="Emphaseple"/>
+        </w:rPr>
+      </w:pPr>
+      <w:r>
+        <w:rPr>
+          <w:rStyle w:val="Emphaseple"/>
+        </w:rPr>
+        <w:t xml:space="preserve">Rattacher </w:t>
+      </w:r>
+      <w:r>
+        <w:rPr>
+          <w:rStyle w:val="Emphaseple"/>
+        </w:rPr>
+        <w:t>le PV</w:t>
+      </w:r>
+      <w:r>
+        <w:rPr>
+          <w:rStyle w:val="Emphaseple"/>
+        </w:rPr>
+        <w:t xml:space="preserve"> au groupe</w:t>
+      </w:r>
+    </w:p>
+    <w:p>
+      <w:r>
+        <w:t>Fait dans la commande de création du groupe</w:t>
+      </w:r>
+    </w:p>
+    <w:p>
+      <w:pPr>
+        <w:rPr>
+          <w:rStyle w:val="Emphaseple"/>
+        </w:rPr>
+      </w:pPr>
+      <w:r>
+        <w:rPr>
+          <w:rStyle w:val="Emphaseple"/>
+        </w:rPr>
+        <w:t>Activation du volume</w:t>
+      </w:r>
+    </w:p>
+    <w:p>
+      <w:pPr>
+        <w:pStyle w:val="PrformatHTML"/>
+        <w:pBdr>
+          <w:top w:val="dashed" w:sz="6" w:space="12" w:color="CC2244"/>
+          <w:left w:val="dashed" w:sz="6" w:space="12" w:color="CC2244"/>
+          <w:bottom w:val="dashed" w:sz="6" w:space="12" w:color="CC2244"/>
+          <w:right w:val="dashed" w:sz="6" w:space="12" w:color="CC2244"/>
+        </w:pBdr>
+      </w:pPr>
+      <w:proofErr w:type="spellStart"/>
+      <w:proofErr w:type="gramStart"/>
+      <w:r>
+        <w:rPr>
+          <w:i/>
+          <w:iCs/>
+        </w:rPr>
+        <w:t>sudo</w:t>
+      </w:r>
+      <w:proofErr w:type="spellEnd"/>
+      <w:proofErr w:type="gramEnd"/>
+      <w:r>
+        <w:t xml:space="preserve"> </w:t>
+      </w:r>
+      <w:proofErr w:type="spellStart"/>
+      <w:r>
+        <w:t>vgchange</w:t>
+      </w:r>
+      <w:proofErr w:type="spellEnd"/>
+      <w:r>
+        <w:t xml:space="preserve"> –a y </w:t>
+      </w:r>
+      <w:proofErr w:type="spellStart"/>
+      <w:r>
+        <w:t>vg-imie</w:t>
+      </w:r>
+      <w:proofErr w:type="spellEnd"/>
+    </w:p>
+    <w:p/>
+    <w:p>
+      <w:r>
+        <w:t>Note : l’activation du volume doit aussi être réalisée au boot de la machine… sauf à modifier les paramètres de boot</w:t>
+      </w:r>
+    </w:p>
+    <w:p>
+      <w:pPr>
+        <w:rPr>
+          <w:rStyle w:val="Emphaseple"/>
+        </w:rPr>
+      </w:pPr>
+      <w:r>
+        <w:rPr>
+          <w:rStyle w:val="Emphaseple"/>
+        </w:rPr>
+        <w:t>Création d’un volume logique</w:t>
+      </w:r>
+    </w:p>
+    <w:p>
+      <w:r>
+        <w:t>Au sein d’IMIE, on décide de créer un volume logique de 10GB pour abriter les données de formateurs</w:t>
+      </w:r>
+    </w:p>
+    <w:p>
+      <w:r>
+        <w:lastRenderedPageBreak/>
+        <w:t>Nom du volume = formateur</w:t>
+      </w:r>
+    </w:p>
+    <w:p>
+      <w:r>
+        <w:t xml:space="preserve">Volume group = </w:t>
+      </w:r>
+      <w:proofErr w:type="spellStart"/>
+      <w:r>
+        <w:t>imie</w:t>
+      </w:r>
+      <w:proofErr w:type="spellEnd"/>
+    </w:p>
+    <w:p>
+      <w:pPr>
+        <w:pStyle w:val="PrformatHTML"/>
+        <w:pBdr>
+          <w:top w:val="dashed" w:sz="6" w:space="12" w:color="CC2244"/>
+          <w:left w:val="dashed" w:sz="6" w:space="12" w:color="CC2244"/>
+          <w:bottom w:val="dashed" w:sz="6" w:space="12" w:color="CC2244"/>
+          <w:right w:val="dashed" w:sz="6" w:space="12" w:color="CC2244"/>
+        </w:pBdr>
+      </w:pPr>
+      <w:proofErr w:type="spellStart"/>
+      <w:proofErr w:type="gramStart"/>
+      <w:r>
+        <w:t>sudo</w:t>
+      </w:r>
+      <w:proofErr w:type="spellEnd"/>
+      <w:proofErr w:type="gramEnd"/>
+      <w:r>
+        <w:t xml:space="preserve"> </w:t>
+      </w:r>
+      <w:proofErr w:type="spellStart"/>
+      <w:r>
+        <w:t>lvcreate</w:t>
+      </w:r>
+      <w:proofErr w:type="spellEnd"/>
+      <w:r>
+        <w:t xml:space="preserve"> –L10000 –</w:t>
+      </w:r>
+      <w:proofErr w:type="spellStart"/>
+      <w:r>
+        <w:t>nformateur</w:t>
+      </w:r>
+      <w:proofErr w:type="spellEnd"/>
+      <w:r>
+        <w:t xml:space="preserve"> </w:t>
+      </w:r>
+      <w:proofErr w:type="spellStart"/>
+      <w:r>
+        <w:t>vg</w:t>
+      </w:r>
+      <w:r>
+        <w:t>-</w:t>
+      </w:r>
+      <w:r>
+        <w:t>imie</w:t>
+      </w:r>
+      <w:proofErr w:type="spellEnd"/>
+    </w:p>
+    <w:p/>
+    <w:p>
+      <w:pPr>
+        <w:rPr>
+          <w:rStyle w:val="Emphaseple"/>
+        </w:rPr>
+      </w:pPr>
+      <w:r>
+        <w:rPr>
+          <w:rStyle w:val="Emphaseple"/>
+        </w:rPr>
+        <w:t xml:space="preserve">Vérifier que l’opération s’est bien </w:t>
+      </w:r>
+      <w:proofErr w:type="spellStart"/>
+      <w:r>
+        <w:rPr>
+          <w:rStyle w:val="Emphaseple"/>
+        </w:rPr>
+        <w:t>dérouléee</w:t>
+      </w:r>
+      <w:proofErr w:type="spellEnd"/>
+    </w:p>
+    <w:p>
+      <w:pPr>
+        <w:pStyle w:val="PrformatHTML"/>
+        <w:pBdr>
+          <w:top w:val="dashed" w:sz="6" w:space="12" w:color="CC2244"/>
+          <w:left w:val="dashed" w:sz="6" w:space="12" w:color="CC2244"/>
+          <w:bottom w:val="dashed" w:sz="6" w:space="12" w:color="CC2244"/>
+          <w:right w:val="dashed" w:sz="6" w:space="12" w:color="CC2244"/>
+        </w:pBdr>
+        <w:rPr>
+          <w:lang w:val="en-US"/>
+        </w:rPr>
+      </w:pPr>
+      <w:proofErr w:type="spellStart"/>
+      <w:proofErr w:type="gramStart"/>
+      <w:r>
+        <w:rPr>
+          <w:lang w:val="en-US"/>
+        </w:rPr>
+        <w:t>sudo</w:t>
+      </w:r>
+      <w:proofErr w:type="spellEnd"/>
+      <w:proofErr w:type="gramEnd"/>
+      <w:r>
+        <w:rPr>
+          <w:lang w:val="en-US"/>
+        </w:rPr>
+        <w:t xml:space="preserve"> </w:t>
+      </w:r>
+      <w:proofErr w:type="spellStart"/>
+      <w:r>
+        <w:rPr>
+          <w:lang w:val="en-US"/>
+        </w:rPr>
+        <w:t>pvdisplay</w:t>
+      </w:r>
+      <w:proofErr w:type="spellEnd"/>
+    </w:p>
+    <w:p>
+      <w:pPr>
+        <w:pStyle w:val="PrformatHTML"/>
+        <w:pBdr>
+          <w:top w:val="dashed" w:sz="6" w:space="12" w:color="CC2244"/>
+          <w:left w:val="dashed" w:sz="6" w:space="12" w:color="CC2244"/>
+          <w:bottom w:val="dashed" w:sz="6" w:space="12" w:color="CC2244"/>
+          <w:right w:val="dashed" w:sz="6" w:space="12" w:color="CC2244"/>
+        </w:pBdr>
+        <w:rPr>
+          <w:lang w:val="en-US"/>
+        </w:rPr>
+      </w:pPr>
+      <w:proofErr w:type="spellStart"/>
+      <w:proofErr w:type="gramStart"/>
+      <w:r>
+        <w:rPr>
+          <w:lang w:val="en-US"/>
+        </w:rPr>
+        <w:t>sudo</w:t>
+      </w:r>
+      <w:proofErr w:type="spellEnd"/>
+      <w:proofErr w:type="gramEnd"/>
+      <w:r>
+        <w:rPr>
+          <w:lang w:val="en-US"/>
+        </w:rPr>
+        <w:t xml:space="preserve"> </w:t>
+      </w:r>
+      <w:proofErr w:type="spellStart"/>
+      <w:r>
+        <w:rPr>
+          <w:lang w:val="en-US"/>
+        </w:rPr>
+        <w:t>pvscan</w:t>
+      </w:r>
+      <w:proofErr w:type="spellEnd"/>
+    </w:p>
+    <w:p>
+      <w:pPr>
+        <w:pStyle w:val="PrformatHTML"/>
+        <w:pBdr>
+          <w:top w:val="dashed" w:sz="6" w:space="12" w:color="CC2244"/>
+          <w:left w:val="dashed" w:sz="6" w:space="12" w:color="CC2244"/>
+          <w:bottom w:val="dashed" w:sz="6" w:space="12" w:color="CC2244"/>
+          <w:right w:val="dashed" w:sz="6" w:space="12" w:color="CC2244"/>
+        </w:pBdr>
+        <w:rPr>
+          <w:lang w:val="en-US"/>
+        </w:rPr>
+      </w:pPr>
+      <w:proofErr w:type="spellStart"/>
+      <w:proofErr w:type="gramStart"/>
+      <w:r>
+        <w:rPr>
+          <w:lang w:val="en-US"/>
+        </w:rPr>
+        <w:t>sudo</w:t>
+      </w:r>
+      <w:proofErr w:type="spellEnd"/>
+      <w:proofErr w:type="gramEnd"/>
+      <w:r>
+        <w:rPr>
+          <w:lang w:val="en-US"/>
+        </w:rPr>
+        <w:t xml:space="preserve"> </w:t>
+      </w:r>
+      <w:proofErr w:type="spellStart"/>
+      <w:r>
+        <w:rPr>
+          <w:lang w:val="en-US"/>
+        </w:rPr>
+        <w:t>vgdisplay</w:t>
+      </w:r>
+      <w:proofErr w:type="spellEnd"/>
+    </w:p>
+    <w:p>
+      <w:pPr>
+        <w:pStyle w:val="PrformatHTML"/>
+        <w:pBdr>
+          <w:top w:val="dashed" w:sz="6" w:space="12" w:color="CC2244"/>
+          <w:left w:val="dashed" w:sz="6" w:space="12" w:color="CC2244"/>
+          <w:bottom w:val="dashed" w:sz="6" w:space="12" w:color="CC2244"/>
+          <w:right w:val="dashed" w:sz="6" w:space="12" w:color="CC2244"/>
+        </w:pBdr>
+        <w:rPr>
+          <w:lang w:val="en-US"/>
+        </w:rPr>
+      </w:pPr>
+      <w:proofErr w:type="spellStart"/>
+      <w:proofErr w:type="gramStart"/>
+      <w:r>
+        <w:rPr>
+          <w:lang w:val="en-US"/>
+        </w:rPr>
+        <w:t>sudo</w:t>
+      </w:r>
+      <w:proofErr w:type="spellEnd"/>
+      <w:proofErr w:type="gramEnd"/>
+      <w:r>
+        <w:rPr>
+          <w:lang w:val="en-US"/>
+        </w:rPr>
+        <w:t xml:space="preserve"> </w:t>
+      </w:r>
+      <w:proofErr w:type="spellStart"/>
+      <w:r>
+        <w:rPr>
+          <w:lang w:val="en-US"/>
+        </w:rPr>
+        <w:t>vgscan</w:t>
+      </w:r>
+      <w:proofErr w:type="spellEnd"/>
+    </w:p>
+    <w:p>
+      <w:pPr>
+        <w:pStyle w:val="PrformatHTML"/>
+        <w:pBdr>
+          <w:top w:val="dashed" w:sz="6" w:space="12" w:color="CC2244"/>
+          <w:left w:val="dashed" w:sz="6" w:space="12" w:color="CC2244"/>
+          <w:bottom w:val="dashed" w:sz="6" w:space="12" w:color="CC2244"/>
+          <w:right w:val="dashed" w:sz="6" w:space="12" w:color="CC2244"/>
+        </w:pBdr>
+        <w:rPr>
+          <w:lang w:val="en-US"/>
+        </w:rPr>
+      </w:pPr>
+      <w:proofErr w:type="spellStart"/>
+      <w:proofErr w:type="gramStart"/>
+      <w:r>
+        <w:rPr>
+          <w:lang w:val="en-US"/>
+        </w:rPr>
+        <w:t>sudo</w:t>
+      </w:r>
+      <w:proofErr w:type="spellEnd"/>
+      <w:proofErr w:type="gramEnd"/>
+      <w:r>
+        <w:rPr>
+          <w:lang w:val="en-US"/>
+        </w:rPr>
+        <w:t xml:space="preserve"> </w:t>
+      </w:r>
+      <w:proofErr w:type="spellStart"/>
+      <w:r>
+        <w:rPr>
+          <w:lang w:val="en-US"/>
+        </w:rPr>
+        <w:t>lvdisplay</w:t>
+      </w:r>
+      <w:proofErr w:type="spellEnd"/>
+    </w:p>
+    <w:p>
+      <w:pPr>
+        <w:pStyle w:val="PrformatHTML"/>
+        <w:pBdr>
+          <w:top w:val="dashed" w:sz="6" w:space="12" w:color="CC2244"/>
+          <w:left w:val="dashed" w:sz="6" w:space="12" w:color="CC2244"/>
+          <w:bottom w:val="dashed" w:sz="6" w:space="12" w:color="CC2244"/>
+          <w:right w:val="dashed" w:sz="6" w:space="12" w:color="CC2244"/>
+        </w:pBdr>
+        <w:rPr>
+          <w:lang w:val="en-US"/>
+        </w:rPr>
+      </w:pPr>
+      <w:proofErr w:type="spellStart"/>
+      <w:proofErr w:type="gramStart"/>
+      <w:r>
+        <w:rPr>
+          <w:lang w:val="en-US"/>
+        </w:rPr>
+        <w:t>sudo</w:t>
+      </w:r>
+      <w:proofErr w:type="spellEnd"/>
+      <w:proofErr w:type="gramEnd"/>
+      <w:r>
+        <w:rPr>
+          <w:lang w:val="en-US"/>
+        </w:rPr>
+        <w:t xml:space="preserve"> </w:t>
+      </w:r>
+      <w:proofErr w:type="spellStart"/>
+      <w:r>
+        <w:rPr>
+          <w:lang w:val="en-US"/>
+        </w:rPr>
+        <w:t>lvscan</w:t>
+      </w:r>
+      <w:proofErr w:type="spellEnd"/>
+    </w:p>
+    <w:p>
+      <w:pPr>
+        <w:rPr>
+          <w:lang w:val="en-US"/>
+        </w:rPr>
+      </w:pPr>
+    </w:p>
+    <w:p>
+      <w:r>
+        <w:t>Initialiser un système de fichier sur volume nouvellement créé</w:t>
+      </w:r>
+    </w:p>
+    <w:p>
+      <w:pPr>
+        <w:pStyle w:val="PrformatHTML"/>
+        <w:pBdr>
+          <w:top w:val="dashed" w:sz="6" w:space="12" w:color="CC2244"/>
+          <w:left w:val="dashed" w:sz="6" w:space="12" w:color="CC2244"/>
+          <w:bottom w:val="dashed" w:sz="6" w:space="12" w:color="CC2244"/>
+          <w:right w:val="dashed" w:sz="6" w:space="12" w:color="CC2244"/>
+        </w:pBdr>
+      </w:pPr>
+      <w:proofErr w:type="spellStart"/>
+      <w:proofErr w:type="gramStart"/>
+      <w:r>
+        <w:t>sudo</w:t>
+      </w:r>
+      <w:proofErr w:type="spellEnd"/>
+      <w:proofErr w:type="gramEnd"/>
+      <w:r>
+        <w:t xml:space="preserve"> </w:t>
+      </w:r>
+      <w:proofErr w:type="spellStart"/>
+      <w:r>
+        <w:t>mkfs</w:t>
+      </w:r>
+      <w:proofErr w:type="spellEnd"/>
+      <w:r>
+        <w:t xml:space="preserve"> –t ext4 /</w:t>
+      </w:r>
+      <w:proofErr w:type="spellStart"/>
+      <w:r>
+        <w:t>dev</w:t>
+      </w:r>
+      <w:proofErr w:type="spellEnd"/>
+      <w:r>
+        <w:t>/</w:t>
+      </w:r>
+      <w:proofErr w:type="spellStart"/>
+      <w:r>
+        <w:t>vg-imie</w:t>
+      </w:r>
+      <w:proofErr w:type="spellEnd"/>
+      <w:r>
+        <w:t>/formateur</w:t>
+      </w:r>
+    </w:p>
+    <w:p>
+      <w:pPr>
+        <w:pStyle w:val="PrformatHTML"/>
+        <w:pBdr>
+          <w:top w:val="dashed" w:sz="6" w:space="12" w:color="CC2244"/>
+          <w:left w:val="dashed" w:sz="6" w:space="12" w:color="CC2244"/>
+          <w:bottom w:val="dashed" w:sz="6" w:space="12" w:color="CC2244"/>
+          <w:right w:val="dashed" w:sz="6" w:space="12" w:color="CC2244"/>
+        </w:pBdr>
+      </w:pPr>
+      <w:proofErr w:type="spellStart"/>
+      <w:proofErr w:type="gramStart"/>
+      <w:r>
+        <w:t>sudo</w:t>
+      </w:r>
+      <w:proofErr w:type="spellEnd"/>
+      <w:proofErr w:type="gramEnd"/>
+      <w:r>
+        <w:t xml:space="preserve"> </w:t>
+      </w:r>
+      <w:proofErr w:type="spellStart"/>
+      <w:r>
+        <w:t>cp</w:t>
+      </w:r>
+      <w:proofErr w:type="spellEnd"/>
+      <w:r>
+        <w:t xml:space="preserve"> /</w:t>
+      </w:r>
+      <w:proofErr w:type="spellStart"/>
+      <w:r>
+        <w:t>etc</w:t>
+      </w:r>
+      <w:proofErr w:type="spellEnd"/>
+      <w:r>
+        <w:t>/</w:t>
+      </w:r>
+      <w:proofErr w:type="spellStart"/>
+      <w:r>
+        <w:t>fstab</w:t>
+      </w:r>
+      <w:proofErr w:type="spellEnd"/>
+      <w:r>
+        <w:t xml:space="preserve"> /</w:t>
+      </w:r>
+      <w:proofErr w:type="spellStart"/>
+      <w:r>
+        <w:t>etc</w:t>
+      </w:r>
+      <w:proofErr w:type="spellEnd"/>
+      <w:r>
+        <w:t>/</w:t>
+      </w:r>
+      <w:proofErr w:type="spellStart"/>
+      <w:r>
+        <w:t>fstab.old</w:t>
+      </w:r>
+      <w:proofErr w:type="spellEnd"/>
+    </w:p>
+    <w:p>
+      <w:pPr>
+        <w:pStyle w:val="PrformatHTML"/>
+        <w:pBdr>
+          <w:top w:val="dashed" w:sz="6" w:space="12" w:color="CC2244"/>
+          <w:left w:val="dashed" w:sz="6" w:space="12" w:color="CC2244"/>
+          <w:bottom w:val="dashed" w:sz="6" w:space="12" w:color="CC2244"/>
+          <w:right w:val="dashed" w:sz="6" w:space="12" w:color="CC2244"/>
+        </w:pBdr>
+      </w:pPr>
+      <w:proofErr w:type="spellStart"/>
+      <w:proofErr w:type="gramStart"/>
+      <w:r>
+        <w:t>sudo</w:t>
+      </w:r>
+      <w:proofErr w:type="spellEnd"/>
+      <w:proofErr w:type="gramEnd"/>
+      <w:r>
+        <w:t xml:space="preserve"> vi /</w:t>
+      </w:r>
+      <w:proofErr w:type="spellStart"/>
+      <w:r>
+        <w:t>etc</w:t>
+      </w:r>
+      <w:proofErr w:type="spellEnd"/>
+      <w:r>
+        <w:t>/</w:t>
+      </w:r>
+      <w:proofErr w:type="spellStart"/>
+      <w:r>
+        <w:t>fstab</w:t>
+      </w:r>
+      <w:proofErr w:type="spellEnd"/>
+    </w:p>
+    <w:p>
+      <w:pPr>
+        <w:pStyle w:val="PrformatHTML"/>
+        <w:pBdr>
+          <w:top w:val="dashed" w:sz="6" w:space="12" w:color="CC2244"/>
+          <w:left w:val="dashed" w:sz="6" w:space="12" w:color="CC2244"/>
+          <w:bottom w:val="dashed" w:sz="6" w:space="12" w:color="CC2244"/>
+          <w:right w:val="dashed" w:sz="6" w:space="12" w:color="CC2244"/>
+        </w:pBdr>
+      </w:pPr>
+      <w:r>
+        <w:t>/</w:t>
+      </w:r>
+      <w:proofErr w:type="spellStart"/>
+      <w:r>
+        <w:t>dev</w:t>
+      </w:r>
+      <w:proofErr w:type="spellEnd"/>
+      <w:r>
+        <w:t>/mapper/</w:t>
+      </w:r>
+      <w:proofErr w:type="spellStart"/>
+      <w:r>
+        <w:t>vg</w:t>
+      </w:r>
+      <w:proofErr w:type="spellEnd"/>
+      <w:r>
+        <w:t>—</w:t>
+      </w:r>
+      <w:proofErr w:type="spellStart"/>
+      <w:r>
+        <w:t>imie</w:t>
+      </w:r>
+      <w:proofErr w:type="spellEnd"/>
+      <w:r>
+        <w:t xml:space="preserve">-formateur </w:t>
+      </w:r>
+      <w:r>
+        <w:t xml:space="preserve"> /</w:t>
+      </w:r>
+      <w:proofErr w:type="spellStart"/>
+      <w:r>
+        <w:t>imie</w:t>
+      </w:r>
+      <w:proofErr w:type="spellEnd"/>
+      <w:r>
+        <w:t xml:space="preserve"> </w:t>
+      </w:r>
+      <w:r>
+        <w:t xml:space="preserve"> ext4 defaults 0 2</w:t>
+      </w:r>
+    </w:p>
+    <w:p>
+      <w:pPr>
+        <w:pStyle w:val="PrformatHTML"/>
+        <w:pBdr>
+          <w:top w:val="dashed" w:sz="6" w:space="12" w:color="CC2244"/>
+          <w:left w:val="dashed" w:sz="6" w:space="12" w:color="CC2244"/>
+          <w:bottom w:val="dashed" w:sz="6" w:space="12" w:color="CC2244"/>
+          <w:right w:val="dashed" w:sz="6" w:space="12" w:color="CC2244"/>
+        </w:pBdr>
+        <w:rPr>
+          <w:lang w:val="en-US"/>
+        </w:rPr>
+      </w:pPr>
+      <w:proofErr w:type="spellStart"/>
+      <w:proofErr w:type="gramStart"/>
+      <w:r>
+        <w:rPr>
+          <w:lang w:val="en-US"/>
+        </w:rPr>
+        <w:t>sudo</w:t>
+      </w:r>
+      <w:proofErr w:type="spellEnd"/>
+      <w:proofErr w:type="gramEnd"/>
+      <w:r>
+        <w:rPr>
+          <w:lang w:val="en-US"/>
+        </w:rPr>
+        <w:t xml:space="preserve"> </w:t>
+      </w:r>
+      <w:proofErr w:type="spellStart"/>
+      <w:r>
+        <w:rPr>
+          <w:lang w:val="en-US"/>
+        </w:rPr>
+        <w:t>mkdir</w:t>
+      </w:r>
+      <w:proofErr w:type="spellEnd"/>
+      <w:r>
+        <w:rPr>
+          <w:lang w:val="en-US"/>
+        </w:rPr>
+        <w:t xml:space="preserve"> /</w:t>
+      </w:r>
+      <w:proofErr w:type="spellStart"/>
+      <w:r>
+        <w:rPr>
+          <w:lang w:val="en-US"/>
+        </w:rPr>
+        <w:t>imie</w:t>
+      </w:r>
+      <w:proofErr w:type="spellEnd"/>
+    </w:p>
+    <w:p>
+      <w:pPr>
+        <w:pStyle w:val="PrformatHTML"/>
+        <w:pBdr>
+          <w:top w:val="dashed" w:sz="6" w:space="12" w:color="CC2244"/>
+          <w:left w:val="dashed" w:sz="6" w:space="12" w:color="CC2244"/>
+          <w:bottom w:val="dashed" w:sz="6" w:space="12" w:color="CC2244"/>
+          <w:right w:val="dashed" w:sz="6" w:space="12" w:color="CC2244"/>
+        </w:pBdr>
+        <w:rPr>
+          <w:lang w:val="en-US"/>
+        </w:rPr>
+      </w:pPr>
+      <w:proofErr w:type="spellStart"/>
+      <w:proofErr w:type="gramStart"/>
+      <w:r>
+        <w:rPr>
+          <w:lang w:val="en-US"/>
+        </w:rPr>
+        <w:t>sudo</w:t>
+      </w:r>
+      <w:proofErr w:type="spellEnd"/>
+      <w:proofErr w:type="gramEnd"/>
+      <w:r>
+        <w:rPr>
+          <w:lang w:val="en-US"/>
+        </w:rPr>
+        <w:t xml:space="preserve"> mount </w:t>
+      </w:r>
+      <w:proofErr w:type="spellStart"/>
+      <w:r>
+        <w:rPr>
+          <w:lang w:val="en-US"/>
+        </w:rPr>
+        <w:t>imie</w:t>
+      </w:r>
+      <w:proofErr w:type="spellEnd"/>
+    </w:p>
+    <w:p>
+      <w:pPr>
+        <w:rPr>
+          <w:lang w:val="en-US"/>
+        </w:rPr>
+      </w:pPr>
+    </w:p>
+    <w:p>
+      <w:pPr>
+        <w:rPr>
+          <w:lang w:val="en-US"/>
+        </w:rPr>
+      </w:pPr>
+    </w:p>
+    <w:p>
+      <w:pPr>
+        <w:pStyle w:val="Sous-titre"/>
+        <w:rPr>
+          <w:strike/>
+        </w:rPr>
+      </w:pPr>
+      <w:r>
+        <w:rPr>
+          <w:strike/>
+        </w:rPr>
+        <w:t>Etendre la partition racine de la machine pour utiliser l’espace disponible sur ce disque</w:t>
+      </w:r>
+    </w:p>
+    <w:p>
+      <w:r>
+        <w:t xml:space="preserve">Cette question est abandonnée parce qu’il est compliqué et risqué d’étendre la partition </w:t>
+      </w:r>
+      <w:proofErr w:type="spellStart"/>
+      <w:r>
+        <w:t>root</w:t>
+      </w:r>
+      <w:proofErr w:type="spellEnd"/>
+      <w:r>
+        <w:t xml:space="preserve"> (boot). Nous l’avons remplacée par une question plus simple mais suffisamment intéressante.</w:t>
+      </w:r>
+    </w:p>
+    <w:p>
+      <w:pPr>
+        <w:pStyle w:val="Sous-titre"/>
+      </w:pPr>
+      <w:r>
+        <w:t xml:space="preserve">Ajouter un nouveau disque au groupe de volumes pour ensuite donner plus de place au file system </w:t>
+      </w:r>
+      <w:proofErr w:type="spellStart"/>
+      <w:r>
+        <w:t>imie</w:t>
+      </w:r>
+      <w:proofErr w:type="spellEnd"/>
+    </w:p>
+    <w:p>
+      <w:r>
+        <w:t>A faire par les stagiaires</w:t>
+      </w:r>
+    </w:p>
+    <w:p>
+      <w:r>
+        <w:t>Ajouter un disque de 50Go à la machine virtuelle</w:t>
+      </w:r>
+    </w:p>
+    <w:p>
+      <w:r>
+        <w:t>Partitionner le disque</w:t>
+      </w:r>
+    </w:p>
+    <w:p>
+      <w:r>
+        <w:t xml:space="preserve">Ajouter la partition au groupe de volumes </w:t>
+      </w:r>
+      <w:proofErr w:type="spellStart"/>
+      <w:r>
+        <w:t>vg-imie</w:t>
+      </w:r>
+      <w:proofErr w:type="spellEnd"/>
+    </w:p>
+    <w:p>
+      <w:r>
+        <w:t xml:space="preserve">Etendre le volume logique </w:t>
+      </w:r>
+      <w:proofErr w:type="spellStart"/>
+      <w:r>
+        <w:t>imie</w:t>
+      </w:r>
+      <w:proofErr w:type="spellEnd"/>
+      <w:r>
+        <w:t>-formateur à 60Go</w:t>
+      </w:r>
+    </w:p>
+    <w:p>
+      <w:r>
+        <w:t xml:space="preserve">Modifier </w:t>
+      </w:r>
+      <w:proofErr w:type="gramStart"/>
+      <w:r>
+        <w:t>le</w:t>
+      </w:r>
+      <w:proofErr w:type="gramEnd"/>
+      <w:r>
+        <w:t xml:space="preserve"> file système pour l’étendre sur l’ensemble du volume</w:t>
+      </w:r>
+    </w:p>
+    <w:p/>
+    <w:p>
+      <w:pPr>
+        <w:pStyle w:val="Titre1"/>
+      </w:pPr>
+      <w:r>
+        <w:t>Compiler le noyau</w:t>
+      </w:r>
+    </w:p>
+    <w:p>
+      <w:r>
+        <w:t>Durée de l’opération ~2heures en comptant l’attente pendant la compilation.</w:t>
+      </w:r>
+    </w:p>
+    <w:p>
+      <w:r>
+        <w:t>Mais vous pouvez laisser tourner et faire autre chose en attendant !</w:t>
+      </w:r>
+    </w:p>
+    <w:p>
+      <w:pPr>
+        <w:pStyle w:val="Sous-titre"/>
+      </w:pPr>
+      <w:r>
+        <w:t>Afficher la version actuelle du noyau</w:t>
+      </w:r>
+    </w:p>
+    <w:p>
+      <w:pPr>
+        <w:pStyle w:val="PrformatHTML"/>
+        <w:pBdr>
+          <w:top w:val="dashed" w:sz="6" w:space="12" w:color="CC2244"/>
+          <w:left w:val="dashed" w:sz="6" w:space="12" w:color="CC2244"/>
+          <w:bottom w:val="dashed" w:sz="6" w:space="12" w:color="CC2244"/>
+          <w:right w:val="dashed" w:sz="6" w:space="12" w:color="CC2244"/>
+        </w:pBdr>
+      </w:pPr>
+      <w:proofErr w:type="spellStart"/>
+      <w:proofErr w:type="gramStart"/>
+      <w:r>
+        <w:t>uname</w:t>
+      </w:r>
+      <w:proofErr w:type="spellEnd"/>
+      <w:proofErr w:type="gramEnd"/>
+      <w:r>
+        <w:t xml:space="preserve"> -a</w:t>
+      </w:r>
+    </w:p>
+    <w:p/>
+    <w:p>
+      <w:pPr>
+        <w:pStyle w:val="Sous-titre"/>
+      </w:pPr>
+      <w:r>
+        <w:t xml:space="preserve">Télécharger la version 3.2 du noyau sur </w:t>
+      </w:r>
+      <w:hyperlink r:id="rId11" w:history="1">
+        <w:r>
           <w:t>https://www.kernel.org/</w:t>
         </w:r>
       </w:hyperlink>
     </w:p>
     <w:p>
+      <w:pPr>
+        <w:pStyle w:val="PrformatHTML"/>
+        <w:pBdr>
+          <w:top w:val="dashed" w:sz="6" w:space="12" w:color="CC2244"/>
+          <w:left w:val="dashed" w:sz="6" w:space="12" w:color="CC2244"/>
+          <w:bottom w:val="dashed" w:sz="6" w:space="12" w:color="CC2244"/>
+          <w:right w:val="dashed" w:sz="6" w:space="12" w:color="CC2244"/>
+        </w:pBdr>
+      </w:pPr>
+      <w:proofErr w:type="gramStart"/>
+      <w:r>
+        <w:t>cd</w:t>
+      </w:r>
+      <w:proofErr w:type="gramEnd"/>
+    </w:p>
+    <w:p>
+      <w:pPr>
+        <w:pStyle w:val="PrformatHTML"/>
+        <w:pBdr>
+          <w:top w:val="dashed" w:sz="6" w:space="12" w:color="CC2244"/>
+          <w:left w:val="dashed" w:sz="6" w:space="12" w:color="CC2244"/>
+          <w:bottom w:val="dashed" w:sz="6" w:space="12" w:color="CC2244"/>
+          <w:right w:val="dashed" w:sz="6" w:space="12" w:color="CC2244"/>
+        </w:pBdr>
+      </w:pPr>
+      <w:proofErr w:type="spellStart"/>
+      <w:proofErr w:type="gramStart"/>
+      <w:r>
+        <w:t>mkdir</w:t>
+      </w:r>
+      <w:proofErr w:type="spellEnd"/>
+      <w:proofErr w:type="gramEnd"/>
+      <w:r>
+        <w:t xml:space="preserve"> </w:t>
+      </w:r>
+      <w:proofErr w:type="spellStart"/>
+      <w:r>
+        <w:t>kernel</w:t>
+      </w:r>
+      <w:proofErr w:type="spellEnd"/>
+      <w:r>
+        <w:t>-source</w:t>
+      </w:r>
+    </w:p>
+    <w:p>
+      <w:pPr>
+        <w:pStyle w:val="PrformatHTML"/>
+        <w:pBdr>
+          <w:top w:val="dashed" w:sz="6" w:space="12" w:color="CC2244"/>
+          <w:left w:val="dashed" w:sz="6" w:space="12" w:color="CC2244"/>
+          <w:bottom w:val="dashed" w:sz="6" w:space="12" w:color="CC2244"/>
+          <w:right w:val="dashed" w:sz="6" w:space="12" w:color="CC2244"/>
+        </w:pBdr>
+      </w:pPr>
+      <w:proofErr w:type="gramStart"/>
+      <w:r>
+        <w:t>cd</w:t>
+      </w:r>
+      <w:proofErr w:type="gramEnd"/>
+      <w:r>
+        <w:t xml:space="preserve"> </w:t>
+      </w:r>
+      <w:proofErr w:type="spellStart"/>
+      <w:r>
+        <w:t>kernel</w:t>
+      </w:r>
+      <w:proofErr w:type="spellEnd"/>
+      <w:r>
+        <w:t>-source</w:t>
+      </w:r>
+    </w:p>
+    <w:p>
+      <w:pPr>
+        <w:pStyle w:val="PrformatHTML"/>
+        <w:pBdr>
+          <w:top w:val="dashed" w:sz="6" w:space="12" w:color="CC2244"/>
+          <w:left w:val="dashed" w:sz="6" w:space="12" w:color="CC2244"/>
+          <w:bottom w:val="dashed" w:sz="6" w:space="12" w:color="CC2244"/>
+          <w:right w:val="dashed" w:sz="6" w:space="12" w:color="CC2244"/>
+        </w:pBdr>
+        <w:rPr>
+          <w:lang w:val="en-US"/>
+        </w:rPr>
+      </w:pPr>
+      <w:proofErr w:type="spellStart"/>
+      <w:proofErr w:type="gramStart"/>
+      <w:r>
+        <w:rPr>
+          <w:lang w:val="en-US"/>
+        </w:rPr>
+        <w:t>wget</w:t>
+      </w:r>
+      <w:proofErr w:type="spellEnd"/>
+      <w:proofErr w:type="gramEnd"/>
+      <w:r>
+        <w:rPr>
+          <w:lang w:val="en-US"/>
+        </w:rPr>
+        <w:t xml:space="preserve"> </w:t>
+      </w:r>
+      <w:hyperlink r:id="rId12" w:history="1">
+        <w:r>
+          <w:rPr>
+            <w:lang w:val="en-US"/>
+          </w:rPr>
+          <w:t>https://cdn.kernel.org/pub/linux/kernel/v3.x/linux-3.2.81.tar.xz</w:t>
+        </w:r>
+      </w:hyperlink>
+    </w:p>
+    <w:p>
+      <w:pPr>
+        <w:pStyle w:val="PrformatHTML"/>
+        <w:pBdr>
+          <w:top w:val="dashed" w:sz="6" w:space="12" w:color="CC2244"/>
+          <w:left w:val="dashed" w:sz="6" w:space="12" w:color="CC2244"/>
+          <w:bottom w:val="dashed" w:sz="6" w:space="12" w:color="CC2244"/>
+          <w:right w:val="dashed" w:sz="6" w:space="12" w:color="CC2244"/>
+        </w:pBdr>
+        <w:rPr>
+          <w:lang w:val="en-US"/>
+        </w:rPr>
+      </w:pPr>
+    </w:p>
+    <w:p>
+      <w:pPr>
+        <w:rPr>
+          <w:lang w:val="en-US"/>
+        </w:rPr>
+      </w:pPr>
+    </w:p>
+    <w:p>
+      <w:pPr>
+        <w:pStyle w:val="Sous-titre"/>
+      </w:pPr>
       <w:r>
         <w:t>Compiler et installer</w:t>
       </w:r>
     </w:p>
+    <w:p>
+      <w:pPr>
+        <w:pStyle w:val="PrformatHTML"/>
+        <w:pBdr>
+          <w:top w:val="dashed" w:sz="6" w:space="12" w:color="CC2244"/>
+          <w:left w:val="dashed" w:sz="6" w:space="12" w:color="CC2244"/>
+          <w:bottom w:val="dashed" w:sz="6" w:space="12" w:color="CC2244"/>
+          <w:right w:val="dashed" w:sz="6" w:space="12" w:color="CC2244"/>
+        </w:pBdr>
+      </w:pPr>
+      <w:proofErr w:type="gramStart"/>
+      <w:r>
+        <w:t>tar</w:t>
+      </w:r>
+      <w:proofErr w:type="gramEnd"/>
+      <w:r>
+        <w:t xml:space="preserve"> </w:t>
+      </w:r>
+      <w:proofErr w:type="spellStart"/>
+      <w:r>
+        <w:t>xvf</w:t>
+      </w:r>
+      <w:proofErr w:type="spellEnd"/>
+      <w:r>
+        <w:t xml:space="preserve"> </w:t>
+      </w:r>
+      <w:r>
+        <w:t>linux-3.2.81.tar.xz</w:t>
+      </w:r>
+    </w:p>
+    <w:p>
+      <w:pPr>
+        <w:pStyle w:val="PrformatHTML"/>
+        <w:pBdr>
+          <w:top w:val="dashed" w:sz="6" w:space="12" w:color="CC2244"/>
+          <w:left w:val="dashed" w:sz="6" w:space="12" w:color="CC2244"/>
+          <w:bottom w:val="dashed" w:sz="6" w:space="12" w:color="CC2244"/>
+          <w:right w:val="dashed" w:sz="6" w:space="12" w:color="CC2244"/>
+        </w:pBdr>
+      </w:pPr>
+      <w:proofErr w:type="gramStart"/>
+      <w:r>
+        <w:t>cd</w:t>
+      </w:r>
+      <w:proofErr w:type="gramEnd"/>
+      <w:r>
+        <w:t xml:space="preserve"> linux-3.2.81</w:t>
+      </w:r>
+    </w:p>
+    <w:p>
+      <w:pPr>
+        <w:pStyle w:val="PrformatHTML"/>
+        <w:pBdr>
+          <w:top w:val="dashed" w:sz="6" w:space="12" w:color="CC2244"/>
+          <w:left w:val="dashed" w:sz="6" w:space="12" w:color="CC2244"/>
+          <w:bottom w:val="dashed" w:sz="6" w:space="12" w:color="CC2244"/>
+          <w:right w:val="dashed" w:sz="6" w:space="12" w:color="CC2244"/>
+        </w:pBdr>
+      </w:pPr>
+      <w:proofErr w:type="gramStart"/>
+      <w:r>
+        <w:t>make</w:t>
+      </w:r>
+      <w:proofErr w:type="gramEnd"/>
+      <w:r>
+        <w:t xml:space="preserve"> </w:t>
+      </w:r>
+      <w:proofErr w:type="spellStart"/>
+      <w:r>
+        <w:t>mrproper</w:t>
+      </w:r>
+      <w:proofErr w:type="spellEnd"/>
+    </w:p>
+    <w:p>
+      <w:pPr>
+        <w:pStyle w:val="PrformatHTML"/>
+        <w:pBdr>
+          <w:top w:val="dashed" w:sz="6" w:space="12" w:color="CC2244"/>
+          <w:left w:val="dashed" w:sz="6" w:space="12" w:color="CC2244"/>
+          <w:bottom w:val="dashed" w:sz="6" w:space="12" w:color="CC2244"/>
+          <w:right w:val="dashed" w:sz="6" w:space="12" w:color="CC2244"/>
+        </w:pBdr>
+      </w:pPr>
+      <w:proofErr w:type="spellStart"/>
+      <w:proofErr w:type="gramStart"/>
+      <w:r>
+        <w:t>sudo</w:t>
+      </w:r>
+      <w:proofErr w:type="spellEnd"/>
+      <w:proofErr w:type="gramEnd"/>
+      <w:r>
+        <w:t xml:space="preserve"> apt-get install </w:t>
+      </w:r>
+      <w:proofErr w:type="spellStart"/>
+      <w:r>
+        <w:t>ncurses</w:t>
+      </w:r>
+      <w:proofErr w:type="spellEnd"/>
+      <w:r>
+        <w:t>-dev</w:t>
+      </w:r>
+    </w:p>
+    <w:p>
+      <w:pPr>
+        <w:pStyle w:val="PrformatHTML"/>
+        <w:pBdr>
+          <w:top w:val="dashed" w:sz="6" w:space="12" w:color="CC2244"/>
+          <w:left w:val="dashed" w:sz="6" w:space="12" w:color="CC2244"/>
+          <w:bottom w:val="dashed" w:sz="6" w:space="12" w:color="CC2244"/>
+          <w:right w:val="dashed" w:sz="6" w:space="12" w:color="CC2244"/>
+        </w:pBdr>
+      </w:pPr>
+      <w:proofErr w:type="spellStart"/>
+      <w:proofErr w:type="gramStart"/>
+      <w:r>
+        <w:t>make</w:t>
+      </w:r>
+      <w:proofErr w:type="spellEnd"/>
+      <w:proofErr w:type="gramEnd"/>
+      <w:r>
+        <w:t xml:space="preserve"> </w:t>
+      </w:r>
+      <w:proofErr w:type="spellStart"/>
+      <w:r>
+        <w:t>oldconfig</w:t>
+      </w:r>
+      <w:proofErr w:type="spellEnd"/>
+    </w:p>
+    <w:p>
+      <w:r>
+        <w:t>Appuyer sur “return” pour accepter les choix par défaut</w:t>
+      </w:r>
+      <w:r>
+        <w:t xml:space="preserve"> (il y a certainement un commutateur de commande qui permet de le faire sans appuyer n fois sur return, je vous laisse le chercher…)</w:t>
+      </w:r>
+    </w:p>
+    <w:p>
+      <w:pPr>
+        <w:pStyle w:val="PrformatHTML"/>
+        <w:pBdr>
+          <w:top w:val="dashed" w:sz="6" w:space="12" w:color="CC2244"/>
+          <w:left w:val="dashed" w:sz="6" w:space="12" w:color="CC2244"/>
+          <w:bottom w:val="dashed" w:sz="6" w:space="12" w:color="CC2244"/>
+          <w:right w:val="dashed" w:sz="6" w:space="12" w:color="CC2244"/>
+        </w:pBdr>
+      </w:pPr>
+      <w:proofErr w:type="spellStart"/>
+      <w:proofErr w:type="gramStart"/>
+      <w:r>
+        <w:t>make</w:t>
+      </w:r>
+      <w:proofErr w:type="spellEnd"/>
+      <w:proofErr w:type="gramEnd"/>
+    </w:p>
+    <w:p>
+      <w:pPr>
+        <w:pStyle w:val="PrformatHTML"/>
+        <w:pBdr>
+          <w:top w:val="dashed" w:sz="6" w:space="12" w:color="CC2244"/>
+          <w:left w:val="dashed" w:sz="6" w:space="12" w:color="CC2244"/>
+          <w:bottom w:val="dashed" w:sz="6" w:space="12" w:color="CC2244"/>
+          <w:right w:val="dashed" w:sz="6" w:space="12" w:color="CC2244"/>
+        </w:pBdr>
+      </w:pPr>
+      <w:proofErr w:type="spellStart"/>
+      <w:proofErr w:type="gramStart"/>
+      <w:r>
+        <w:t>sudo</w:t>
+      </w:r>
+      <w:proofErr w:type="spellEnd"/>
+      <w:proofErr w:type="gramEnd"/>
+      <w:r>
+        <w:t xml:space="preserve"> </w:t>
+      </w:r>
+      <w:proofErr w:type="spellStart"/>
+      <w:r>
+        <w:t>make</w:t>
+      </w:r>
+      <w:proofErr w:type="spellEnd"/>
+      <w:r>
+        <w:t xml:space="preserve"> </w:t>
+      </w:r>
+      <w:proofErr w:type="spellStart"/>
+      <w:r>
+        <w:t>modules_install</w:t>
+      </w:r>
+      <w:proofErr w:type="spellEnd"/>
+    </w:p>
+    <w:p>
+      <w:pPr>
+        <w:pStyle w:val="PrformatHTML"/>
+        <w:pBdr>
+          <w:top w:val="dashed" w:sz="6" w:space="12" w:color="CC2244"/>
+          <w:left w:val="dashed" w:sz="6" w:space="12" w:color="CC2244"/>
+          <w:bottom w:val="dashed" w:sz="6" w:space="12" w:color="CC2244"/>
+          <w:right w:val="dashed" w:sz="6" w:space="12" w:color="CC2244"/>
+        </w:pBdr>
+        <w:rPr>
+          <w:lang w:val="en-US"/>
+        </w:rPr>
+      </w:pPr>
+      <w:proofErr w:type="spellStart"/>
+      <w:proofErr w:type="gramStart"/>
+      <w:r>
+        <w:rPr>
+          <w:lang w:val="en-US"/>
+        </w:rPr>
+        <w:t>uname</w:t>
+      </w:r>
+      <w:proofErr w:type="spellEnd"/>
+      <w:proofErr w:type="gramEnd"/>
+      <w:r>
+        <w:rPr>
+          <w:lang w:val="en-US"/>
+        </w:rPr>
+        <w:t xml:space="preserve"> –m</w:t>
+      </w:r>
+    </w:p>
+    <w:p>
+      <w:pPr>
+        <w:pStyle w:val="PrformatHTML"/>
+        <w:pBdr>
+          <w:top w:val="dashed" w:sz="6" w:space="12" w:color="CC2244"/>
+          <w:left w:val="dashed" w:sz="6" w:space="12" w:color="CC2244"/>
+          <w:bottom w:val="dashed" w:sz="6" w:space="12" w:color="CC2244"/>
+          <w:right w:val="dashed" w:sz="6" w:space="12" w:color="CC2244"/>
+        </w:pBdr>
+        <w:rPr>
+          <w:lang w:val="en-US"/>
+        </w:rPr>
+      </w:pPr>
+      <w:proofErr w:type="spellStart"/>
+      <w:proofErr w:type="gramStart"/>
+      <w:r>
+        <w:rPr>
+          <w:lang w:val="en-US"/>
+        </w:rPr>
+        <w:t>sudo</w:t>
+      </w:r>
+      <w:proofErr w:type="spellEnd"/>
+      <w:proofErr w:type="gramEnd"/>
+      <w:r>
+        <w:rPr>
+          <w:lang w:val="en-US"/>
+        </w:rPr>
+        <w:t xml:space="preserve"> </w:t>
+      </w:r>
+      <w:proofErr w:type="spellStart"/>
+      <w:r>
+        <w:rPr>
+          <w:lang w:val="en-US"/>
+        </w:rPr>
+        <w:t>cp</w:t>
+      </w:r>
+      <w:proofErr w:type="spellEnd"/>
+      <w:r>
+        <w:rPr>
+          <w:lang w:val="en-US"/>
+        </w:rPr>
+        <w:t xml:space="preserve"> arch/x</w:t>
+      </w:r>
+      <w:r>
+        <w:rPr>
+          <w:lang w:val="en-US"/>
+        </w:rPr>
+        <w:t>86_64/boot/</w:t>
+      </w:r>
+      <w:proofErr w:type="spellStart"/>
+      <w:r>
+        <w:rPr>
+          <w:lang w:val="en-US"/>
+        </w:rPr>
+        <w:t>bzImage</w:t>
+      </w:r>
+      <w:proofErr w:type="spellEnd"/>
+      <w:r>
+        <w:rPr>
+          <w:lang w:val="en-US"/>
+        </w:rPr>
+        <w:t xml:space="preserve"> /boot/vmlinuz-3.2.81-test</w:t>
+      </w:r>
+    </w:p>
+    <w:p>
+      <w:pPr>
+        <w:pStyle w:val="PrformatHTML"/>
+        <w:pBdr>
+          <w:top w:val="dashed" w:sz="6" w:space="12" w:color="CC2244"/>
+          <w:left w:val="dashed" w:sz="6" w:space="12" w:color="CC2244"/>
+          <w:bottom w:val="dashed" w:sz="6" w:space="12" w:color="CC2244"/>
+          <w:right w:val="dashed" w:sz="6" w:space="12" w:color="CC2244"/>
+        </w:pBdr>
+        <w:rPr>
+          <w:lang w:val="en-US"/>
+        </w:rPr>
+      </w:pPr>
+      <w:proofErr w:type="spellStart"/>
+      <w:proofErr w:type="gramStart"/>
+      <w:r>
+        <w:rPr>
+          <w:lang w:val="en-US"/>
+        </w:rPr>
+        <w:t>sudo</w:t>
+      </w:r>
+      <w:proofErr w:type="spellEnd"/>
+      <w:proofErr w:type="gramEnd"/>
+      <w:r>
+        <w:rPr>
+          <w:lang w:val="en-US"/>
+        </w:rPr>
+        <w:t xml:space="preserve"> </w:t>
+      </w:r>
+      <w:proofErr w:type="spellStart"/>
+      <w:r>
+        <w:rPr>
+          <w:lang w:val="en-US"/>
+        </w:rPr>
+        <w:t>cp</w:t>
+      </w:r>
+      <w:proofErr w:type="spellEnd"/>
+      <w:r>
+        <w:rPr>
+          <w:lang w:val="en-US"/>
+        </w:rPr>
+        <w:t xml:space="preserve"> </w:t>
+      </w:r>
+      <w:proofErr w:type="spellStart"/>
+      <w:r>
+        <w:rPr>
+          <w:lang w:val="en-US"/>
+        </w:rPr>
+        <w:t>System.map</w:t>
+      </w:r>
+      <w:proofErr w:type="spellEnd"/>
+      <w:r>
+        <w:rPr>
+          <w:lang w:val="en-US"/>
+        </w:rPr>
+        <w:t xml:space="preserve"> /boot/System.map-3.2.81-test</w:t>
+      </w:r>
+    </w:p>
+    <w:p>
+      <w:pPr>
+        <w:pStyle w:val="PrformatHTML"/>
+        <w:pBdr>
+          <w:top w:val="dashed" w:sz="6" w:space="12" w:color="CC2244"/>
+          <w:left w:val="dashed" w:sz="6" w:space="12" w:color="CC2244"/>
+          <w:bottom w:val="dashed" w:sz="6" w:space="12" w:color="CC2244"/>
+          <w:right w:val="dashed" w:sz="6" w:space="12" w:color="CC2244"/>
+        </w:pBdr>
+        <w:rPr>
+          <w:lang w:val="en-US"/>
+        </w:rPr>
+      </w:pPr>
+      <w:proofErr w:type="spellStart"/>
+      <w:proofErr w:type="gramStart"/>
+      <w:r>
+        <w:rPr>
+          <w:lang w:val="en-US"/>
+        </w:rPr>
+        <w:t>sudo</w:t>
+      </w:r>
+      <w:proofErr w:type="spellEnd"/>
+      <w:proofErr w:type="gramEnd"/>
+      <w:r>
+        <w:rPr>
+          <w:lang w:val="en-US"/>
+        </w:rPr>
+        <w:t xml:space="preserve"> update-grub</w:t>
+      </w:r>
+    </w:p>
+    <w:p>
+      <w:pPr>
+        <w:pStyle w:val="PrformatHTML"/>
+        <w:pBdr>
+          <w:top w:val="dashed" w:sz="6" w:space="12" w:color="CC2244"/>
+          <w:left w:val="dashed" w:sz="6" w:space="12" w:color="CC2244"/>
+          <w:bottom w:val="dashed" w:sz="6" w:space="12" w:color="CC2244"/>
+          <w:right w:val="dashed" w:sz="6" w:space="12" w:color="CC2244"/>
+        </w:pBdr>
+        <w:rPr>
+          <w:lang w:val="en-US"/>
+        </w:rPr>
+      </w:pPr>
+    </w:p>
+    <w:p>
+      <w:pPr>
+        <w:pStyle w:val="PrformatHTML"/>
+        <w:pBdr>
+          <w:top w:val="dashed" w:sz="6" w:space="12" w:color="CC2244"/>
+          <w:left w:val="dashed" w:sz="6" w:space="12" w:color="CC2244"/>
+          <w:bottom w:val="dashed" w:sz="6" w:space="12" w:color="CC2244"/>
+          <w:right w:val="dashed" w:sz="6" w:space="12" w:color="CC2244"/>
+        </w:pBdr>
+      </w:pPr>
+      <w:r>
+        <w:t>Appuyer sur la touche shift au démarrage</w:t>
+      </w:r>
+    </w:p>
+    <w:p>
+      <w:pPr>
+        <w:pStyle w:val="PrformatHTML"/>
+        <w:pBdr>
+          <w:top w:val="dashed" w:sz="6" w:space="12" w:color="CC2244"/>
+          <w:left w:val="dashed" w:sz="6" w:space="12" w:color="CC2244"/>
+          <w:bottom w:val="dashed" w:sz="6" w:space="12" w:color="CC2244"/>
+          <w:right w:val="dashed" w:sz="6" w:space="12" w:color="CC2244"/>
+        </w:pBdr>
+      </w:pPr>
+      <w:r>
+        <w:t xml:space="preserve">Sélectionner </w:t>
+      </w:r>
+      <w:proofErr w:type="spellStart"/>
+      <w:r>
+        <w:t>advanced</w:t>
+      </w:r>
+      <w:proofErr w:type="spellEnd"/>
+      <w:r>
+        <w:t xml:space="preserve"> option dans le menu</w:t>
+      </w:r>
+    </w:p>
+    <w:p>
+      <w:pPr>
+        <w:pStyle w:val="PrformatHTML"/>
+        <w:pBdr>
+          <w:top w:val="dashed" w:sz="6" w:space="12" w:color="CC2244"/>
+          <w:left w:val="dashed" w:sz="6" w:space="12" w:color="CC2244"/>
+          <w:bottom w:val="dashed" w:sz="6" w:space="12" w:color="CC2244"/>
+          <w:right w:val="dashed" w:sz="6" w:space="12" w:color="CC2244"/>
+        </w:pBdr>
+      </w:pPr>
+      <w:r>
+        <w:t xml:space="preserve">Dans le cas présent, le noyau ne démarre pas, probablement pour un problème de configuration LVM. </w:t>
+      </w:r>
+      <w:proofErr w:type="gramStart"/>
+      <w:r>
+        <w:t>La</w:t>
+      </w:r>
+      <w:proofErr w:type="gramEnd"/>
+      <w:r>
+        <w:t xml:space="preserve"> document LVM recommande de mettre /boot dans une partition non LVM, ce que nous n’avons pas fait pour cette VM…</w:t>
+      </w:r>
+      <w:bookmarkStart w:id="0" w:name="_GoBack"/>
+      <w:bookmarkEnd w:id="0"/>
+    </w:p>
+    <w:p/>
     <w:p>
       <w:r>
         <w:t>Rebooter la machine sur ce nouveau noyau</w:t>
@@ -4354,6 +6418,95 @@
     </w:lvl>
   </w:abstractNum>
   <w:abstractNum w:abstractNumId="5">
+    <w:nsid w:val="4C3B3F40"/>
+    <w:multiLevelType w:val="hybridMultilevel"/>
+    <w:tmpl w:val="3106061A"/>
+    <w:lvl w:ilvl="0" w:tplc="040C0011">
+      <w:start w:val="1"/>
+      <w:numFmt w:val="decimal"/>
+      <w:lvlText w:val="%1)"/>
+      <w:lvlJc w:val="left"/>
+      <w:pPr>
+        <w:ind w:left="720" w:hanging="360"/>
+      </w:pPr>
+      <w:rPr>
+        <w:rFonts w:hint="default"/>
+      </w:rPr>
+    </w:lvl>
+    <w:lvl w:ilvl="1" w:tplc="040C0019" w:tentative="1">
+      <w:start w:val="1"/>
+      <w:numFmt w:val="lowerLetter"/>
+      <w:lvlText w:val="%2."/>
+      <w:lvlJc w:val="left"/>
+      <w:pPr>
+        <w:ind w:left="1440" w:hanging="360"/>
+      </w:pPr>
+    </w:lvl>
+    <w:lvl w:ilvl="2" w:tplc="040C001B" w:tentative="1">
+      <w:start w:val="1"/>
+      <w:numFmt w:val="lowerRoman"/>
+      <w:lvlText w:val="%3."/>
+      <w:lvlJc w:val="right"/>
+      <w:pPr>
+        <w:ind w:left="2160" w:hanging="180"/>
+      </w:pPr>
+    </w:lvl>
+    <w:lvl w:ilvl="3" w:tplc="040C000F" w:tentative="1">
+      <w:start w:val="1"/>
+      <w:numFmt w:val="decimal"/>
+      <w:lvlText w:val="%4."/>
+      <w:lvlJc w:val="left"/>
+      <w:pPr>
+        <w:ind w:left="2880" w:hanging="360"/>
+      </w:pPr>
+    </w:lvl>
+    <w:lvl w:ilvl="4" w:tplc="040C0019" w:tentative="1">
+      <w:start w:val="1"/>
+      <w:numFmt w:val="lowerLetter"/>
+      <w:lvlText w:val="%5."/>
+      <w:lvlJc w:val="left"/>
+      <w:pPr>
+        <w:ind w:left="3600" w:hanging="360"/>
+      </w:pPr>
+    </w:lvl>
+    <w:lvl w:ilvl="5" w:tplc="040C001B" w:tentative="1">
+      <w:start w:val="1"/>
+      <w:numFmt w:val="lowerRoman"/>
+      <w:lvlText w:val="%6."/>
+      <w:lvlJc w:val="right"/>
+      <w:pPr>
+        <w:ind w:left="4320" w:hanging="180"/>
+      </w:pPr>
+    </w:lvl>
+    <w:lvl w:ilvl="6" w:tplc="040C000F" w:tentative="1">
+      <w:start w:val="1"/>
+      <w:numFmt w:val="decimal"/>
+      <w:lvlText w:val="%7."/>
+      <w:lvlJc w:val="left"/>
+      <w:pPr>
+        <w:ind w:left="5040" w:hanging="360"/>
+      </w:pPr>
+    </w:lvl>
+    <w:lvl w:ilvl="7" w:tplc="040C0019" w:tentative="1">
+      <w:start w:val="1"/>
+      <w:numFmt w:val="lowerLetter"/>
+      <w:lvlText w:val="%8."/>
+      <w:lvlJc w:val="left"/>
+      <w:pPr>
+        <w:ind w:left="5760" w:hanging="360"/>
+      </w:pPr>
+    </w:lvl>
+    <w:lvl w:ilvl="8" w:tplc="040C001B" w:tentative="1">
+      <w:start w:val="1"/>
+      <w:numFmt w:val="lowerRoman"/>
+      <w:lvlText w:val="%9."/>
+      <w:lvlJc w:val="right"/>
+      <w:pPr>
+        <w:ind w:left="6480" w:hanging="180"/>
+      </w:pPr>
+    </w:lvl>
+  </w:abstractNum>
+  <w:abstractNum w:abstractNumId="6">
     <w:nsid w:val="60C36AC9"/>
     <w:multiLevelType w:val="hybridMultilevel"/>
     <w:tmpl w:val="F8CEB780"/>
@@ -4466,7 +6619,7 @@
       </w:rPr>
     </w:lvl>
   </w:abstractNum>
-  <w:abstractNum w:abstractNumId="6">
+  <w:abstractNum w:abstractNumId="7">
     <w:nsid w:val="69203BCD"/>
     <w:multiLevelType w:val="multilevel"/>
     <w:tmpl w:val="040C0025"/>
@@ -4561,7 +6714,7 @@
       </w:pPr>
     </w:lvl>
   </w:abstractNum>
-  <w:abstractNum w:abstractNumId="7">
+  <w:abstractNum w:abstractNumId="8">
     <w:nsid w:val="721853DA"/>
     <w:multiLevelType w:val="hybridMultilevel"/>
     <w:tmpl w:val="C1A6782E"/>
@@ -4678,124 +6831,127 @@
     <w:abstractNumId w:val="4"/>
   </w:num>
   <w:num w:numId="2">
-    <w:abstractNumId w:val="6"/>
+    <w:abstractNumId w:val="7"/>
   </w:num>
   <w:num w:numId="3">
-    <w:abstractNumId w:val="6"/>
+    <w:abstractNumId w:val="7"/>
   </w:num>
   <w:num w:numId="4">
-    <w:abstractNumId w:val="6"/>
+    <w:abstractNumId w:val="7"/>
   </w:num>
   <w:num w:numId="5">
-    <w:abstractNumId w:val="6"/>
+    <w:abstractNumId w:val="7"/>
   </w:num>
   <w:num w:numId="6">
-    <w:abstractNumId w:val="6"/>
+    <w:abstractNumId w:val="7"/>
   </w:num>
   <w:num w:numId="7">
-    <w:abstractNumId w:val="6"/>
+    <w:abstractNumId w:val="7"/>
   </w:num>
   <w:num w:numId="8">
-    <w:abstractNumId w:val="6"/>
+    <w:abstractNumId w:val="7"/>
   </w:num>
   <w:num w:numId="9">
-    <w:abstractNumId w:val="6"/>
+    <w:abstractNumId w:val="7"/>
   </w:num>
   <w:num w:numId="10">
-    <w:abstractNumId w:val="6"/>
+    <w:abstractNumId w:val="7"/>
   </w:num>
   <w:num w:numId="11">
-    <w:abstractNumId w:val="6"/>
+    <w:abstractNumId w:val="7"/>
   </w:num>
   <w:num w:numId="12">
-    <w:abstractNumId w:val="6"/>
+    <w:abstractNumId w:val="7"/>
   </w:num>
   <w:num w:numId="13">
-    <w:abstractNumId w:val="6"/>
+    <w:abstractNumId w:val="7"/>
   </w:num>
   <w:num w:numId="14">
-    <w:abstractNumId w:val="6"/>
+    <w:abstractNumId w:val="7"/>
   </w:num>
   <w:num w:numId="15">
-    <w:abstractNumId w:val="6"/>
+    <w:abstractNumId w:val="7"/>
   </w:num>
   <w:num w:numId="16">
-    <w:abstractNumId w:val="6"/>
+    <w:abstractNumId w:val="7"/>
   </w:num>
   <w:num w:numId="17">
-    <w:abstractNumId w:val="6"/>
+    <w:abstractNumId w:val="7"/>
   </w:num>
   <w:num w:numId="18">
-    <w:abstractNumId w:val="6"/>
+    <w:abstractNumId w:val="7"/>
   </w:num>
   <w:num w:numId="19">
-    <w:abstractNumId w:val="6"/>
+    <w:abstractNumId w:val="7"/>
   </w:num>
   <w:num w:numId="20">
-    <w:abstractNumId w:val="6"/>
+    <w:abstractNumId w:val="7"/>
   </w:num>
   <w:num w:numId="21">
-    <w:abstractNumId w:val="6"/>
+    <w:abstractNumId w:val="7"/>
   </w:num>
   <w:num w:numId="22">
     <w:abstractNumId w:val="1"/>
   </w:num>
   <w:num w:numId="23">
-    <w:abstractNumId w:val="6"/>
+    <w:abstractNumId w:val="7"/>
   </w:num>
   <w:num w:numId="24">
-    <w:abstractNumId w:val="6"/>
+    <w:abstractNumId w:val="7"/>
   </w:num>
   <w:num w:numId="25">
-    <w:abstractNumId w:val="6"/>
+    <w:abstractNumId w:val="7"/>
   </w:num>
   <w:num w:numId="26">
-    <w:abstractNumId w:val="6"/>
+    <w:abstractNumId w:val="7"/>
   </w:num>
   <w:num w:numId="27">
-    <w:abstractNumId w:val="6"/>
+    <w:abstractNumId w:val="7"/>
   </w:num>
   <w:num w:numId="28">
     <w:abstractNumId w:val="2"/>
   </w:num>
   <w:num w:numId="29">
-    <w:abstractNumId w:val="6"/>
+    <w:abstractNumId w:val="7"/>
   </w:num>
   <w:num w:numId="30">
-    <w:abstractNumId w:val="6"/>
+    <w:abstractNumId w:val="7"/>
   </w:num>
   <w:num w:numId="31">
     <w:abstractNumId w:val="3"/>
   </w:num>
   <w:num w:numId="32">
-    <w:abstractNumId w:val="6"/>
+    <w:abstractNumId w:val="7"/>
   </w:num>
   <w:num w:numId="33">
-    <w:abstractNumId w:val="6"/>
+    <w:abstractNumId w:val="7"/>
   </w:num>
   <w:num w:numId="34">
-    <w:abstractNumId w:val="6"/>
+    <w:abstractNumId w:val="7"/>
   </w:num>
   <w:num w:numId="35">
-    <w:abstractNumId w:val="6"/>
+    <w:abstractNumId w:val="7"/>
   </w:num>
   <w:num w:numId="36">
-    <w:abstractNumId w:val="6"/>
+    <w:abstractNumId w:val="7"/>
   </w:num>
   <w:num w:numId="37">
-    <w:abstractNumId w:val="6"/>
+    <w:abstractNumId w:val="7"/>
   </w:num>
   <w:num w:numId="38">
-    <w:abstractNumId w:val="6"/>
+    <w:abstractNumId w:val="7"/>
   </w:num>
   <w:num w:numId="39">
-    <w:abstractNumId w:val="7"/>
+    <w:abstractNumId w:val="8"/>
   </w:num>
   <w:num w:numId="40">
-    <w:abstractNumId w:val="5"/>
+    <w:abstractNumId w:val="6"/>
   </w:num>
   <w:num w:numId="41">
     <w:abstractNumId w:val="0"/>
+  </w:num>
+  <w:num w:numId="42">
+    <w:abstractNumId w:val="5"/>
   </w:num>
 </w:numbering>
 </file>
@@ -5542,6 +7698,30 @@
       </w:tblBorders>
     </w:tblPr>
   </w:style>
+  <w:style w:type="character" w:styleId="Emphaseple">
+    <w:name w:val="Subtle Emphasis"/>
+    <w:basedOn w:val="Policepardfaut"/>
+    <w:uiPriority w:val="19"/>
+    <w:qFormat/>
+    <w:rsid w:val="003549F9"/>
+    <w:rPr>
+      <w:i/>
+      <w:iCs/>
+      <w:color w:val="808080" w:themeColor="text1" w:themeTint="7F"/>
+    </w:rPr>
+  </w:style>
+  <w:style w:type="character" w:styleId="Lienhypertextesuivivisit">
+    <w:name w:val="FollowedHyperlink"/>
+    <w:basedOn w:val="Policepardfaut"/>
+    <w:uiPriority w:val="99"/>
+    <w:semiHidden/>
+    <w:unhideWhenUsed/>
+    <w:rsid w:val="004B0FCC"/>
+    <w:rPr>
+      <w:color w:val="800080" w:themeColor="followedHyperlink"/>
+      <w:u w:val="single"/>
+    </w:rPr>
+  </w:style>
 </w:styles>
 </file>
 
@@ -6287,6 +8467,30 @@
       </w:tblBorders>
     </w:tblPr>
   </w:style>
+  <w:style w:type="character" w:styleId="Emphaseple">
+    <w:name w:val="Subtle Emphasis"/>
+    <w:basedOn w:val="Policepardfaut"/>
+    <w:uiPriority w:val="19"/>
+    <w:qFormat/>
+    <w:rsid w:val="003549F9"/>
+    <w:rPr>
+      <w:i/>
+      <w:iCs/>
+      <w:color w:val="808080" w:themeColor="text1" w:themeTint="7F"/>
+    </w:rPr>
+  </w:style>
+  <w:style w:type="character" w:styleId="Lienhypertextesuivivisit">
+    <w:name w:val="FollowedHyperlink"/>
+    <w:basedOn w:val="Policepardfaut"/>
+    <w:uiPriority w:val="99"/>
+    <w:semiHidden/>
+    <w:unhideWhenUsed/>
+    <w:rsid w:val="004B0FCC"/>
+    <w:rPr>
+      <w:color w:val="800080" w:themeColor="followedHyperlink"/>
+      <w:u w:val="single"/>
+    </w:rPr>
+  </w:style>
 </w:styles>
 </file>
 

</xml_diff>